<commit_message>
Especificação de casos de uso
</commit_message>
<xml_diff>
--- a/docs/Requisitos/Especificacao_de_Casos_de_Uso.docx
+++ b/docs/Requisitos/Especificacao_de_Casos_de_Uso.docx
@@ -114,9 +114,48 @@
           </w:p>
         </w:tc>
       </w:tr>
+      <w:tr>
+        <w:tc>
+          <w:tcPr>
+            <w:tcW w:w="988" w:type="dxa"/>
+          </w:tcPr>
+          <w:p>
+            <w:r>
+              <w:t>25/03/2018</w:t>
+            </w:r>
+          </w:p>
+        </w:tc>
+        <w:tc>
+          <w:tcPr>
+            <w:tcW w:w="4674" w:type="dxa"/>
+          </w:tcPr>
+          <w:p>
+            <w:r>
+              <w:t>Detalhamento de Casos de Uso</w:t>
+            </w:r>
+          </w:p>
+        </w:tc>
+        <w:tc>
+          <w:tcPr>
+            <w:tcW w:w="2832" w:type="dxa"/>
+          </w:tcPr>
+          <w:p>
+            <w:r>
+              <w:t>Lucas de Oliveira Marques</w:t>
+            </w:r>
+          </w:p>
+        </w:tc>
+      </w:tr>
     </w:tbl>
     <w:sdt>
       <w:sdtPr>
+        <w:rPr>
+          <w:rFonts w:asciiTheme="minorHAnsi" w:eastAsiaTheme="minorHAnsi" w:hAnsiTheme="minorHAnsi" w:cstheme="minorBidi"/>
+          <w:color w:val="auto"/>
+          <w:sz w:val="22"/>
+          <w:szCs w:val="22"/>
+          <w:lang w:eastAsia="en-US"/>
+        </w:rPr>
         <w:id w:val="1546712569"/>
         <w:docPartObj>
           <w:docPartGallery w:val="Table of Contents"/>
@@ -125,13 +164,8 @@
       </w:sdtPr>
       <w:sdtEndPr>
         <w:rPr>
-          <w:rFonts w:asciiTheme="minorHAnsi" w:eastAsiaTheme="minorHAnsi" w:hAnsiTheme="minorHAnsi" w:cstheme="minorBidi"/>
           <w:b/>
           <w:bCs/>
-          <w:color w:val="auto"/>
-          <w:sz w:val="22"/>
-          <w:szCs w:val="22"/>
-          <w:lang w:eastAsia="en-US"/>
         </w:rPr>
       </w:sdtEndPr>
       <w:sdtContent>
@@ -481,7 +515,7 @@
                 <w:noProof/>
                 <w:webHidden/>
               </w:rPr>
-              <w:t>7</w:t>
+              <w:t>8</w:t>
             </w:r>
             <w:r>
               <w:rPr>
@@ -1215,7 +1249,7 @@
               <w:cnfStyle w:val="000000100000" w:firstRow="0" w:lastRow="0" w:firstColumn="0" w:lastColumn="0" w:oddVBand="0" w:evenVBand="0" w:oddHBand="1" w:evenHBand="0" w:firstRowFirstColumn="0" w:firstRowLastColumn="0" w:lastRowFirstColumn="0" w:lastRowLastColumn="0"/>
             </w:pPr>
             <w:r>
-              <w:t>Realizar Cadastro de Usuário</w:t>
+              <w:t>Realizar Cadastro</w:t>
             </w:r>
           </w:p>
         </w:tc>
@@ -1408,7 +1442,10 @@
               <w:cnfStyle w:val="000000000000" w:firstRow="0" w:lastRow="0" w:firstColumn="0" w:lastColumn="0" w:oddVBand="0" w:evenVBand="0" w:oddHBand="0" w:evenHBand="0" w:firstRowFirstColumn="0" w:firstRowLastColumn="0" w:lastRowFirstColumn="0" w:lastRowLastColumn="0"/>
             </w:pPr>
             <w:r>
-              <w:t>Realizar a busca de laboratórios que realizem exames na proximidade.</w:t>
+              <w:t>O caso de uso tem como objetivo r</w:t>
+            </w:r>
+            <w:r>
+              <w:t>ealizar a busca de laboratórios que realizem exames na proximidade.</w:t>
             </w:r>
           </w:p>
         </w:tc>
@@ -1599,7 +1636,17 @@
               <w:t>Após incluir os exames para realizar a busca o sistema traz a lista com os laboratóri</w:t>
             </w:r>
             <w:r>
-              <w:t>os que realizam os exames e a porcentagem de exames realizados, de acordo com o Protótipo 003.</w:t>
+              <w:t xml:space="preserve">os que realizam os exames e a porcentagem de exames realizados, de acordo com o </w:t>
+            </w:r>
+            <w:r>
+              <w:rPr>
+                <w:b/>
+                <w:i/>
+              </w:rPr>
+              <w:t>Protótipo003</w:t>
+            </w:r>
+            <w:r>
+              <w:t>.</w:t>
             </w:r>
           </w:p>
           <w:p>
@@ -1690,7 +1737,14 @@
               <w:cnfStyle w:val="000000100000" w:firstRow="0" w:lastRow="0" w:firstColumn="0" w:lastColumn="0" w:oddVBand="0" w:evenVBand="0" w:oddHBand="1" w:evenHBand="0" w:firstRowFirstColumn="0" w:firstRowLastColumn="0" w:lastRowFirstColumn="0" w:lastRowLastColumn="0"/>
             </w:pPr>
             <w:r>
-              <w:t>O sistema informa a mensagem MSG004</w:t>
+              <w:t xml:space="preserve">O sistema informa a mensagem </w:t>
+            </w:r>
+            <w:r>
+              <w:rPr>
+                <w:b/>
+                <w:i/>
+              </w:rPr>
+              <w:t>MSG004</w:t>
             </w:r>
           </w:p>
           <w:p>
@@ -1735,7 +1789,14 @@
               <w:cnfStyle w:val="000000100000" w:firstRow="0" w:lastRow="0" w:firstColumn="0" w:lastColumn="0" w:oddVBand="0" w:evenVBand="0" w:oddHBand="1" w:evenHBand="0" w:firstRowFirstColumn="0" w:firstRowLastColumn="0" w:lastRowFirstColumn="0" w:lastRowLastColumn="0"/>
             </w:pPr>
             <w:r>
-              <w:t>Ao tentar realizar a busca do exame o sistema emite um pop-up com a mensagem MSG005</w:t>
+              <w:t xml:space="preserve">Ao tentar realizar a busca do exame o sistema emite um pop-up com a mensagem </w:t>
+            </w:r>
+            <w:r>
+              <w:rPr>
+                <w:b/>
+                <w:i/>
+              </w:rPr>
+              <w:t>MSG005</w:t>
             </w:r>
           </w:p>
         </w:tc>
@@ -1865,6 +1926,9 @@
             <w:pPr>
               <w:cnfStyle w:val="000000000000" w:firstRow="0" w:lastRow="0" w:firstColumn="0" w:lastColumn="0" w:oddVBand="0" w:evenVBand="0" w:oddHBand="0" w:evenHBand="0" w:firstRowFirstColumn="0" w:firstRowLastColumn="0" w:lastRowFirstColumn="0" w:lastRowLastColumn="0"/>
             </w:pPr>
+            <w:r>
+              <w:t>O caso de uso tem como objetivo disponibilizar as Informações do laboratório aos atores.</w:t>
+            </w:r>
           </w:p>
         </w:tc>
       </w:tr>
@@ -2069,7 +2133,14 @@
               <w:cnfStyle w:val="000000100000" w:firstRow="0" w:lastRow="0" w:firstColumn="0" w:lastColumn="0" w:oddVBand="0" w:evenVBand="0" w:oddHBand="1" w:evenHBand="0" w:firstRowFirstColumn="0" w:firstRowLastColumn="0" w:lastRowFirstColumn="0" w:lastRowLastColumn="0"/>
             </w:pPr>
             <w:r>
-              <w:t>O sistema deve exibir a MSG005</w:t>
+              <w:t xml:space="preserve">O sistema deve exibir a </w:t>
+            </w:r>
+            <w:r>
+              <w:rPr>
+                <w:b/>
+                <w:i/>
+              </w:rPr>
+              <w:t>MSG005</w:t>
             </w:r>
             <w:r>
               <w:t>.</w:t>
@@ -2243,8 +2314,6 @@
             <w:r>
               <w:t>Administrador do Laboratório, Funcionário, Administrador do Sistema.</w:t>
             </w:r>
-            <w:bookmarkStart w:id="4" w:name="_GoBack"/>
-            <w:bookmarkEnd w:id="4"/>
           </w:p>
         </w:tc>
       </w:tr>
@@ -2303,6 +2372,9 @@
             <w:pPr>
               <w:cnfStyle w:val="000000100000" w:firstRow="0" w:lastRow="0" w:firstColumn="0" w:lastColumn="0" w:oddVBand="0" w:evenVBand="0" w:oddHBand="1" w:evenHBand="0" w:firstRowFirstColumn="0" w:firstRowLastColumn="0" w:lastRowFirstColumn="0" w:lastRowLastColumn="0"/>
             </w:pPr>
+            <w:r>
+              <w:t>RF004</w:t>
+            </w:r>
           </w:p>
         </w:tc>
       </w:tr>
@@ -2327,8 +2399,29 @@
           </w:tcPr>
           <w:p>
             <w:pPr>
-              <w:cnfStyle w:val="000000000000" w:firstRow="0" w:lastRow="0" w:firstColumn="0" w:lastColumn="0" w:oddVBand="0" w:evenVBand="0" w:oddHBand="0" w:evenHBand="0" w:firstRowFirstColumn="0" w:firstRowLastColumn="0" w:lastRowFirstColumn="0" w:lastRowLastColumn="0"/>
-            </w:pPr>
+              <w:pStyle w:val="PargrafodaLista"/>
+              <w:numPr>
+                <w:ilvl w:val="0"/>
+                <w:numId w:val="9"/>
+              </w:numPr>
+              <w:cnfStyle w:val="000000000000" w:firstRow="0" w:lastRow="0" w:firstColumn="0" w:lastColumn="0" w:oddVBand="0" w:evenVBand="0" w:oddHBand="0" w:evenHBand="0" w:firstRowFirstColumn="0" w:firstRowLastColumn="0" w:lastRowFirstColumn="0" w:lastRowLastColumn="0"/>
+            </w:pPr>
+            <w:r>
+              <w:t>Após realizar a alteração desejada, e perceber que não era para ter executado a alteração, o usuário pode clicar no botão “desfazer” que o sistema irá voltar as informações anteriores.</w:t>
+            </w:r>
+          </w:p>
+          <w:p>
+            <w:pPr>
+              <w:pStyle w:val="PargrafodaLista"/>
+              <w:numPr>
+                <w:ilvl w:val="0"/>
+                <w:numId w:val="9"/>
+              </w:numPr>
+              <w:cnfStyle w:val="000000000000" w:firstRow="0" w:lastRow="0" w:firstColumn="0" w:lastColumn="0" w:oddVBand="0" w:evenVBand="0" w:oddHBand="0" w:evenHBand="0" w:firstRowFirstColumn="0" w:firstRowLastColumn="0" w:lastRowFirstColumn="0" w:lastRowLastColumn="0"/>
+            </w:pPr>
+            <w:r>
+              <w:t>O sistema desfaz a alteração das informações.</w:t>
+            </w:r>
           </w:p>
         </w:tc>
       </w:tr>
@@ -2356,8 +2449,49 @@
           </w:tcPr>
           <w:p>
             <w:pPr>
-              <w:cnfStyle w:val="000000100000" w:firstRow="0" w:lastRow="0" w:firstColumn="0" w:lastColumn="0" w:oddVBand="0" w:evenVBand="0" w:oddHBand="1" w:evenHBand="0" w:firstRowFirstColumn="0" w:firstRowLastColumn="0" w:lastRowFirstColumn="0" w:lastRowLastColumn="0"/>
-            </w:pPr>
+              <w:pStyle w:val="PargrafodaLista"/>
+              <w:numPr>
+                <w:ilvl w:val="0"/>
+                <w:numId w:val="10"/>
+              </w:numPr>
+              <w:cnfStyle w:val="000000100000" w:firstRow="0" w:lastRow="0" w:firstColumn="0" w:lastColumn="0" w:oddVBand="0" w:evenVBand="0" w:oddHBand="1" w:evenHBand="0" w:firstRowFirstColumn="0" w:firstRowLastColumn="0" w:lastRowFirstColumn="0" w:lastRowLastColumn="0"/>
+            </w:pPr>
+            <w:r>
+              <w:t>Usuário autenticado não foi responsável pela atualização:</w:t>
+            </w:r>
+          </w:p>
+          <w:p>
+            <w:pPr>
+              <w:pStyle w:val="PargrafodaLista"/>
+              <w:numPr>
+                <w:ilvl w:val="1"/>
+                <w:numId w:val="10"/>
+              </w:numPr>
+              <w:cnfStyle w:val="000000100000" w:firstRow="0" w:lastRow="0" w:firstColumn="0" w:lastColumn="0" w:oddVBand="0" w:evenVBand="0" w:oddHBand="1" w:evenHBand="0" w:firstRowFirstColumn="0" w:firstRowLastColumn="0" w:lastRowFirstColumn="0" w:lastRowLastColumn="0"/>
+            </w:pPr>
+            <w:r>
+              <w:t xml:space="preserve">O sistema deve exibir a mensagem </w:t>
+            </w:r>
+            <w:r>
+              <w:rPr>
+                <w:b/>
+                <w:i/>
+              </w:rPr>
+              <w:t>MSG006</w:t>
+            </w:r>
+          </w:p>
+          <w:p>
+            <w:pPr>
+              <w:pStyle w:val="PargrafodaLista"/>
+              <w:numPr>
+                <w:ilvl w:val="1"/>
+                <w:numId w:val="10"/>
+              </w:numPr>
+              <w:cnfStyle w:val="000000100000" w:firstRow="0" w:lastRow="0" w:firstColumn="0" w:lastColumn="0" w:oddVBand="0" w:evenVBand="0" w:oddHBand="1" w:evenHBand="0" w:firstRowFirstColumn="0" w:firstRowLastColumn="0" w:lastRowFirstColumn="0" w:lastRowLastColumn="0"/>
+            </w:pPr>
+            <w:r>
+              <w:t>O sistema não pode reverter alteração.</w:t>
+            </w:r>
           </w:p>
         </w:tc>
       </w:tr>
@@ -2384,6 +2518,9 @@
             <w:pPr>
               <w:cnfStyle w:val="000000000000" w:firstRow="0" w:lastRow="0" w:firstColumn="0" w:lastColumn="0" w:oddVBand="0" w:evenVBand="0" w:oddHBand="0" w:evenHBand="0" w:firstRowFirstColumn="0" w:firstRowLastColumn="0" w:lastRowFirstColumn="0" w:lastRowLastColumn="0"/>
             </w:pPr>
+            <w:r>
+              <w:t>Alterações são desfeitas pelo autor da alteração.</w:t>
+            </w:r>
           </w:p>
         </w:tc>
       </w:tr>
@@ -2413,6 +2550,7 @@
               <w:jc w:val="right"/>
             </w:pPr>
             <w:r>
+              <w:lastRenderedPageBreak/>
               <w:t>Referencia:</w:t>
             </w:r>
           </w:p>
@@ -2492,6 +2630,9 @@
             <w:pPr>
               <w:cnfStyle w:val="000000000000" w:firstRow="0" w:lastRow="0" w:firstColumn="0" w:lastColumn="0" w:oddVBand="0" w:evenVBand="0" w:oddHBand="0" w:evenHBand="0" w:firstRowFirstColumn="0" w:firstRowLastColumn="0" w:lastRowFirstColumn="0" w:lastRowLastColumn="0"/>
             </w:pPr>
+            <w:r>
+              <w:t>O caso de uso tem o objetivo de persistir as informações dos exames (Identificador, Nome do Exame, Sigla)</w:t>
+            </w:r>
           </w:p>
         </w:tc>
       </w:tr>
@@ -2521,6 +2662,12 @@
             <w:pPr>
               <w:cnfStyle w:val="000000100000" w:firstRow="0" w:lastRow="0" w:firstColumn="0" w:lastColumn="0" w:oddVBand="0" w:evenVBand="0" w:oddHBand="1" w:evenHBand="0" w:firstRowFirstColumn="0" w:firstRowLastColumn="0" w:lastRowFirstColumn="0" w:lastRowLastColumn="0"/>
             </w:pPr>
+            <w:r>
+              <w:t xml:space="preserve">Administrador do Sistema, </w:t>
+            </w:r>
+            <w:r>
+              <w:t>Administrador do Laboratório Funcionário.</w:t>
+            </w:r>
           </w:p>
         </w:tc>
       </w:tr>
@@ -2579,6 +2726,9 @@
             <w:pPr>
               <w:cnfStyle w:val="000000100000" w:firstRow="0" w:lastRow="0" w:firstColumn="0" w:lastColumn="0" w:oddVBand="0" w:evenVBand="0" w:oddHBand="1" w:evenHBand="0" w:firstRowFirstColumn="0" w:firstRowLastColumn="0" w:lastRowFirstColumn="0" w:lastRowLastColumn="0"/>
             </w:pPr>
+            <w:r>
+              <w:t>RF002, RF005</w:t>
+            </w:r>
           </w:p>
         </w:tc>
       </w:tr>
@@ -2603,8 +2753,462 @@
           </w:tcPr>
           <w:p>
             <w:pPr>
-              <w:cnfStyle w:val="000000000000" w:firstRow="0" w:lastRow="0" w:firstColumn="0" w:lastColumn="0" w:oddVBand="0" w:evenVBand="0" w:oddHBand="0" w:evenHBand="0" w:firstRowFirstColumn="0" w:firstRowLastColumn="0" w:lastRowFirstColumn="0" w:lastRowLastColumn="0"/>
-            </w:pPr>
+              <w:pStyle w:val="PargrafodaLista"/>
+              <w:numPr>
+                <w:ilvl w:val="0"/>
+                <w:numId w:val="11"/>
+              </w:numPr>
+              <w:cnfStyle w:val="000000000000" w:firstRow="0" w:lastRow="0" w:firstColumn="0" w:lastColumn="0" w:oddVBand="0" w:evenVBand="0" w:oddHBand="0" w:evenHBand="0" w:firstRowFirstColumn="0" w:firstRowLastColumn="0" w:lastRowFirstColumn="0" w:lastRowLastColumn="0"/>
+            </w:pPr>
+            <w:r>
+              <w:rPr>
+                <w:b/>
+              </w:rPr>
+              <w:t>Cadastrar</w:t>
+            </w:r>
+            <w:r>
+              <w:t>:</w:t>
+            </w:r>
+          </w:p>
+          <w:p>
+            <w:pPr>
+              <w:pStyle w:val="PargrafodaLista"/>
+              <w:numPr>
+                <w:ilvl w:val="1"/>
+                <w:numId w:val="11"/>
+              </w:numPr>
+              <w:cnfStyle w:val="000000000000" w:firstRow="0" w:lastRow="0" w:firstColumn="0" w:lastColumn="0" w:oddVBand="0" w:evenVBand="0" w:oddHBand="0" w:evenHBand="0" w:firstRowFirstColumn="0" w:firstRowLastColumn="0" w:lastRowFirstColumn="0" w:lastRowLastColumn="0"/>
+            </w:pPr>
+            <w:r>
+              <w:t>O usuário acessa o menu de Exames e seleciona a opção “Cadastrar Exame”</w:t>
+            </w:r>
+          </w:p>
+          <w:p>
+            <w:pPr>
+              <w:pStyle w:val="PargrafodaLista"/>
+              <w:numPr>
+                <w:ilvl w:val="1"/>
+                <w:numId w:val="11"/>
+              </w:numPr>
+              <w:cnfStyle w:val="000000000000" w:firstRow="0" w:lastRow="0" w:firstColumn="0" w:lastColumn="0" w:oddVBand="0" w:evenVBand="0" w:oddHBand="0" w:evenHBand="0" w:firstRowFirstColumn="0" w:firstRowLastColumn="0" w:lastRowFirstColumn="0" w:lastRowLastColumn="0"/>
+            </w:pPr>
+            <w:r>
+              <w:t>O sistema exibe a janela de cadastro solicitando os campos:</w:t>
+            </w:r>
+          </w:p>
+          <w:p>
+            <w:pPr>
+              <w:pStyle w:val="PargrafodaLista"/>
+              <w:numPr>
+                <w:ilvl w:val="2"/>
+                <w:numId w:val="11"/>
+              </w:numPr>
+              <w:cnfStyle w:val="000000000000" w:firstRow="0" w:lastRow="0" w:firstColumn="0" w:lastColumn="0" w:oddVBand="0" w:evenVBand="0" w:oddHBand="0" w:evenHBand="0" w:firstRowFirstColumn="0" w:firstRowLastColumn="0" w:lastRowFirstColumn="0" w:lastRowLastColumn="0"/>
+            </w:pPr>
+            <w:r>
+              <w:t>Nome do exame (Texto)</w:t>
+            </w:r>
+            <w:r>
+              <w:t xml:space="preserve"> máximo de 100 caracteres, campo obrigatório</w:t>
+            </w:r>
+          </w:p>
+          <w:p>
+            <w:pPr>
+              <w:pStyle w:val="PargrafodaLista"/>
+              <w:numPr>
+                <w:ilvl w:val="2"/>
+                <w:numId w:val="11"/>
+              </w:numPr>
+              <w:cnfStyle w:val="000000000000" w:firstRow="0" w:lastRow="0" w:firstColumn="0" w:lastColumn="0" w:oddVBand="0" w:evenVBand="0" w:oddHBand="0" w:evenHBand="0" w:firstRowFirstColumn="0" w:firstRowLastColumn="0" w:lastRowFirstColumn="0" w:lastRowLastColumn="0"/>
+            </w:pPr>
+            <w:r>
+              <w:t>Sigla (Texto) máximo 6 caracteres.</w:t>
+            </w:r>
+          </w:p>
+          <w:p>
+            <w:pPr>
+              <w:pStyle w:val="PargrafodaLista"/>
+              <w:numPr>
+                <w:ilvl w:val="1"/>
+                <w:numId w:val="11"/>
+              </w:numPr>
+              <w:cnfStyle w:val="000000000000" w:firstRow="0" w:lastRow="0" w:firstColumn="0" w:lastColumn="0" w:oddVBand="0" w:evenVBand="0" w:oddHBand="0" w:evenHBand="0" w:firstRowFirstColumn="0" w:firstRowLastColumn="0" w:lastRowFirstColumn="0" w:lastRowLastColumn="0"/>
+            </w:pPr>
+            <w:r>
+              <w:t>Caso o usuário deseje cadastrar mais de um exame basta clicar no botão de “Adicionar exame” que o sistema irá criar um novo campo com as informações para cadastro.</w:t>
+            </w:r>
+          </w:p>
+          <w:p>
+            <w:pPr>
+              <w:pStyle w:val="PargrafodaLista"/>
+              <w:numPr>
+                <w:ilvl w:val="1"/>
+                <w:numId w:val="11"/>
+              </w:numPr>
+              <w:cnfStyle w:val="000000000000" w:firstRow="0" w:lastRow="0" w:firstColumn="0" w:lastColumn="0" w:oddVBand="0" w:evenVBand="0" w:oddHBand="0" w:evenHBand="0" w:firstRowFirstColumn="0" w:firstRowLastColumn="0" w:lastRowFirstColumn="0" w:lastRowLastColumn="0"/>
+            </w:pPr>
+            <w:r>
+              <w:t>Após incluir todos exames o usuário clica no botão “Cadastrar Exames”</w:t>
+            </w:r>
+          </w:p>
+          <w:p>
+            <w:pPr>
+              <w:pStyle w:val="PargrafodaLista"/>
+              <w:numPr>
+                <w:ilvl w:val="1"/>
+                <w:numId w:val="11"/>
+              </w:numPr>
+              <w:cnfStyle w:val="000000000000" w:firstRow="0" w:lastRow="0" w:firstColumn="0" w:lastColumn="0" w:oddVBand="0" w:evenVBand="0" w:oddHBand="0" w:evenHBand="0" w:firstRowFirstColumn="0" w:firstRowLastColumn="0" w:lastRowFirstColumn="0" w:lastRowLastColumn="0"/>
+            </w:pPr>
+            <w:r>
+              <w:t xml:space="preserve">O sistema realiza o cadastro dos exames e retorna uma mensagem </w:t>
+            </w:r>
+            <w:r>
+              <w:rPr>
+                <w:b/>
+                <w:i/>
+              </w:rPr>
+              <w:t>MSG007</w:t>
+            </w:r>
+          </w:p>
+          <w:p>
+            <w:pPr>
+              <w:pStyle w:val="PargrafodaLista"/>
+              <w:numPr>
+                <w:ilvl w:val="0"/>
+                <w:numId w:val="11"/>
+              </w:numPr>
+              <w:cnfStyle w:val="000000000000" w:firstRow="0" w:lastRow="0" w:firstColumn="0" w:lastColumn="0" w:oddVBand="0" w:evenVBand="0" w:oddHBand="0" w:evenHBand="0" w:firstRowFirstColumn="0" w:firstRowLastColumn="0" w:lastRowFirstColumn="0" w:lastRowLastColumn="0"/>
+            </w:pPr>
+            <w:r>
+              <w:rPr>
+                <w:b/>
+              </w:rPr>
+              <w:t>Pesquisar</w:t>
+            </w:r>
+            <w:r>
+              <w:t>:</w:t>
+            </w:r>
+          </w:p>
+          <w:p>
+            <w:pPr>
+              <w:pStyle w:val="PargrafodaLista"/>
+              <w:numPr>
+                <w:ilvl w:val="1"/>
+                <w:numId w:val="11"/>
+              </w:numPr>
+              <w:cnfStyle w:val="000000000000" w:firstRow="0" w:lastRow="0" w:firstColumn="0" w:lastColumn="0" w:oddVBand="0" w:evenVBand="0" w:oddHBand="0" w:evenHBand="0" w:firstRowFirstColumn="0" w:firstRowLastColumn="0" w:lastRowFirstColumn="0" w:lastRowLastColumn="0"/>
+            </w:pPr>
+            <w:r>
+              <w:t>O usuário acessa o menu de exames e seleciona a opção “Pesquisar Exame”.</w:t>
+            </w:r>
+          </w:p>
+          <w:p>
+            <w:pPr>
+              <w:pStyle w:val="PargrafodaLista"/>
+              <w:numPr>
+                <w:ilvl w:val="1"/>
+                <w:numId w:val="11"/>
+              </w:numPr>
+              <w:cnfStyle w:val="000000000000" w:firstRow="0" w:lastRow="0" w:firstColumn="0" w:lastColumn="0" w:oddVBand="0" w:evenVBand="0" w:oddHBand="0" w:evenHBand="0" w:firstRowFirstColumn="0" w:firstRowLastColumn="0" w:lastRowFirstColumn="0" w:lastRowLastColumn="0"/>
+            </w:pPr>
+            <w:r>
+              <w:t xml:space="preserve">O sistema exibe a janela de pesquisa de acordo com </w:t>
+            </w:r>
+            <w:r>
+              <w:rPr>
+                <w:b/>
+                <w:i/>
+              </w:rPr>
+              <w:t>Protótipo004.</w:t>
+            </w:r>
+          </w:p>
+          <w:p>
+            <w:pPr>
+              <w:pStyle w:val="PargrafodaLista"/>
+              <w:numPr>
+                <w:ilvl w:val="1"/>
+                <w:numId w:val="11"/>
+              </w:numPr>
+              <w:cnfStyle w:val="000000000000" w:firstRow="0" w:lastRow="0" w:firstColumn="0" w:lastColumn="0" w:oddVBand="0" w:evenVBand="0" w:oddHBand="0" w:evenHBand="0" w:firstRowFirstColumn="0" w:firstRowLastColumn="0" w:lastRowFirstColumn="0" w:lastRowLastColumn="0"/>
+            </w:pPr>
+            <w:r>
+              <w:t>O usuário tem como opção buscar os exames pelo Nome do exame, e por Sigla.</w:t>
+            </w:r>
+          </w:p>
+          <w:p>
+            <w:pPr>
+              <w:pStyle w:val="PargrafodaLista"/>
+              <w:numPr>
+                <w:ilvl w:val="1"/>
+                <w:numId w:val="11"/>
+              </w:numPr>
+              <w:cnfStyle w:val="000000000000" w:firstRow="0" w:lastRow="0" w:firstColumn="0" w:lastColumn="0" w:oddVBand="0" w:evenVBand="0" w:oddHBand="0" w:evenHBand="0" w:firstRowFirstColumn="0" w:firstRowLastColumn="0" w:lastRowFirstColumn="0" w:lastRowLastColumn="0"/>
+            </w:pPr>
+            <w:r>
+              <w:t>De acordo com que o usuário for digitando o sistema irá realizar a busca pelos exames.</w:t>
+            </w:r>
+          </w:p>
+          <w:p>
+            <w:pPr>
+              <w:pStyle w:val="PargrafodaLista"/>
+              <w:numPr>
+                <w:ilvl w:val="0"/>
+                <w:numId w:val="11"/>
+              </w:numPr>
+              <w:cnfStyle w:val="000000000000" w:firstRow="0" w:lastRow="0" w:firstColumn="0" w:lastColumn="0" w:oddVBand="0" w:evenVBand="0" w:oddHBand="0" w:evenHBand="0" w:firstRowFirstColumn="0" w:firstRowLastColumn="0" w:lastRowFirstColumn="0" w:lastRowLastColumn="0"/>
+            </w:pPr>
+            <w:r>
+              <w:rPr>
+                <w:b/>
+              </w:rPr>
+              <w:t>Editar</w:t>
+            </w:r>
+            <w:r>
+              <w:t>:</w:t>
+            </w:r>
+          </w:p>
+          <w:p>
+            <w:pPr>
+              <w:pStyle w:val="PargrafodaLista"/>
+              <w:numPr>
+                <w:ilvl w:val="1"/>
+                <w:numId w:val="11"/>
+              </w:numPr>
+              <w:cnfStyle w:val="000000000000" w:firstRow="0" w:lastRow="0" w:firstColumn="0" w:lastColumn="0" w:oddVBand="0" w:evenVBand="0" w:oddHBand="0" w:evenHBand="0" w:firstRowFirstColumn="0" w:firstRowLastColumn="0" w:lastRowFirstColumn="0" w:lastRowLastColumn="0"/>
+            </w:pPr>
+            <w:r>
+              <w:t xml:space="preserve">De acordo com </w:t>
+            </w:r>
+            <w:r>
+              <w:rPr>
+                <w:b/>
+                <w:i/>
+              </w:rPr>
+              <w:t>Item 2</w:t>
+            </w:r>
+            <w:r>
+              <w:t xml:space="preserve"> do </w:t>
+            </w:r>
+            <w:r>
+              <w:rPr>
+                <w:b/>
+                <w:i/>
+              </w:rPr>
+              <w:t>CSU004</w:t>
+            </w:r>
+            <w:r>
+              <w:rPr>
+                <w:b/>
+                <w:i/>
+              </w:rPr>
+              <w:t>.</w:t>
+            </w:r>
+          </w:p>
+          <w:p>
+            <w:pPr>
+              <w:pStyle w:val="PargrafodaLista"/>
+              <w:numPr>
+                <w:ilvl w:val="1"/>
+                <w:numId w:val="11"/>
+              </w:numPr>
+              <w:cnfStyle w:val="000000000000" w:firstRow="0" w:lastRow="0" w:firstColumn="0" w:lastColumn="0" w:oddVBand="0" w:evenVBand="0" w:oddHBand="0" w:evenHBand="0" w:firstRowFirstColumn="0" w:firstRowLastColumn="0" w:lastRowFirstColumn="0" w:lastRowLastColumn="0"/>
+            </w:pPr>
+            <w:r>
+              <w:t xml:space="preserve">O usuário localiza o exame </w:t>
+            </w:r>
+            <w:r>
+              <w:t>que deseja editar e clica no botão “Editar Exame”</w:t>
+            </w:r>
+            <w:r>
+              <w:t xml:space="preserve"> de acordo com </w:t>
+            </w:r>
+            <w:r>
+              <w:rPr>
+                <w:b/>
+                <w:i/>
+              </w:rPr>
+              <w:t>Protótipo004.</w:t>
+            </w:r>
+          </w:p>
+          <w:p>
+            <w:pPr>
+              <w:pStyle w:val="PargrafodaLista"/>
+              <w:numPr>
+                <w:ilvl w:val="1"/>
+                <w:numId w:val="11"/>
+              </w:numPr>
+              <w:cnfStyle w:val="000000000000" w:firstRow="0" w:lastRow="0" w:firstColumn="0" w:lastColumn="0" w:oddVBand="0" w:evenVBand="0" w:oddHBand="0" w:evenHBand="0" w:firstRowFirstColumn="0" w:firstRowLastColumn="0" w:lastRowFirstColumn="0" w:lastRowLastColumn="0"/>
+            </w:pPr>
+            <w:r>
+              <w:t xml:space="preserve">O sistema exibe um </w:t>
+            </w:r>
+            <w:r>
+              <w:rPr>
+                <w:i/>
+              </w:rPr>
+              <w:t>pop-up</w:t>
+            </w:r>
+            <w:r>
+              <w:t xml:space="preserve"> exibindo as informações do exame permitindo que o usuário </w:t>
+            </w:r>
+            <w:r>
+              <w:t>altere as informações sobre o exame.</w:t>
+            </w:r>
+          </w:p>
+          <w:p>
+            <w:pPr>
+              <w:pStyle w:val="PargrafodaLista"/>
+              <w:numPr>
+                <w:ilvl w:val="1"/>
+                <w:numId w:val="11"/>
+              </w:numPr>
+              <w:cnfStyle w:val="000000000000" w:firstRow="0" w:lastRow="0" w:firstColumn="0" w:lastColumn="0" w:oddVBand="0" w:evenVBand="0" w:oddHBand="0" w:evenHBand="0" w:firstRowFirstColumn="0" w:firstRowLastColumn="0" w:lastRowFirstColumn="0" w:lastRowLastColumn="0"/>
+            </w:pPr>
+            <w:r>
+              <w:t>Após alterar as informações necessárias o usuário clica no botão “Atualizar Exame”.</w:t>
+            </w:r>
+          </w:p>
+          <w:p>
+            <w:pPr>
+              <w:pStyle w:val="PargrafodaLista"/>
+              <w:numPr>
+                <w:ilvl w:val="1"/>
+                <w:numId w:val="11"/>
+              </w:numPr>
+              <w:cnfStyle w:val="000000000000" w:firstRow="0" w:lastRow="0" w:firstColumn="0" w:lastColumn="0" w:oddVBand="0" w:evenVBand="0" w:oddHBand="0" w:evenHBand="0" w:firstRowFirstColumn="0" w:firstRowLastColumn="0" w:lastRowFirstColumn="0" w:lastRowLastColumn="0"/>
+            </w:pPr>
+            <w:r>
+              <w:t xml:space="preserve">O sistema atualiza os dados alterados e exibe a mensagem </w:t>
+            </w:r>
+            <w:r>
+              <w:rPr>
+                <w:b/>
+                <w:i/>
+              </w:rPr>
+              <w:t>MSG008</w:t>
+            </w:r>
+          </w:p>
+          <w:p>
+            <w:pPr>
+              <w:pStyle w:val="PargrafodaLista"/>
+              <w:numPr>
+                <w:ilvl w:val="0"/>
+                <w:numId w:val="11"/>
+              </w:numPr>
+              <w:cnfStyle w:val="000000000000" w:firstRow="0" w:lastRow="0" w:firstColumn="0" w:lastColumn="0" w:oddVBand="0" w:evenVBand="0" w:oddHBand="0" w:evenHBand="0" w:firstRowFirstColumn="0" w:firstRowLastColumn="0" w:lastRowFirstColumn="0" w:lastRowLastColumn="0"/>
+            </w:pPr>
+            <w:r>
+              <w:rPr>
+                <w:b/>
+              </w:rPr>
+              <w:t>Deletar</w:t>
+            </w:r>
+            <w:r>
+              <w:t>:</w:t>
+            </w:r>
+          </w:p>
+          <w:p>
+            <w:pPr>
+              <w:pStyle w:val="PargrafodaLista"/>
+              <w:numPr>
+                <w:ilvl w:val="1"/>
+                <w:numId w:val="11"/>
+              </w:numPr>
+              <w:cnfStyle w:val="000000000000" w:firstRow="0" w:lastRow="0" w:firstColumn="0" w:lastColumn="0" w:oddVBand="0" w:evenVBand="0" w:oddHBand="0" w:evenHBand="0" w:firstRowFirstColumn="0" w:firstRowLastColumn="0" w:lastRowFirstColumn="0" w:lastRowLastColumn="0"/>
+            </w:pPr>
+            <w:r>
+              <w:t xml:space="preserve">De acordo com </w:t>
+            </w:r>
+            <w:r>
+              <w:rPr>
+                <w:b/>
+                <w:i/>
+              </w:rPr>
+              <w:t xml:space="preserve">Item 2 </w:t>
+            </w:r>
+            <w:r>
+              <w:t xml:space="preserve">do </w:t>
+            </w:r>
+            <w:r>
+              <w:rPr>
+                <w:b/>
+                <w:i/>
+              </w:rPr>
+              <w:t>CSU004.</w:t>
+            </w:r>
+          </w:p>
+          <w:p>
+            <w:pPr>
+              <w:pStyle w:val="PargrafodaLista"/>
+              <w:numPr>
+                <w:ilvl w:val="1"/>
+                <w:numId w:val="11"/>
+              </w:numPr>
+              <w:cnfStyle w:val="000000000000" w:firstRow="0" w:lastRow="0" w:firstColumn="0" w:lastColumn="0" w:oddVBand="0" w:evenVBand="0" w:oddHBand="0" w:evenHBand="0" w:firstRowFirstColumn="0" w:firstRowLastColumn="0" w:lastRowFirstColumn="0" w:lastRowLastColumn="0"/>
+            </w:pPr>
+            <w:r>
+              <w:t>O usuário localiza o exame que deseja excluir e</w:t>
+            </w:r>
+            <w:r>
+              <w:t xml:space="preserve"> clica no botão “Excluir Exame” de acordo com </w:t>
+            </w:r>
+            <w:r>
+              <w:rPr>
+                <w:b/>
+                <w:i/>
+              </w:rPr>
+              <w:t>Protótipo004.</w:t>
+            </w:r>
+          </w:p>
+          <w:p>
+            <w:pPr>
+              <w:pStyle w:val="PargrafodaLista"/>
+              <w:numPr>
+                <w:ilvl w:val="1"/>
+                <w:numId w:val="11"/>
+              </w:numPr>
+              <w:cnfStyle w:val="000000000000" w:firstRow="0" w:lastRow="0" w:firstColumn="0" w:lastColumn="0" w:oddVBand="0" w:evenVBand="0" w:oddHBand="0" w:evenHBand="0" w:firstRowFirstColumn="0" w:firstRowLastColumn="0" w:lastRowFirstColumn="0" w:lastRowLastColumn="0"/>
+            </w:pPr>
+            <w:r>
+              <w:lastRenderedPageBreak/>
+              <w:t xml:space="preserve">O sistema exibe um </w:t>
+            </w:r>
+            <w:r>
+              <w:rPr>
+                <w:i/>
+              </w:rPr>
+              <w:t>pop-up</w:t>
+            </w:r>
+            <w:r>
+              <w:t xml:space="preserve"> exibindo a mensagem </w:t>
+            </w:r>
+            <w:r>
+              <w:rPr>
+                <w:b/>
+                <w:i/>
+              </w:rPr>
+              <w:t>MSG009</w:t>
+            </w:r>
+            <w:r>
+              <w:t>.</w:t>
+            </w:r>
+          </w:p>
+          <w:p>
+            <w:pPr>
+              <w:pStyle w:val="PargrafodaLista"/>
+              <w:numPr>
+                <w:ilvl w:val="1"/>
+                <w:numId w:val="11"/>
+              </w:numPr>
+              <w:cnfStyle w:val="000000000000" w:firstRow="0" w:lastRow="0" w:firstColumn="0" w:lastColumn="0" w:oddVBand="0" w:evenVBand="0" w:oddHBand="0" w:evenHBand="0" w:firstRowFirstColumn="0" w:firstRowLastColumn="0" w:lastRowFirstColumn="0" w:lastRowLastColumn="0"/>
+            </w:pPr>
+            <w:r>
+              <w:t xml:space="preserve">O sistema exclui o </w:t>
+            </w:r>
+            <w:r>
+              <w:t>exame.</w:t>
+            </w:r>
           </w:p>
         </w:tc>
       </w:tr>
@@ -2633,8 +3237,44 @@
           </w:tcPr>
           <w:p>
             <w:pPr>
-              <w:cnfStyle w:val="000000100000" w:firstRow="0" w:lastRow="0" w:firstColumn="0" w:lastColumn="0" w:oddVBand="0" w:evenVBand="0" w:oddHBand="1" w:evenHBand="0" w:firstRowFirstColumn="0" w:firstRowLastColumn="0" w:lastRowFirstColumn="0" w:lastRowLastColumn="0"/>
-            </w:pPr>
+              <w:pStyle w:val="PargrafodaLista"/>
+              <w:numPr>
+                <w:ilvl w:val="0"/>
+                <w:numId w:val="17"/>
+              </w:numPr>
+              <w:cnfStyle w:val="000000100000" w:firstRow="0" w:lastRow="0" w:firstColumn="0" w:lastColumn="0" w:oddVBand="0" w:evenVBand="0" w:oddHBand="1" w:evenHBand="0" w:firstRowFirstColumn="0" w:firstRowLastColumn="0" w:lastRowFirstColumn="0" w:lastRowLastColumn="0"/>
+            </w:pPr>
+            <w:r>
+              <w:t>Campos obrigatórios em branco</w:t>
+            </w:r>
+          </w:p>
+          <w:p>
+            <w:pPr>
+              <w:cnfStyle w:val="000000100000" w:firstRow="0" w:lastRow="0" w:firstColumn="0" w:lastColumn="0" w:oddVBand="0" w:evenVBand="0" w:oddHBand="1" w:evenHBand="0" w:firstRowFirstColumn="0" w:firstRowLastColumn="0" w:lastRowFirstColumn="0" w:lastRowLastColumn="0"/>
+            </w:pPr>
+            <w:r>
+              <w:t>Este evento alternativo é contemplado para campos em branco em todas as abas, a mensagem é padrão e o comportamento deve ser o mesmo.</w:t>
+            </w:r>
+          </w:p>
+          <w:p>
+            <w:pPr>
+              <w:pStyle w:val="PargrafodaLista"/>
+              <w:numPr>
+                <w:ilvl w:val="1"/>
+                <w:numId w:val="17"/>
+              </w:numPr>
+              <w:cnfStyle w:val="000000100000" w:firstRow="0" w:lastRow="0" w:firstColumn="0" w:lastColumn="0" w:oddVBand="0" w:evenVBand="0" w:oddHBand="1" w:evenHBand="0" w:firstRowFirstColumn="0" w:firstRowLastColumn="0" w:lastRowFirstColumn="0" w:lastRowLastColumn="0"/>
+            </w:pPr>
+            <w:r>
+              <w:t xml:space="preserve">O sistema exibe a mensagem </w:t>
+            </w:r>
+            <w:r>
+              <w:rPr>
+                <w:b/>
+                <w:i/>
+              </w:rPr>
+              <w:t>MSG010</w:t>
+            </w:r>
           </w:p>
         </w:tc>
       </w:tr>
@@ -2661,6 +3301,24 @@
             <w:pPr>
               <w:cnfStyle w:val="000000000000" w:firstRow="0" w:lastRow="0" w:firstColumn="0" w:lastColumn="0" w:oddVBand="0" w:evenVBand="0" w:oddHBand="0" w:evenHBand="0" w:firstRowFirstColumn="0" w:firstRowLastColumn="0" w:lastRowFirstColumn="0" w:lastRowLastColumn="0"/>
             </w:pPr>
+            <w:r>
+              <w:t>Os dados do exame são</w:t>
+            </w:r>
+            <w:r>
+              <w:t xml:space="preserve"> atualizado</w:t>
+            </w:r>
+            <w:r>
+              <w:t>s</w:t>
+            </w:r>
+            <w:r>
+              <w:t xml:space="preserve"> e guardados no </w:t>
+            </w:r>
+            <w:r>
+              <w:t>banco de dados</w:t>
+            </w:r>
+            <w:r>
+              <w:t>, o usuário e redirecionado para a página inicial do sistema.</w:t>
+            </w:r>
           </w:p>
         </w:tc>
       </w:tr>
@@ -2769,6 +3427,12 @@
             <w:pPr>
               <w:cnfStyle w:val="000000000000" w:firstRow="0" w:lastRow="0" w:firstColumn="0" w:lastColumn="0" w:oddVBand="0" w:evenVBand="0" w:oddHBand="0" w:evenHBand="0" w:firstRowFirstColumn="0" w:firstRowLastColumn="0" w:lastRowFirstColumn="0" w:lastRowLastColumn="0"/>
             </w:pPr>
+            <w:r>
+              <w:t>O caso de uso tem o objetivo de persistir as informações dos</w:t>
+            </w:r>
+            <w:r>
+              <w:t xml:space="preserve"> Laboratórios (Identificador, Nome, site)</w:t>
+            </w:r>
           </w:p>
         </w:tc>
       </w:tr>
@@ -2798,6 +3462,21 @@
             <w:pPr>
               <w:cnfStyle w:val="000000100000" w:firstRow="0" w:lastRow="0" w:firstColumn="0" w:lastColumn="0" w:oddVBand="0" w:evenVBand="0" w:oddHBand="1" w:evenHBand="0" w:firstRowFirstColumn="0" w:firstRowLastColumn="0" w:lastRowFirstColumn="0" w:lastRowLastColumn="0"/>
             </w:pPr>
+            <w:r>
+              <w:t>Adm</w:t>
+            </w:r>
+            <w:r>
+              <w:t>inistrador do</w:t>
+            </w:r>
+            <w:r>
+              <w:t xml:space="preserve"> Sistema, Adm</w:t>
+            </w:r>
+            <w:r>
+              <w:t>inistrador do</w:t>
+            </w:r>
+            <w:r>
+              <w:t xml:space="preserve"> Laboratório</w:t>
+            </w:r>
           </w:p>
         </w:tc>
       </w:tr>
@@ -2880,8 +3559,55 @@
           </w:tcPr>
           <w:p>
             <w:pPr>
-              <w:cnfStyle w:val="000000000000" w:firstRow="0" w:lastRow="0" w:firstColumn="0" w:lastColumn="0" w:oddVBand="0" w:evenVBand="0" w:oddHBand="0" w:evenHBand="0" w:firstRowFirstColumn="0" w:firstRowLastColumn="0" w:lastRowFirstColumn="0" w:lastRowLastColumn="0"/>
-            </w:pPr>
+              <w:pStyle w:val="SemEspaamento"/>
+              <w:numPr>
+                <w:ilvl w:val="0"/>
+                <w:numId w:val="12"/>
+              </w:numPr>
+              <w:cnfStyle w:val="000000000000" w:firstRow="0" w:lastRow="0" w:firstColumn="0" w:lastColumn="0" w:oddVBand="0" w:evenVBand="0" w:oddHBand="0" w:evenHBand="0" w:firstRowFirstColumn="0" w:firstRowLastColumn="0" w:lastRowFirstColumn="0" w:lastRowLastColumn="0"/>
+            </w:pPr>
+            <w:r>
+              <w:t>Cadastrar:</w:t>
+            </w:r>
+          </w:p>
+          <w:p>
+            <w:pPr>
+              <w:pStyle w:val="SemEspaamento"/>
+              <w:numPr>
+                <w:ilvl w:val="0"/>
+                <w:numId w:val="12"/>
+              </w:numPr>
+              <w:cnfStyle w:val="000000000000" w:firstRow="0" w:lastRow="0" w:firstColumn="0" w:lastColumn="0" w:oddVBand="0" w:evenVBand="0" w:oddHBand="0" w:evenHBand="0" w:firstRowFirstColumn="0" w:firstRowLastColumn="0" w:lastRowFirstColumn="0" w:lastRowLastColumn="0"/>
+            </w:pPr>
+            <w:r>
+              <w:t>Pesquisar:</w:t>
+            </w:r>
+          </w:p>
+          <w:p>
+            <w:pPr>
+              <w:pStyle w:val="SemEspaamento"/>
+              <w:numPr>
+                <w:ilvl w:val="0"/>
+                <w:numId w:val="12"/>
+              </w:numPr>
+              <w:cnfStyle w:val="000000000000" w:firstRow="0" w:lastRow="0" w:firstColumn="0" w:lastColumn="0" w:oddVBand="0" w:evenVBand="0" w:oddHBand="0" w:evenHBand="0" w:firstRowFirstColumn="0" w:firstRowLastColumn="0" w:lastRowFirstColumn="0" w:lastRowLastColumn="0"/>
+            </w:pPr>
+            <w:r>
+              <w:t>Editar:</w:t>
+            </w:r>
+          </w:p>
+          <w:p>
+            <w:pPr>
+              <w:pStyle w:val="SemEspaamento"/>
+              <w:numPr>
+                <w:ilvl w:val="0"/>
+                <w:numId w:val="12"/>
+              </w:numPr>
+              <w:cnfStyle w:val="000000000000" w:firstRow="0" w:lastRow="0" w:firstColumn="0" w:lastColumn="0" w:oddVBand="0" w:evenVBand="0" w:oddHBand="0" w:evenHBand="0" w:firstRowFirstColumn="0" w:firstRowLastColumn="0" w:lastRowFirstColumn="0" w:lastRowLastColumn="0"/>
+            </w:pPr>
+            <w:r>
+              <w:t>Deletar:</w:t>
+            </w:r>
           </w:p>
         </w:tc>
       </w:tr>
@@ -3045,6 +3771,12 @@
             <w:pPr>
               <w:cnfStyle w:val="000000000000" w:firstRow="0" w:lastRow="0" w:firstColumn="0" w:lastColumn="0" w:oddVBand="0" w:evenVBand="0" w:oddHBand="0" w:evenHBand="0" w:firstRowFirstColumn="0" w:firstRowLastColumn="0" w:lastRowFirstColumn="0" w:lastRowLastColumn="0"/>
             </w:pPr>
+            <w:r>
+              <w:t>O caso de uso tem o objetivo</w:t>
+            </w:r>
+            <w:r>
+              <w:t xml:space="preserve"> de persistir a lista de exames Realizados pelas unidades dos Laboratórios (Identificador, Identificador do Laboratório, Identificador do Exame, Valor)</w:t>
+            </w:r>
           </w:p>
         </w:tc>
       </w:tr>
@@ -3074,6 +3806,9 @@
             <w:pPr>
               <w:cnfStyle w:val="000000100000" w:firstRow="0" w:lastRow="0" w:firstColumn="0" w:lastColumn="0" w:oddVBand="0" w:evenVBand="0" w:oddHBand="1" w:evenHBand="0" w:firstRowFirstColumn="0" w:firstRowLastColumn="0" w:lastRowFirstColumn="0" w:lastRowLastColumn="0"/>
             </w:pPr>
+            <w:r>
+              <w:t>Administrador do Sistema, Administrador Laboratório, Funcionário</w:t>
+            </w:r>
           </w:p>
         </w:tc>
       </w:tr>
@@ -3156,8 +3891,55 @@
           </w:tcPr>
           <w:p>
             <w:pPr>
-              <w:cnfStyle w:val="000000000000" w:firstRow="0" w:lastRow="0" w:firstColumn="0" w:lastColumn="0" w:oddVBand="0" w:evenVBand="0" w:oddHBand="0" w:evenHBand="0" w:firstRowFirstColumn="0" w:firstRowLastColumn="0" w:lastRowFirstColumn="0" w:lastRowLastColumn="0"/>
-            </w:pPr>
+              <w:pStyle w:val="SemEspaamento"/>
+              <w:numPr>
+                <w:ilvl w:val="0"/>
+                <w:numId w:val="13"/>
+              </w:numPr>
+              <w:cnfStyle w:val="000000000000" w:firstRow="0" w:lastRow="0" w:firstColumn="0" w:lastColumn="0" w:oddVBand="0" w:evenVBand="0" w:oddHBand="0" w:evenHBand="0" w:firstRowFirstColumn="0" w:firstRowLastColumn="0" w:lastRowFirstColumn="0" w:lastRowLastColumn="0"/>
+            </w:pPr>
+            <w:r>
+              <w:t>Cadastrar:</w:t>
+            </w:r>
+          </w:p>
+          <w:p>
+            <w:pPr>
+              <w:pStyle w:val="SemEspaamento"/>
+              <w:numPr>
+                <w:ilvl w:val="0"/>
+                <w:numId w:val="13"/>
+              </w:numPr>
+              <w:cnfStyle w:val="000000000000" w:firstRow="0" w:lastRow="0" w:firstColumn="0" w:lastColumn="0" w:oddVBand="0" w:evenVBand="0" w:oddHBand="0" w:evenHBand="0" w:firstRowFirstColumn="0" w:firstRowLastColumn="0" w:lastRowFirstColumn="0" w:lastRowLastColumn="0"/>
+            </w:pPr>
+            <w:r>
+              <w:t>Pesquisar:</w:t>
+            </w:r>
+          </w:p>
+          <w:p>
+            <w:pPr>
+              <w:pStyle w:val="SemEspaamento"/>
+              <w:numPr>
+                <w:ilvl w:val="0"/>
+                <w:numId w:val="13"/>
+              </w:numPr>
+              <w:cnfStyle w:val="000000000000" w:firstRow="0" w:lastRow="0" w:firstColumn="0" w:lastColumn="0" w:oddVBand="0" w:evenVBand="0" w:oddHBand="0" w:evenHBand="0" w:firstRowFirstColumn="0" w:firstRowLastColumn="0" w:lastRowFirstColumn="0" w:lastRowLastColumn="0"/>
+            </w:pPr>
+            <w:r>
+              <w:t>Editar:</w:t>
+            </w:r>
+          </w:p>
+          <w:p>
+            <w:pPr>
+              <w:pStyle w:val="PargrafodaLista"/>
+              <w:numPr>
+                <w:ilvl w:val="0"/>
+                <w:numId w:val="13"/>
+              </w:numPr>
+              <w:cnfStyle w:val="000000000000" w:firstRow="0" w:lastRow="0" w:firstColumn="0" w:lastColumn="0" w:oddVBand="0" w:evenVBand="0" w:oddHBand="0" w:evenHBand="0" w:firstRowFirstColumn="0" w:firstRowLastColumn="0" w:lastRowFirstColumn="0" w:lastRowLastColumn="0"/>
+            </w:pPr>
+            <w:r>
+              <w:t>Deletar:</w:t>
+            </w:r>
           </w:p>
         </w:tc>
       </w:tr>
@@ -3321,6 +4103,18 @@
             <w:pPr>
               <w:cnfStyle w:val="000000000000" w:firstRow="0" w:lastRow="0" w:firstColumn="0" w:lastColumn="0" w:oddVBand="0" w:evenVBand="0" w:oddHBand="0" w:evenHBand="0" w:firstRowFirstColumn="0" w:firstRowLastColumn="0" w:lastRowFirstColumn="0" w:lastRowLastColumn="0"/>
             </w:pPr>
+            <w:r>
+              <w:t xml:space="preserve">O caso de uso tem o objetivo de persistir as </w:t>
+            </w:r>
+            <w:r>
+              <w:t>preferências do Usuário (Identificador do usuário, convênio</w:t>
+            </w:r>
+            <w:r>
+              <w:t>, email</w:t>
+            </w:r>
+            <w:r>
+              <w:t>)</w:t>
+            </w:r>
           </w:p>
         </w:tc>
       </w:tr>
@@ -3350,20 +4144,24 @@
             <w:pPr>
               <w:cnfStyle w:val="000000100000" w:firstRow="0" w:lastRow="0" w:firstColumn="0" w:lastColumn="0" w:oddVBand="0" w:evenVBand="0" w:oddHBand="1" w:evenHBand="0" w:firstRowFirstColumn="0" w:firstRowLastColumn="0" w:lastRowFirstColumn="0" w:lastRowLastColumn="0"/>
             </w:pPr>
-          </w:p>
-        </w:tc>
-      </w:tr>
-      <w:tr>
-        <w:tc>
-          <w:tcPr>
-            <w:cnfStyle w:val="001000000000" w:firstRow="0" w:lastRow="0" w:firstColumn="1" w:lastColumn="0" w:oddVBand="0" w:evenVBand="0" w:oddHBand="0" w:evenHBand="0" w:firstRowFirstColumn="0" w:firstRowLastColumn="0" w:lastRowFirstColumn="0" w:lastRowLastColumn="0"/>
-            <w:tcW w:w="2830" w:type="dxa"/>
-          </w:tcPr>
-          <w:p>
-            <w:pPr>
-              <w:jc w:val="right"/>
-            </w:pPr>
-            <w:r>
+            <w:r>
+              <w:t>Usuário</w:t>
+            </w:r>
+          </w:p>
+        </w:tc>
+      </w:tr>
+      <w:tr>
+        <w:tc>
+          <w:tcPr>
+            <w:cnfStyle w:val="001000000000" w:firstRow="0" w:lastRow="0" w:firstColumn="1" w:lastColumn="0" w:oddVBand="0" w:evenVBand="0" w:oddHBand="0" w:evenHBand="0" w:firstRowFirstColumn="0" w:firstRowLastColumn="0" w:lastRowFirstColumn="0" w:lastRowLastColumn="0"/>
+            <w:tcW w:w="2830" w:type="dxa"/>
+          </w:tcPr>
+          <w:p>
+            <w:pPr>
+              <w:jc w:val="right"/>
+            </w:pPr>
+            <w:r>
+              <w:lastRenderedPageBreak/>
               <w:t>Pré-Condição:</w:t>
             </w:r>
           </w:p>
@@ -3432,8 +4230,55 @@
           </w:tcPr>
           <w:p>
             <w:pPr>
-              <w:cnfStyle w:val="000000000000" w:firstRow="0" w:lastRow="0" w:firstColumn="0" w:lastColumn="0" w:oddVBand="0" w:evenVBand="0" w:oddHBand="0" w:evenHBand="0" w:firstRowFirstColumn="0" w:firstRowLastColumn="0" w:lastRowFirstColumn="0" w:lastRowLastColumn="0"/>
-            </w:pPr>
+              <w:pStyle w:val="SemEspaamento"/>
+              <w:numPr>
+                <w:ilvl w:val="0"/>
+                <w:numId w:val="14"/>
+              </w:numPr>
+              <w:cnfStyle w:val="000000000000" w:firstRow="0" w:lastRow="0" w:firstColumn="0" w:lastColumn="0" w:oddVBand="0" w:evenVBand="0" w:oddHBand="0" w:evenHBand="0" w:firstRowFirstColumn="0" w:firstRowLastColumn="0" w:lastRowFirstColumn="0" w:lastRowLastColumn="0"/>
+            </w:pPr>
+            <w:r>
+              <w:t>Cadastrar:</w:t>
+            </w:r>
+          </w:p>
+          <w:p>
+            <w:pPr>
+              <w:pStyle w:val="SemEspaamento"/>
+              <w:numPr>
+                <w:ilvl w:val="0"/>
+                <w:numId w:val="14"/>
+              </w:numPr>
+              <w:cnfStyle w:val="000000000000" w:firstRow="0" w:lastRow="0" w:firstColumn="0" w:lastColumn="0" w:oddVBand="0" w:evenVBand="0" w:oddHBand="0" w:evenHBand="0" w:firstRowFirstColumn="0" w:firstRowLastColumn="0" w:lastRowFirstColumn="0" w:lastRowLastColumn="0"/>
+            </w:pPr>
+            <w:r>
+              <w:t>Pesquisar:</w:t>
+            </w:r>
+          </w:p>
+          <w:p>
+            <w:pPr>
+              <w:pStyle w:val="SemEspaamento"/>
+              <w:numPr>
+                <w:ilvl w:val="0"/>
+                <w:numId w:val="14"/>
+              </w:numPr>
+              <w:cnfStyle w:val="000000000000" w:firstRow="0" w:lastRow="0" w:firstColumn="0" w:lastColumn="0" w:oddVBand="0" w:evenVBand="0" w:oddHBand="0" w:evenHBand="0" w:firstRowFirstColumn="0" w:firstRowLastColumn="0" w:lastRowFirstColumn="0" w:lastRowLastColumn="0"/>
+            </w:pPr>
+            <w:r>
+              <w:t>Editar:</w:t>
+            </w:r>
+          </w:p>
+          <w:p>
+            <w:pPr>
+              <w:pStyle w:val="PargrafodaLista"/>
+              <w:numPr>
+                <w:ilvl w:val="0"/>
+                <w:numId w:val="14"/>
+              </w:numPr>
+              <w:cnfStyle w:val="000000000000" w:firstRow="0" w:lastRow="0" w:firstColumn="0" w:lastColumn="0" w:oddVBand="0" w:evenVBand="0" w:oddHBand="0" w:evenHBand="0" w:firstRowFirstColumn="0" w:firstRowLastColumn="0" w:lastRowFirstColumn="0" w:lastRowLastColumn="0"/>
+            </w:pPr>
+            <w:r>
+              <w:t>Deletar:</w:t>
+            </w:r>
           </w:p>
         </w:tc>
       </w:tr>
@@ -3594,6 +4439,12 @@
             <w:pPr>
               <w:cnfStyle w:val="000000000000" w:firstRow="0" w:lastRow="0" w:firstColumn="0" w:lastColumn="0" w:oddVBand="0" w:evenVBand="0" w:oddHBand="0" w:evenHBand="0" w:firstRowFirstColumn="0" w:firstRowLastColumn="0" w:lastRowFirstColumn="0" w:lastRowLastColumn="0"/>
             </w:pPr>
+            <w:r>
+              <w:t>O caso de uso tem o objetivo</w:t>
+            </w:r>
+            <w:r>
+              <w:t xml:space="preserve"> de persistir as informações das unidades do Laboratório (Identificador, Identificador do Laboratório, Logradouro, Complemento, Numero, Cidade, UF, Telefone)</w:t>
+            </w:r>
           </w:p>
         </w:tc>
       </w:tr>
@@ -3623,6 +4474,9 @@
             <w:pPr>
               <w:cnfStyle w:val="000000100000" w:firstRow="0" w:lastRow="0" w:firstColumn="0" w:lastColumn="0" w:oddVBand="0" w:evenVBand="0" w:oddHBand="1" w:evenHBand="0" w:firstRowFirstColumn="0" w:firstRowLastColumn="0" w:lastRowFirstColumn="0" w:lastRowLastColumn="0"/>
             </w:pPr>
+            <w:r>
+              <w:t>Administrador do Sistema, Administrador do Laboratório, Funcionário</w:t>
+            </w:r>
           </w:p>
         </w:tc>
       </w:tr>
@@ -3705,8 +4559,55 @@
           </w:tcPr>
           <w:p>
             <w:pPr>
-              <w:cnfStyle w:val="000000000000" w:firstRow="0" w:lastRow="0" w:firstColumn="0" w:lastColumn="0" w:oddVBand="0" w:evenVBand="0" w:oddHBand="0" w:evenHBand="0" w:firstRowFirstColumn="0" w:firstRowLastColumn="0" w:lastRowFirstColumn="0" w:lastRowLastColumn="0"/>
-            </w:pPr>
+              <w:pStyle w:val="SemEspaamento"/>
+              <w:numPr>
+                <w:ilvl w:val="0"/>
+                <w:numId w:val="15"/>
+              </w:numPr>
+              <w:cnfStyle w:val="000000000000" w:firstRow="0" w:lastRow="0" w:firstColumn="0" w:lastColumn="0" w:oddVBand="0" w:evenVBand="0" w:oddHBand="0" w:evenHBand="0" w:firstRowFirstColumn="0" w:firstRowLastColumn="0" w:lastRowFirstColumn="0" w:lastRowLastColumn="0"/>
+            </w:pPr>
+            <w:r>
+              <w:t>Cadastrar:</w:t>
+            </w:r>
+          </w:p>
+          <w:p>
+            <w:pPr>
+              <w:pStyle w:val="SemEspaamento"/>
+              <w:numPr>
+                <w:ilvl w:val="0"/>
+                <w:numId w:val="15"/>
+              </w:numPr>
+              <w:cnfStyle w:val="000000000000" w:firstRow="0" w:lastRow="0" w:firstColumn="0" w:lastColumn="0" w:oddVBand="0" w:evenVBand="0" w:oddHBand="0" w:evenHBand="0" w:firstRowFirstColumn="0" w:firstRowLastColumn="0" w:lastRowFirstColumn="0" w:lastRowLastColumn="0"/>
+            </w:pPr>
+            <w:r>
+              <w:t>Pesquisar:</w:t>
+            </w:r>
+          </w:p>
+          <w:p>
+            <w:pPr>
+              <w:pStyle w:val="SemEspaamento"/>
+              <w:numPr>
+                <w:ilvl w:val="0"/>
+                <w:numId w:val="15"/>
+              </w:numPr>
+              <w:cnfStyle w:val="000000000000" w:firstRow="0" w:lastRow="0" w:firstColumn="0" w:lastColumn="0" w:oddVBand="0" w:evenVBand="0" w:oddHBand="0" w:evenHBand="0" w:firstRowFirstColumn="0" w:firstRowLastColumn="0" w:lastRowFirstColumn="0" w:lastRowLastColumn="0"/>
+            </w:pPr>
+            <w:r>
+              <w:t>Editar:</w:t>
+            </w:r>
+          </w:p>
+          <w:p>
+            <w:pPr>
+              <w:pStyle w:val="PargrafodaLista"/>
+              <w:numPr>
+                <w:ilvl w:val="0"/>
+                <w:numId w:val="15"/>
+              </w:numPr>
+              <w:cnfStyle w:val="000000000000" w:firstRow="0" w:lastRow="0" w:firstColumn="0" w:lastColumn="0" w:oddVBand="0" w:evenVBand="0" w:oddHBand="0" w:evenHBand="0" w:firstRowFirstColumn="0" w:firstRowLastColumn="0" w:lastRowFirstColumn="0" w:lastRowLastColumn="0"/>
+            </w:pPr>
+            <w:r>
+              <w:t>Deletar:</w:t>
+            </w:r>
           </w:p>
         </w:tc>
       </w:tr>
@@ -3791,7 +4692,6 @@
               <w:jc w:val="right"/>
             </w:pPr>
             <w:r>
-              <w:lastRenderedPageBreak/>
               <w:t>Referencia:</w:t>
             </w:r>
           </w:p>
@@ -3868,6 +4768,18 @@
             <w:pPr>
               <w:cnfStyle w:val="000000000000" w:firstRow="0" w:lastRow="0" w:firstColumn="0" w:lastColumn="0" w:oddVBand="0" w:evenVBand="0" w:oddHBand="0" w:evenHBand="0" w:firstRowFirstColumn="0" w:firstRowLastColumn="0" w:lastRowFirstColumn="0" w:lastRowLastColumn="0"/>
             </w:pPr>
+            <w:r>
+              <w:t xml:space="preserve">O caso de uso tem o objetivo de persistir as informações </w:t>
+            </w:r>
+            <w:r>
+              <w:t>dos Usuários (Identificador, Nome, Telefone, Usuário, Senha</w:t>
+            </w:r>
+            <w:r>
+              <w:t>, email</w:t>
+            </w:r>
+            <w:r>
+              <w:t>)</w:t>
+            </w:r>
           </w:p>
         </w:tc>
       </w:tr>
@@ -3897,6 +4809,9 @@
             <w:pPr>
               <w:cnfStyle w:val="000000100000" w:firstRow="0" w:lastRow="0" w:firstColumn="0" w:lastColumn="0" w:oddVBand="0" w:evenVBand="0" w:oddHBand="1" w:evenHBand="0" w:firstRowFirstColumn="0" w:firstRowLastColumn="0" w:lastRowFirstColumn="0" w:lastRowLastColumn="0"/>
             </w:pPr>
+            <w:r>
+              <w:t>Administrador do Sistema, Administrador Laboratório</w:t>
+            </w:r>
           </w:p>
         </w:tc>
       </w:tr>
@@ -3979,8 +4894,55 @@
           </w:tcPr>
           <w:p>
             <w:pPr>
-              <w:cnfStyle w:val="000000000000" w:firstRow="0" w:lastRow="0" w:firstColumn="0" w:lastColumn="0" w:oddVBand="0" w:evenVBand="0" w:oddHBand="0" w:evenHBand="0" w:firstRowFirstColumn="0" w:firstRowLastColumn="0" w:lastRowFirstColumn="0" w:lastRowLastColumn="0"/>
-            </w:pPr>
+              <w:pStyle w:val="SemEspaamento"/>
+              <w:numPr>
+                <w:ilvl w:val="0"/>
+                <w:numId w:val="16"/>
+              </w:numPr>
+              <w:cnfStyle w:val="000000000000" w:firstRow="0" w:lastRow="0" w:firstColumn="0" w:lastColumn="0" w:oddVBand="0" w:evenVBand="0" w:oddHBand="0" w:evenHBand="0" w:firstRowFirstColumn="0" w:firstRowLastColumn="0" w:lastRowFirstColumn="0" w:lastRowLastColumn="0"/>
+            </w:pPr>
+            <w:r>
+              <w:t>Cadastrar:</w:t>
+            </w:r>
+          </w:p>
+          <w:p>
+            <w:pPr>
+              <w:pStyle w:val="SemEspaamento"/>
+              <w:numPr>
+                <w:ilvl w:val="0"/>
+                <w:numId w:val="16"/>
+              </w:numPr>
+              <w:cnfStyle w:val="000000000000" w:firstRow="0" w:lastRow="0" w:firstColumn="0" w:lastColumn="0" w:oddVBand="0" w:evenVBand="0" w:oddHBand="0" w:evenHBand="0" w:firstRowFirstColumn="0" w:firstRowLastColumn="0" w:lastRowFirstColumn="0" w:lastRowLastColumn="0"/>
+            </w:pPr>
+            <w:r>
+              <w:t>Pesquisar:</w:t>
+            </w:r>
+          </w:p>
+          <w:p>
+            <w:pPr>
+              <w:pStyle w:val="SemEspaamento"/>
+              <w:numPr>
+                <w:ilvl w:val="0"/>
+                <w:numId w:val="16"/>
+              </w:numPr>
+              <w:cnfStyle w:val="000000000000" w:firstRow="0" w:lastRow="0" w:firstColumn="0" w:lastColumn="0" w:oddVBand="0" w:evenVBand="0" w:oddHBand="0" w:evenHBand="0" w:firstRowFirstColumn="0" w:firstRowLastColumn="0" w:lastRowFirstColumn="0" w:lastRowLastColumn="0"/>
+            </w:pPr>
+            <w:r>
+              <w:t>Editar:</w:t>
+            </w:r>
+          </w:p>
+          <w:p>
+            <w:pPr>
+              <w:pStyle w:val="PargrafodaLista"/>
+              <w:numPr>
+                <w:ilvl w:val="0"/>
+                <w:numId w:val="16"/>
+              </w:numPr>
+              <w:cnfStyle w:val="000000000000" w:firstRow="0" w:lastRow="0" w:firstColumn="0" w:lastColumn="0" w:oddVBand="0" w:evenVBand="0" w:oddHBand="0" w:evenHBand="0" w:firstRowFirstColumn="0" w:firstRowLastColumn="0" w:lastRowFirstColumn="0" w:lastRowLastColumn="0"/>
+            </w:pPr>
+            <w:r>
+              <w:t>Deletar:</w:t>
+            </w:r>
           </w:p>
         </w:tc>
       </w:tr>
@@ -4190,6 +5152,7 @@
               <w:jc w:val="right"/>
             </w:pPr>
             <w:r>
+              <w:lastRenderedPageBreak/>
               <w:t>Pré-Condição:</w:t>
             </w:r>
           </w:p>
@@ -4305,7 +5268,14 @@
               <w:cnfStyle w:val="000000000000" w:firstRow="0" w:lastRow="0" w:firstColumn="0" w:lastColumn="0" w:oddVBand="0" w:evenVBand="0" w:oddHBand="0" w:evenHBand="0" w:firstRowFirstColumn="0" w:firstRowLastColumn="0" w:lastRowFirstColumn="0" w:lastRowLastColumn="0"/>
             </w:pPr>
             <w:r>
-              <w:t>O sistema leva o usuário ao menu principal e mostra a mensagem MSG001</w:t>
+              <w:t xml:space="preserve">O sistema leva o usuário ao menu principal e mostra a mensagem </w:t>
+            </w:r>
+            <w:r>
+              <w:rPr>
+                <w:b/>
+                <w:i/>
+              </w:rPr>
+              <w:t>MSG001</w:t>
             </w:r>
           </w:p>
           <w:p>
@@ -4407,7 +5377,17 @@
               <w:cnfStyle w:val="000000100000" w:firstRow="0" w:lastRow="0" w:firstColumn="0" w:lastColumn="0" w:oddVBand="0" w:evenVBand="0" w:oddHBand="1" w:evenHBand="0" w:firstRowFirstColumn="0" w:firstRowLastColumn="0" w:lastRowFirstColumn="0" w:lastRowLastColumn="0"/>
             </w:pPr>
             <w:r>
-              <w:t>O Sistema exibe a mensagem MSG002 ao usuário, negando sua autenticação.</w:t>
+              <w:t xml:space="preserve">O Sistema exibe a mensagem </w:t>
+            </w:r>
+            <w:r>
+              <w:rPr>
+                <w:b/>
+                <w:i/>
+              </w:rPr>
+              <w:t>MSG002</w:t>
+            </w:r>
+            <w:r>
+              <w:t xml:space="preserve"> ao usuário, negando sua autenticação.</w:t>
             </w:r>
           </w:p>
           <w:p>
@@ -4474,13 +5454,18 @@
             <w:r>
               <w:t xml:space="preserve">O sistema identifica que a conta </w:t>
             </w:r>
-            <w:proofErr w:type="spellStart"/>
-            <w:r>
-              <w:t>esta</w:t>
-            </w:r>
-            <w:proofErr w:type="spellEnd"/>
-            <w:r>
-              <w:t xml:space="preserve"> bloqueada, nega a autenticação e exibe a MSG003</w:t>
+            <w:r>
+              <w:t>está</w:t>
+            </w:r>
+            <w:r>
+              <w:t xml:space="preserve"> bloqueada, nega a autenticação e exibe a </w:t>
+            </w:r>
+            <w:r>
+              <w:rPr>
+                <w:b/>
+                <w:i/>
+              </w:rPr>
+              <w:t>MSG003</w:t>
             </w:r>
           </w:p>
         </w:tc>
@@ -4601,7 +5586,6 @@
               <w:jc w:val="right"/>
             </w:pPr>
             <w:r>
-              <w:lastRenderedPageBreak/>
               <w:t>Objetivo:</w:t>
             </w:r>
           </w:p>
@@ -4614,6 +5598,12 @@
             <w:pPr>
               <w:cnfStyle w:val="000000000000" w:firstRow="0" w:lastRow="0" w:firstColumn="0" w:lastColumn="0" w:oddVBand="0" w:evenVBand="0" w:oddHBand="0" w:evenHBand="0" w:firstRowFirstColumn="0" w:firstRowLastColumn="0" w:lastRowFirstColumn="0" w:lastRowLastColumn="0"/>
             </w:pPr>
+            <w:r>
+              <w:t xml:space="preserve">O caso de uso tem o objetivo </w:t>
+            </w:r>
+            <w:r>
+              <w:t>de identificar a forma de realizar o cadastro de acordo com os perfis de usuário.</w:t>
+            </w:r>
           </w:p>
         </w:tc>
       </w:tr>
@@ -4643,6 +5633,11 @@
             <w:pPr>
               <w:cnfStyle w:val="000000100000" w:firstRow="0" w:lastRow="0" w:firstColumn="0" w:lastColumn="0" w:oddVBand="0" w:evenVBand="0" w:oddHBand="1" w:evenHBand="0" w:firstRowFirstColumn="0" w:firstRowLastColumn="0" w:lastRowFirstColumn="0" w:lastRowLastColumn="0"/>
             </w:pPr>
+            <w:r>
+              <w:t>Todos</w:t>
+            </w:r>
+            <w:bookmarkStart w:id="4" w:name="_GoBack"/>
+            <w:bookmarkEnd w:id="4"/>
           </w:p>
         </w:tc>
       </w:tr>
@@ -4887,6 +5882,12 @@
             <w:pPr>
               <w:cnfStyle w:val="000000000000" w:firstRow="0" w:lastRow="0" w:firstColumn="0" w:lastColumn="0" w:oddVBand="0" w:evenVBand="0" w:oddHBand="0" w:evenHBand="0" w:firstRowFirstColumn="0" w:firstRowLastColumn="0" w:lastRowFirstColumn="0" w:lastRowLastColumn="0"/>
             </w:pPr>
+            <w:r>
+              <w:t xml:space="preserve">O caso de uso tem o objetivo </w:t>
+            </w:r>
+            <w:r>
+              <w:t>de descrever a recuperação de senha de usuários do sistema, para recuperar a senha é necessário inserir o e-mail vinculado a conta.</w:t>
+            </w:r>
           </w:p>
         </w:tc>
       </w:tr>
@@ -4916,20 +5917,24 @@
             <w:pPr>
               <w:cnfStyle w:val="000000100000" w:firstRow="0" w:lastRow="0" w:firstColumn="0" w:lastColumn="0" w:oddVBand="0" w:evenVBand="0" w:oddHBand="1" w:evenHBand="0" w:firstRowFirstColumn="0" w:firstRowLastColumn="0" w:lastRowFirstColumn="0" w:lastRowLastColumn="0"/>
             </w:pPr>
-          </w:p>
-        </w:tc>
-      </w:tr>
-      <w:tr>
-        <w:tc>
-          <w:tcPr>
-            <w:cnfStyle w:val="001000000000" w:firstRow="0" w:lastRow="0" w:firstColumn="1" w:lastColumn="0" w:oddVBand="0" w:evenVBand="0" w:oddHBand="0" w:evenHBand="0" w:firstRowFirstColumn="0" w:firstRowLastColumn="0" w:lastRowFirstColumn="0" w:lastRowLastColumn="0"/>
-            <w:tcW w:w="2830" w:type="dxa"/>
-          </w:tcPr>
-          <w:p>
-            <w:pPr>
-              <w:jc w:val="right"/>
-            </w:pPr>
-            <w:r>
+            <w:r>
+              <w:t>Todos</w:t>
+            </w:r>
+          </w:p>
+        </w:tc>
+      </w:tr>
+      <w:tr>
+        <w:tc>
+          <w:tcPr>
+            <w:cnfStyle w:val="001000000000" w:firstRow="0" w:lastRow="0" w:firstColumn="1" w:lastColumn="0" w:oddVBand="0" w:evenVBand="0" w:oddHBand="0" w:evenHBand="0" w:firstRowFirstColumn="0" w:firstRowLastColumn="0" w:lastRowFirstColumn="0" w:lastRowLastColumn="0"/>
+            <w:tcW w:w="2830" w:type="dxa"/>
+          </w:tcPr>
+          <w:p>
+            <w:pPr>
+              <w:jc w:val="right"/>
+            </w:pPr>
+            <w:r>
+              <w:lastRenderedPageBreak/>
               <w:t>Pré-Condição:</w:t>
             </w:r>
           </w:p>
@@ -5155,10 +6160,7 @@
           </w:tcPr>
           <w:p>
             <w:r>
-              <w:t>MSG00</w:t>
-            </w:r>
-            <w:r>
-              <w:t>2</w:t>
+              <w:t>MSG002</w:t>
             </w:r>
           </w:p>
         </w:tc>
@@ -5187,10 +6189,7 @@
           </w:tcPr>
           <w:p>
             <w:r>
-              <w:t>MSG00</w:t>
-            </w:r>
-            <w:r>
-              <w:t>3</w:t>
+              <w:t>MSG003</w:t>
             </w:r>
           </w:p>
         </w:tc>
@@ -5216,10 +6215,7 @@
           </w:tcPr>
           <w:p>
             <w:r>
-              <w:t>MSG00</w:t>
-            </w:r>
-            <w:r>
-              <w:t>4</w:t>
+              <w:t>MSG004</w:t>
             </w:r>
           </w:p>
         </w:tc>
@@ -5248,10 +6244,7 @@
           </w:tcPr>
           <w:p>
             <w:r>
-              <w:t>MSG00</w:t>
-            </w:r>
-            <w:r>
-              <w:t>5</w:t>
+              <w:t>MSG005</w:t>
             </w:r>
           </w:p>
         </w:tc>
@@ -5277,10 +6270,7 @@
           </w:tcPr>
           <w:p>
             <w:r>
-              <w:t>MSG00</w:t>
-            </w:r>
-            <w:r>
-              <w:t>6</w:t>
+              <w:t>MSG006</w:t>
             </w:r>
           </w:p>
         </w:tc>
@@ -5292,6 +6282,9 @@
             <w:pPr>
               <w:cnfStyle w:val="000000000000" w:firstRow="0" w:lastRow="0" w:firstColumn="0" w:lastColumn="0" w:oddVBand="0" w:evenVBand="0" w:oddHBand="0" w:evenHBand="0" w:firstRowFirstColumn="0" w:firstRowLastColumn="0" w:lastRowFirstColumn="0" w:lastRowLastColumn="0"/>
             </w:pPr>
+            <w:r>
+              <w:t>Não é possível realizar a operação, usuário não modificou as informações.</w:t>
+            </w:r>
           </w:p>
         </w:tc>
       </w:tr>
@@ -5306,10 +6299,7 @@
           </w:tcPr>
           <w:p>
             <w:r>
-              <w:t>MSG00</w:t>
-            </w:r>
-            <w:r>
-              <w:t>7</w:t>
+              <w:t>MSG007</w:t>
             </w:r>
           </w:p>
         </w:tc>
@@ -5321,6 +6311,90 @@
             <w:pPr>
               <w:cnfStyle w:val="000000100000" w:firstRow="0" w:lastRow="0" w:firstColumn="0" w:lastColumn="0" w:oddVBand="0" w:evenVBand="0" w:oddHBand="1" w:evenHBand="0" w:firstRowFirstColumn="0" w:firstRowLastColumn="0" w:lastRowFirstColumn="0" w:lastRowLastColumn="0"/>
             </w:pPr>
+            <w:r>
+              <w:t>Exames cadastrados com sucesso.</w:t>
+            </w:r>
+          </w:p>
+        </w:tc>
+      </w:tr>
+      <w:tr>
+        <w:tc>
+          <w:tcPr>
+            <w:cnfStyle w:val="001000000000" w:firstRow="0" w:lastRow="0" w:firstColumn="1" w:lastColumn="0" w:oddVBand="0" w:evenVBand="0" w:oddHBand="0" w:evenHBand="0" w:firstRowFirstColumn="0" w:firstRowLastColumn="0" w:lastRowFirstColumn="0" w:lastRowLastColumn="0"/>
+            <w:tcW w:w="1129" w:type="dxa"/>
+          </w:tcPr>
+          <w:p>
+            <w:r>
+              <w:t>MSG008</w:t>
+            </w:r>
+          </w:p>
+        </w:tc>
+        <w:tc>
+          <w:tcPr>
+            <w:tcW w:w="7365" w:type="dxa"/>
+          </w:tcPr>
+          <w:p>
+            <w:pPr>
+              <w:cnfStyle w:val="000000000000" w:firstRow="0" w:lastRow="0" w:firstColumn="0" w:lastColumn="0" w:oddVBand="0" w:evenVBand="0" w:oddHBand="0" w:evenHBand="0" w:firstRowFirstColumn="0" w:firstRowLastColumn="0" w:lastRowFirstColumn="0" w:lastRowLastColumn="0"/>
+            </w:pPr>
+            <w:r>
+              <w:t>Exame atualizado com sucesso.</w:t>
+            </w:r>
+          </w:p>
+        </w:tc>
+      </w:tr>
+      <w:tr>
+        <w:trPr>
+          <w:cnfStyle w:val="000000100000" w:firstRow="0" w:lastRow="0" w:firstColumn="0" w:lastColumn="0" w:oddVBand="0" w:evenVBand="0" w:oddHBand="1" w:evenHBand="0" w:firstRowFirstColumn="0" w:firstRowLastColumn="0" w:lastRowFirstColumn="0" w:lastRowLastColumn="0"/>
+        </w:trPr>
+        <w:tc>
+          <w:tcPr>
+            <w:cnfStyle w:val="001000000000" w:firstRow="0" w:lastRow="0" w:firstColumn="1" w:lastColumn="0" w:oddVBand="0" w:evenVBand="0" w:oddHBand="0" w:evenHBand="0" w:firstRowFirstColumn="0" w:firstRowLastColumn="0" w:lastRowFirstColumn="0" w:lastRowLastColumn="0"/>
+            <w:tcW w:w="1129" w:type="dxa"/>
+          </w:tcPr>
+          <w:p>
+            <w:r>
+              <w:t>MSG009</w:t>
+            </w:r>
+          </w:p>
+        </w:tc>
+        <w:tc>
+          <w:tcPr>
+            <w:tcW w:w="7365" w:type="dxa"/>
+          </w:tcPr>
+          <w:p>
+            <w:pPr>
+              <w:cnfStyle w:val="000000100000" w:firstRow="0" w:lastRow="0" w:firstColumn="0" w:lastColumn="0" w:oddVBand="0" w:evenVBand="0" w:oddHBand="1" w:evenHBand="0" w:firstRowFirstColumn="0" w:firstRowLastColumn="0" w:lastRowFirstColumn="0" w:lastRowLastColumn="0"/>
+            </w:pPr>
+            <w:r>
+              <w:t>Exame excluído com sucesso.</w:t>
+            </w:r>
+          </w:p>
+        </w:tc>
+      </w:tr>
+      <w:tr>
+        <w:tc>
+          <w:tcPr>
+            <w:cnfStyle w:val="001000000000" w:firstRow="0" w:lastRow="0" w:firstColumn="1" w:lastColumn="0" w:oddVBand="0" w:evenVBand="0" w:oddHBand="0" w:evenHBand="0" w:firstRowFirstColumn="0" w:firstRowLastColumn="0" w:lastRowFirstColumn="0" w:lastRowLastColumn="0"/>
+            <w:tcW w:w="1129" w:type="dxa"/>
+          </w:tcPr>
+          <w:p>
+            <w:r>
+              <w:t>MSG010</w:t>
+            </w:r>
+          </w:p>
+        </w:tc>
+        <w:tc>
+          <w:tcPr>
+            <w:tcW w:w="7365" w:type="dxa"/>
+          </w:tcPr>
+          <w:p>
+            <w:pPr>
+              <w:cnfStyle w:val="000000000000" w:firstRow="0" w:lastRow="0" w:firstColumn="0" w:lastColumn="0" w:oddVBand="0" w:evenVBand="0" w:oddHBand="0" w:evenHBand="0" w:firstRowFirstColumn="0" w:firstRowLastColumn="0" w:lastRowFirstColumn="0" w:lastRowLastColumn="0"/>
+            </w:pPr>
+            <w:r>
+              <w:t>Atenção: o(s) campo(s) que você deixou em branco são obrigatório(s).</w:t>
+            </w:r>
           </w:p>
         </w:tc>
       </w:tr>
@@ -5339,6 +6413,178 @@
 <file path=word/numbering.xml><?xml version="1.0" encoding="utf-8"?>
 <w:numbering xmlns:wpc="http://schemas.microsoft.com/office/word/2010/wordprocessingCanvas" xmlns:cx="http://schemas.microsoft.com/office/drawing/2014/chartex" xmlns:cx1="http://schemas.microsoft.com/office/drawing/2015/9/8/chartex" xmlns:cx2="http://schemas.microsoft.com/office/drawing/2015/10/21/chartex" xmlns:cx3="http://schemas.microsoft.com/office/drawing/2016/5/9/chartex" xmlns:cx4="http://schemas.microsoft.com/office/drawing/2016/5/10/chartex" xmlns:cx5="http://schemas.microsoft.com/office/drawing/2016/5/11/chartex" xmlns:cx6="http://schemas.microsoft.com/office/drawing/2016/5/12/chartex" xmlns:cx7="http://schemas.microsoft.com/office/drawing/2016/5/13/chartex" xmlns:cx8="http://schemas.microsoft.com/office/drawing/2016/5/14/chartex" xmlns:mc="http://schemas.openxmlformats.org/markup-compatibility/2006" xmlns:aink="http://schemas.microsoft.com/office/drawing/2016/ink" xmlns:am3d="http://schemas.microsoft.com/office/drawing/2017/model3d" xmlns:o="urn:schemas-microsoft-com:office:office" xmlns:r="http://schemas.openxmlformats.org/officeDocument/2006/relationships" xmlns:m="http://schemas.openxmlformats.org/officeDocument/2006/math" xmlns:v="urn:schemas-microsoft-com:vml" xmlns:wp14="http://schemas.microsoft.com/office/word/2010/wordprocessingDrawing" xmlns:wp="http://schemas.openxmlformats.org/drawingml/2006/wordprocessingDrawing" xmlns:w10="urn:schemas-microsoft-com:office:word" xmlns:w="http://schemas.openxmlformats.org/wordprocessingml/2006/main" xmlns:w14="http://schemas.microsoft.com/office/word/2010/wordml" xmlns:w15="http://schemas.microsoft.com/office/word/2012/wordml" xmlns:w16cid="http://schemas.microsoft.com/office/word/2016/wordml/cid" xmlns:w16se="http://schemas.microsoft.com/office/word/2015/wordml/symex" xmlns:wpg="http://schemas.microsoft.com/office/word/2010/wordprocessingGroup" xmlns:wpi="http://schemas.microsoft.com/office/word/2010/wordprocessingInk" xmlns:wne="http://schemas.microsoft.com/office/word/2006/wordml" xmlns:wps="http://schemas.microsoft.com/office/word/2010/wordprocessingShape" mc:Ignorable="w14 w15 w16se w16cid wp14">
   <w:abstractNum w:abstractNumId="0" w15:restartNumberingAfterBreak="0">
+    <w:nsid w:val="01B22EBD"/>
+    <w:multiLevelType w:val="hybridMultilevel"/>
+    <w:tmpl w:val="63C871C4"/>
+    <w:lvl w:ilvl="0" w:tplc="0416000F">
+      <w:start w:val="1"/>
+      <w:numFmt w:val="decimal"/>
+      <w:lvlText w:val="%1."/>
+      <w:lvlJc w:val="left"/>
+      <w:pPr>
+        <w:ind w:left="360" w:hanging="360"/>
+      </w:pPr>
+    </w:lvl>
+    <w:lvl w:ilvl="1" w:tplc="04160019" w:tentative="1">
+      <w:start w:val="1"/>
+      <w:numFmt w:val="lowerLetter"/>
+      <w:lvlText w:val="%2."/>
+      <w:lvlJc w:val="left"/>
+      <w:pPr>
+        <w:ind w:left="1080" w:hanging="360"/>
+      </w:pPr>
+    </w:lvl>
+    <w:lvl w:ilvl="2" w:tplc="0416001B" w:tentative="1">
+      <w:start w:val="1"/>
+      <w:numFmt w:val="lowerRoman"/>
+      <w:lvlText w:val="%3."/>
+      <w:lvlJc w:val="right"/>
+      <w:pPr>
+        <w:ind w:left="1800" w:hanging="180"/>
+      </w:pPr>
+    </w:lvl>
+    <w:lvl w:ilvl="3" w:tplc="0416000F" w:tentative="1">
+      <w:start w:val="1"/>
+      <w:numFmt w:val="decimal"/>
+      <w:lvlText w:val="%4."/>
+      <w:lvlJc w:val="left"/>
+      <w:pPr>
+        <w:ind w:left="2520" w:hanging="360"/>
+      </w:pPr>
+    </w:lvl>
+    <w:lvl w:ilvl="4" w:tplc="04160019" w:tentative="1">
+      <w:start w:val="1"/>
+      <w:numFmt w:val="lowerLetter"/>
+      <w:lvlText w:val="%5."/>
+      <w:lvlJc w:val="left"/>
+      <w:pPr>
+        <w:ind w:left="3240" w:hanging="360"/>
+      </w:pPr>
+    </w:lvl>
+    <w:lvl w:ilvl="5" w:tplc="0416001B" w:tentative="1">
+      <w:start w:val="1"/>
+      <w:numFmt w:val="lowerRoman"/>
+      <w:lvlText w:val="%6."/>
+      <w:lvlJc w:val="right"/>
+      <w:pPr>
+        <w:ind w:left="3960" w:hanging="180"/>
+      </w:pPr>
+    </w:lvl>
+    <w:lvl w:ilvl="6" w:tplc="0416000F" w:tentative="1">
+      <w:start w:val="1"/>
+      <w:numFmt w:val="decimal"/>
+      <w:lvlText w:val="%7."/>
+      <w:lvlJc w:val="left"/>
+      <w:pPr>
+        <w:ind w:left="4680" w:hanging="360"/>
+      </w:pPr>
+    </w:lvl>
+    <w:lvl w:ilvl="7" w:tplc="04160019" w:tentative="1">
+      <w:start w:val="1"/>
+      <w:numFmt w:val="lowerLetter"/>
+      <w:lvlText w:val="%8."/>
+      <w:lvlJc w:val="left"/>
+      <w:pPr>
+        <w:ind w:left="5400" w:hanging="360"/>
+      </w:pPr>
+    </w:lvl>
+    <w:lvl w:ilvl="8" w:tplc="0416001B" w:tentative="1">
+      <w:start w:val="1"/>
+      <w:numFmt w:val="lowerRoman"/>
+      <w:lvlText w:val="%9."/>
+      <w:lvlJc w:val="right"/>
+      <w:pPr>
+        <w:ind w:left="6120" w:hanging="180"/>
+      </w:pPr>
+    </w:lvl>
+  </w:abstractNum>
+  <w:abstractNum w:abstractNumId="1" w15:restartNumberingAfterBreak="0">
+    <w:nsid w:val="0BFA1EBE"/>
+    <w:multiLevelType w:val="hybridMultilevel"/>
+    <w:tmpl w:val="39D2B2E0"/>
+    <w:lvl w:ilvl="0" w:tplc="0416000F">
+      <w:start w:val="1"/>
+      <w:numFmt w:val="decimal"/>
+      <w:lvlText w:val="%1."/>
+      <w:lvlJc w:val="left"/>
+      <w:pPr>
+        <w:ind w:left="360" w:hanging="360"/>
+      </w:pPr>
+    </w:lvl>
+    <w:lvl w:ilvl="1" w:tplc="04160019" w:tentative="1">
+      <w:start w:val="1"/>
+      <w:numFmt w:val="lowerLetter"/>
+      <w:lvlText w:val="%2."/>
+      <w:lvlJc w:val="left"/>
+      <w:pPr>
+        <w:ind w:left="1080" w:hanging="360"/>
+      </w:pPr>
+    </w:lvl>
+    <w:lvl w:ilvl="2" w:tplc="0416001B" w:tentative="1">
+      <w:start w:val="1"/>
+      <w:numFmt w:val="lowerRoman"/>
+      <w:lvlText w:val="%3."/>
+      <w:lvlJc w:val="right"/>
+      <w:pPr>
+        <w:ind w:left="1800" w:hanging="180"/>
+      </w:pPr>
+    </w:lvl>
+    <w:lvl w:ilvl="3" w:tplc="0416000F" w:tentative="1">
+      <w:start w:val="1"/>
+      <w:numFmt w:val="decimal"/>
+      <w:lvlText w:val="%4."/>
+      <w:lvlJc w:val="left"/>
+      <w:pPr>
+        <w:ind w:left="2520" w:hanging="360"/>
+      </w:pPr>
+    </w:lvl>
+    <w:lvl w:ilvl="4" w:tplc="04160019" w:tentative="1">
+      <w:start w:val="1"/>
+      <w:numFmt w:val="lowerLetter"/>
+      <w:lvlText w:val="%5."/>
+      <w:lvlJc w:val="left"/>
+      <w:pPr>
+        <w:ind w:left="3240" w:hanging="360"/>
+      </w:pPr>
+    </w:lvl>
+    <w:lvl w:ilvl="5" w:tplc="0416001B" w:tentative="1">
+      <w:start w:val="1"/>
+      <w:numFmt w:val="lowerRoman"/>
+      <w:lvlText w:val="%6."/>
+      <w:lvlJc w:val="right"/>
+      <w:pPr>
+        <w:ind w:left="3960" w:hanging="180"/>
+      </w:pPr>
+    </w:lvl>
+    <w:lvl w:ilvl="6" w:tplc="0416000F" w:tentative="1">
+      <w:start w:val="1"/>
+      <w:numFmt w:val="decimal"/>
+      <w:lvlText w:val="%7."/>
+      <w:lvlJc w:val="left"/>
+      <w:pPr>
+        <w:ind w:left="4680" w:hanging="360"/>
+      </w:pPr>
+    </w:lvl>
+    <w:lvl w:ilvl="7" w:tplc="04160019" w:tentative="1">
+      <w:start w:val="1"/>
+      <w:numFmt w:val="lowerLetter"/>
+      <w:lvlText w:val="%8."/>
+      <w:lvlJc w:val="left"/>
+      <w:pPr>
+        <w:ind w:left="5400" w:hanging="360"/>
+      </w:pPr>
+    </w:lvl>
+    <w:lvl w:ilvl="8" w:tplc="0416001B" w:tentative="1">
+      <w:start w:val="1"/>
+      <w:numFmt w:val="lowerRoman"/>
+      <w:lvlText w:val="%9."/>
+      <w:lvlJc w:val="right"/>
+      <w:pPr>
+        <w:ind w:left="6120" w:hanging="180"/>
+      </w:pPr>
+    </w:lvl>
+  </w:abstractNum>
+  <w:abstractNum w:abstractNumId="2" w15:restartNumberingAfterBreak="0">
     <w:nsid w:val="13BD5C0E"/>
     <w:multiLevelType w:val="multilevel"/>
     <w:tmpl w:val="0416001F"/>
@@ -5427,7 +6673,93 @@
       </w:pPr>
     </w:lvl>
   </w:abstractNum>
-  <w:abstractNum w:abstractNumId="1" w15:restartNumberingAfterBreak="0">
+  <w:abstractNum w:abstractNumId="3" w15:restartNumberingAfterBreak="0">
+    <w:nsid w:val="15C71EC3"/>
+    <w:multiLevelType w:val="hybridMultilevel"/>
+    <w:tmpl w:val="ABB83F28"/>
+    <w:lvl w:ilvl="0" w:tplc="0416000F">
+      <w:start w:val="1"/>
+      <w:numFmt w:val="decimal"/>
+      <w:lvlText w:val="%1."/>
+      <w:lvlJc w:val="left"/>
+      <w:pPr>
+        <w:ind w:left="360" w:hanging="360"/>
+      </w:pPr>
+    </w:lvl>
+    <w:lvl w:ilvl="1" w:tplc="04160019" w:tentative="1">
+      <w:start w:val="1"/>
+      <w:numFmt w:val="lowerLetter"/>
+      <w:lvlText w:val="%2."/>
+      <w:lvlJc w:val="left"/>
+      <w:pPr>
+        <w:ind w:left="1080" w:hanging="360"/>
+      </w:pPr>
+    </w:lvl>
+    <w:lvl w:ilvl="2" w:tplc="0416001B" w:tentative="1">
+      <w:start w:val="1"/>
+      <w:numFmt w:val="lowerRoman"/>
+      <w:lvlText w:val="%3."/>
+      <w:lvlJc w:val="right"/>
+      <w:pPr>
+        <w:ind w:left="1800" w:hanging="180"/>
+      </w:pPr>
+    </w:lvl>
+    <w:lvl w:ilvl="3" w:tplc="0416000F" w:tentative="1">
+      <w:start w:val="1"/>
+      <w:numFmt w:val="decimal"/>
+      <w:lvlText w:val="%4."/>
+      <w:lvlJc w:val="left"/>
+      <w:pPr>
+        <w:ind w:left="2520" w:hanging="360"/>
+      </w:pPr>
+    </w:lvl>
+    <w:lvl w:ilvl="4" w:tplc="04160019" w:tentative="1">
+      <w:start w:val="1"/>
+      <w:numFmt w:val="lowerLetter"/>
+      <w:lvlText w:val="%5."/>
+      <w:lvlJc w:val="left"/>
+      <w:pPr>
+        <w:ind w:left="3240" w:hanging="360"/>
+      </w:pPr>
+    </w:lvl>
+    <w:lvl w:ilvl="5" w:tplc="0416001B" w:tentative="1">
+      <w:start w:val="1"/>
+      <w:numFmt w:val="lowerRoman"/>
+      <w:lvlText w:val="%6."/>
+      <w:lvlJc w:val="right"/>
+      <w:pPr>
+        <w:ind w:left="3960" w:hanging="180"/>
+      </w:pPr>
+    </w:lvl>
+    <w:lvl w:ilvl="6" w:tplc="0416000F" w:tentative="1">
+      <w:start w:val="1"/>
+      <w:numFmt w:val="decimal"/>
+      <w:lvlText w:val="%7."/>
+      <w:lvlJc w:val="left"/>
+      <w:pPr>
+        <w:ind w:left="4680" w:hanging="360"/>
+      </w:pPr>
+    </w:lvl>
+    <w:lvl w:ilvl="7" w:tplc="04160019" w:tentative="1">
+      <w:start w:val="1"/>
+      <w:numFmt w:val="lowerLetter"/>
+      <w:lvlText w:val="%8."/>
+      <w:lvlJc w:val="left"/>
+      <w:pPr>
+        <w:ind w:left="5400" w:hanging="360"/>
+      </w:pPr>
+    </w:lvl>
+    <w:lvl w:ilvl="8" w:tplc="0416001B" w:tentative="1">
+      <w:start w:val="1"/>
+      <w:numFmt w:val="lowerRoman"/>
+      <w:lvlText w:val="%9."/>
+      <w:lvlJc w:val="right"/>
+      <w:pPr>
+        <w:ind w:left="6120" w:hanging="180"/>
+      </w:pPr>
+    </w:lvl>
+  </w:abstractNum>
+  <w:abstractNum w:abstractNumId="4" w15:restartNumberingAfterBreak="0">
     <w:nsid w:val="22350911"/>
     <w:multiLevelType w:val="multilevel"/>
     <w:tmpl w:val="0416001F"/>
@@ -5516,7 +6848,7 @@
       </w:pPr>
     </w:lvl>
   </w:abstractNum>
-  <w:abstractNum w:abstractNumId="2" w15:restartNumberingAfterBreak="0">
+  <w:abstractNum w:abstractNumId="5" w15:restartNumberingAfterBreak="0">
     <w:nsid w:val="283A6E4F"/>
     <w:multiLevelType w:val="hybridMultilevel"/>
     <w:tmpl w:val="C654163E"/>
@@ -5605,7 +6937,7 @@
       </w:pPr>
     </w:lvl>
   </w:abstractNum>
-  <w:abstractNum w:abstractNumId="3" w15:restartNumberingAfterBreak="0">
+  <w:abstractNum w:abstractNumId="6" w15:restartNumberingAfterBreak="0">
     <w:nsid w:val="2AB92851"/>
     <w:multiLevelType w:val="multilevel"/>
     <w:tmpl w:val="0416001F"/>
@@ -5694,7 +7026,185 @@
       </w:pPr>
     </w:lvl>
   </w:abstractNum>
-  <w:abstractNum w:abstractNumId="4" w15:restartNumberingAfterBreak="0">
+  <w:abstractNum w:abstractNumId="7" w15:restartNumberingAfterBreak="0">
+    <w:nsid w:val="2C87734A"/>
+    <w:multiLevelType w:val="multilevel"/>
+    <w:tmpl w:val="0416001F"/>
+    <w:lvl w:ilvl="0">
+      <w:start w:val="1"/>
+      <w:numFmt w:val="decimal"/>
+      <w:lvlText w:val="%1."/>
+      <w:lvlJc w:val="left"/>
+      <w:pPr>
+        <w:ind w:left="360" w:hanging="360"/>
+      </w:pPr>
+      <w:rPr>
+        <w:rFonts w:hint="default"/>
+      </w:rPr>
+    </w:lvl>
+    <w:lvl w:ilvl="1">
+      <w:start w:val="1"/>
+      <w:numFmt w:val="decimal"/>
+      <w:lvlText w:val="%1.%2."/>
+      <w:lvlJc w:val="left"/>
+      <w:pPr>
+        <w:ind w:left="792" w:hanging="432"/>
+      </w:pPr>
+    </w:lvl>
+    <w:lvl w:ilvl="2">
+      <w:start w:val="1"/>
+      <w:numFmt w:val="decimal"/>
+      <w:lvlText w:val="%1.%2.%3."/>
+      <w:lvlJc w:val="left"/>
+      <w:pPr>
+        <w:ind w:left="1224" w:hanging="504"/>
+      </w:pPr>
+    </w:lvl>
+    <w:lvl w:ilvl="3">
+      <w:start w:val="1"/>
+      <w:numFmt w:val="decimal"/>
+      <w:lvlText w:val="%1.%2.%3.%4."/>
+      <w:lvlJc w:val="left"/>
+      <w:pPr>
+        <w:ind w:left="1728" w:hanging="648"/>
+      </w:pPr>
+    </w:lvl>
+    <w:lvl w:ilvl="4">
+      <w:start w:val="1"/>
+      <w:numFmt w:val="decimal"/>
+      <w:lvlText w:val="%1.%2.%3.%4.%5."/>
+      <w:lvlJc w:val="left"/>
+      <w:pPr>
+        <w:ind w:left="2232" w:hanging="792"/>
+      </w:pPr>
+    </w:lvl>
+    <w:lvl w:ilvl="5">
+      <w:start w:val="1"/>
+      <w:numFmt w:val="decimal"/>
+      <w:lvlText w:val="%1.%2.%3.%4.%5.%6."/>
+      <w:lvlJc w:val="left"/>
+      <w:pPr>
+        <w:ind w:left="2736" w:hanging="936"/>
+      </w:pPr>
+    </w:lvl>
+    <w:lvl w:ilvl="6">
+      <w:start w:val="1"/>
+      <w:numFmt w:val="decimal"/>
+      <w:lvlText w:val="%1.%2.%3.%4.%5.%6.%7."/>
+      <w:lvlJc w:val="left"/>
+      <w:pPr>
+        <w:ind w:left="3240" w:hanging="1080"/>
+      </w:pPr>
+    </w:lvl>
+    <w:lvl w:ilvl="7">
+      <w:start w:val="1"/>
+      <w:numFmt w:val="decimal"/>
+      <w:lvlText w:val="%1.%2.%3.%4.%5.%6.%7.%8."/>
+      <w:lvlJc w:val="left"/>
+      <w:pPr>
+        <w:ind w:left="3744" w:hanging="1224"/>
+      </w:pPr>
+    </w:lvl>
+    <w:lvl w:ilvl="8">
+      <w:start w:val="1"/>
+      <w:numFmt w:val="decimal"/>
+      <w:lvlText w:val="%1.%2.%3.%4.%5.%6.%7.%8.%9."/>
+      <w:lvlJc w:val="left"/>
+      <w:pPr>
+        <w:ind w:left="4320" w:hanging="1440"/>
+      </w:pPr>
+    </w:lvl>
+  </w:abstractNum>
+  <w:abstractNum w:abstractNumId="8" w15:restartNumberingAfterBreak="0">
+    <w:nsid w:val="36505589"/>
+    <w:multiLevelType w:val="hybridMultilevel"/>
+    <w:tmpl w:val="E1923366"/>
+    <w:lvl w:ilvl="0" w:tplc="0416000F">
+      <w:start w:val="1"/>
+      <w:numFmt w:val="decimal"/>
+      <w:lvlText w:val="%1."/>
+      <w:lvlJc w:val="left"/>
+      <w:pPr>
+        <w:ind w:left="360" w:hanging="360"/>
+      </w:pPr>
+      <w:rPr>
+        <w:rFonts w:hint="default"/>
+      </w:rPr>
+    </w:lvl>
+    <w:lvl w:ilvl="1" w:tplc="04160019" w:tentative="1">
+      <w:start w:val="1"/>
+      <w:numFmt w:val="lowerLetter"/>
+      <w:lvlText w:val="%2."/>
+      <w:lvlJc w:val="left"/>
+      <w:pPr>
+        <w:ind w:left="1080" w:hanging="360"/>
+      </w:pPr>
+    </w:lvl>
+    <w:lvl w:ilvl="2" w:tplc="0416001B" w:tentative="1">
+      <w:start w:val="1"/>
+      <w:numFmt w:val="lowerRoman"/>
+      <w:lvlText w:val="%3."/>
+      <w:lvlJc w:val="right"/>
+      <w:pPr>
+        <w:ind w:left="1800" w:hanging="180"/>
+      </w:pPr>
+    </w:lvl>
+    <w:lvl w:ilvl="3" w:tplc="0416000F" w:tentative="1">
+      <w:start w:val="1"/>
+      <w:numFmt w:val="decimal"/>
+      <w:lvlText w:val="%4."/>
+      <w:lvlJc w:val="left"/>
+      <w:pPr>
+        <w:ind w:left="2520" w:hanging="360"/>
+      </w:pPr>
+    </w:lvl>
+    <w:lvl w:ilvl="4" w:tplc="04160019" w:tentative="1">
+      <w:start w:val="1"/>
+      <w:numFmt w:val="lowerLetter"/>
+      <w:lvlText w:val="%5."/>
+      <w:lvlJc w:val="left"/>
+      <w:pPr>
+        <w:ind w:left="3240" w:hanging="360"/>
+      </w:pPr>
+    </w:lvl>
+    <w:lvl w:ilvl="5" w:tplc="0416001B" w:tentative="1">
+      <w:start w:val="1"/>
+      <w:numFmt w:val="lowerRoman"/>
+      <w:lvlText w:val="%6."/>
+      <w:lvlJc w:val="right"/>
+      <w:pPr>
+        <w:ind w:left="3960" w:hanging="180"/>
+      </w:pPr>
+    </w:lvl>
+    <w:lvl w:ilvl="6" w:tplc="0416000F" w:tentative="1">
+      <w:start w:val="1"/>
+      <w:numFmt w:val="decimal"/>
+      <w:lvlText w:val="%7."/>
+      <w:lvlJc w:val="left"/>
+      <w:pPr>
+        <w:ind w:left="4680" w:hanging="360"/>
+      </w:pPr>
+    </w:lvl>
+    <w:lvl w:ilvl="7" w:tplc="04160019" w:tentative="1">
+      <w:start w:val="1"/>
+      <w:numFmt w:val="lowerLetter"/>
+      <w:lvlText w:val="%8."/>
+      <w:lvlJc w:val="left"/>
+      <w:pPr>
+        <w:ind w:left="5400" w:hanging="360"/>
+      </w:pPr>
+    </w:lvl>
+    <w:lvl w:ilvl="8" w:tplc="0416001B" w:tentative="1">
+      <w:start w:val="1"/>
+      <w:numFmt w:val="lowerRoman"/>
+      <w:lvlText w:val="%9."/>
+      <w:lvlJc w:val="right"/>
+      <w:pPr>
+        <w:ind w:left="6120" w:hanging="180"/>
+      </w:pPr>
+    </w:lvl>
+  </w:abstractNum>
+  <w:abstractNum w:abstractNumId="9" w15:restartNumberingAfterBreak="0">
     <w:nsid w:val="424506B1"/>
     <w:multiLevelType w:val="hybridMultilevel"/>
     <w:tmpl w:val="A3E03ABE"/>
@@ -5783,7 +7293,182 @@
       </w:pPr>
     </w:lvl>
   </w:abstractNum>
-  <w:abstractNum w:abstractNumId="5" w15:restartNumberingAfterBreak="0">
+  <w:abstractNum w:abstractNumId="10" w15:restartNumberingAfterBreak="0">
+    <w:nsid w:val="43CA6B5F"/>
+    <w:multiLevelType w:val="multilevel"/>
+    <w:tmpl w:val="0416001F"/>
+    <w:lvl w:ilvl="0">
+      <w:start w:val="1"/>
+      <w:numFmt w:val="decimal"/>
+      <w:lvlText w:val="%1."/>
+      <w:lvlJc w:val="left"/>
+      <w:pPr>
+        <w:ind w:left="360" w:hanging="360"/>
+      </w:pPr>
+      <w:rPr>
+        <w:rFonts w:hint="default"/>
+      </w:rPr>
+    </w:lvl>
+    <w:lvl w:ilvl="1">
+      <w:start w:val="1"/>
+      <w:numFmt w:val="decimal"/>
+      <w:lvlText w:val="%1.%2."/>
+      <w:lvlJc w:val="left"/>
+      <w:pPr>
+        <w:ind w:left="792" w:hanging="432"/>
+      </w:pPr>
+    </w:lvl>
+    <w:lvl w:ilvl="2">
+      <w:start w:val="1"/>
+      <w:numFmt w:val="decimal"/>
+      <w:lvlText w:val="%1.%2.%3."/>
+      <w:lvlJc w:val="left"/>
+      <w:pPr>
+        <w:ind w:left="1224" w:hanging="504"/>
+      </w:pPr>
+    </w:lvl>
+    <w:lvl w:ilvl="3">
+      <w:start w:val="1"/>
+      <w:numFmt w:val="decimal"/>
+      <w:lvlText w:val="%1.%2.%3.%4."/>
+      <w:lvlJc w:val="left"/>
+      <w:pPr>
+        <w:ind w:left="1728" w:hanging="648"/>
+      </w:pPr>
+    </w:lvl>
+    <w:lvl w:ilvl="4">
+      <w:start w:val="1"/>
+      <w:numFmt w:val="decimal"/>
+      <w:lvlText w:val="%1.%2.%3.%4.%5."/>
+      <w:lvlJc w:val="left"/>
+      <w:pPr>
+        <w:ind w:left="2232" w:hanging="792"/>
+      </w:pPr>
+    </w:lvl>
+    <w:lvl w:ilvl="5">
+      <w:start w:val="1"/>
+      <w:numFmt w:val="decimal"/>
+      <w:lvlText w:val="%1.%2.%3.%4.%5.%6."/>
+      <w:lvlJc w:val="left"/>
+      <w:pPr>
+        <w:ind w:left="2736" w:hanging="936"/>
+      </w:pPr>
+    </w:lvl>
+    <w:lvl w:ilvl="6">
+      <w:start w:val="1"/>
+      <w:numFmt w:val="decimal"/>
+      <w:lvlText w:val="%1.%2.%3.%4.%5.%6.%7."/>
+      <w:lvlJc w:val="left"/>
+      <w:pPr>
+        <w:ind w:left="3240" w:hanging="1080"/>
+      </w:pPr>
+    </w:lvl>
+    <w:lvl w:ilvl="7">
+      <w:start w:val="1"/>
+      <w:numFmt w:val="decimal"/>
+      <w:lvlText w:val="%1.%2.%3.%4.%5.%6.%7.%8."/>
+      <w:lvlJc w:val="left"/>
+      <w:pPr>
+        <w:ind w:left="3744" w:hanging="1224"/>
+      </w:pPr>
+    </w:lvl>
+    <w:lvl w:ilvl="8">
+      <w:start w:val="1"/>
+      <w:numFmt w:val="decimal"/>
+      <w:lvlText w:val="%1.%2.%3.%4.%5.%6.%7.%8.%9."/>
+      <w:lvlJc w:val="left"/>
+      <w:pPr>
+        <w:ind w:left="4320" w:hanging="1440"/>
+      </w:pPr>
+    </w:lvl>
+  </w:abstractNum>
+  <w:abstractNum w:abstractNumId="11" w15:restartNumberingAfterBreak="0">
+    <w:nsid w:val="47C337F4"/>
+    <w:multiLevelType w:val="hybridMultilevel"/>
+    <w:tmpl w:val="B51A196E"/>
+    <w:lvl w:ilvl="0" w:tplc="0416000F">
+      <w:start w:val="1"/>
+      <w:numFmt w:val="decimal"/>
+      <w:lvlText w:val="%1."/>
+      <w:lvlJc w:val="left"/>
+      <w:pPr>
+        <w:ind w:left="360" w:hanging="360"/>
+      </w:pPr>
+    </w:lvl>
+    <w:lvl w:ilvl="1" w:tplc="04160019" w:tentative="1">
+      <w:start w:val="1"/>
+      <w:numFmt w:val="lowerLetter"/>
+      <w:lvlText w:val="%2."/>
+      <w:lvlJc w:val="left"/>
+      <w:pPr>
+        <w:ind w:left="1080" w:hanging="360"/>
+      </w:pPr>
+    </w:lvl>
+    <w:lvl w:ilvl="2" w:tplc="0416001B" w:tentative="1">
+      <w:start w:val="1"/>
+      <w:numFmt w:val="lowerRoman"/>
+      <w:lvlText w:val="%3."/>
+      <w:lvlJc w:val="right"/>
+      <w:pPr>
+        <w:ind w:left="1800" w:hanging="180"/>
+      </w:pPr>
+    </w:lvl>
+    <w:lvl w:ilvl="3" w:tplc="0416000F" w:tentative="1">
+      <w:start w:val="1"/>
+      <w:numFmt w:val="decimal"/>
+      <w:lvlText w:val="%4."/>
+      <w:lvlJc w:val="left"/>
+      <w:pPr>
+        <w:ind w:left="2520" w:hanging="360"/>
+      </w:pPr>
+    </w:lvl>
+    <w:lvl w:ilvl="4" w:tplc="04160019" w:tentative="1">
+      <w:start w:val="1"/>
+      <w:numFmt w:val="lowerLetter"/>
+      <w:lvlText w:val="%5."/>
+      <w:lvlJc w:val="left"/>
+      <w:pPr>
+        <w:ind w:left="3240" w:hanging="360"/>
+      </w:pPr>
+    </w:lvl>
+    <w:lvl w:ilvl="5" w:tplc="0416001B" w:tentative="1">
+      <w:start w:val="1"/>
+      <w:numFmt w:val="lowerRoman"/>
+      <w:lvlText w:val="%6."/>
+      <w:lvlJc w:val="right"/>
+      <w:pPr>
+        <w:ind w:left="3960" w:hanging="180"/>
+      </w:pPr>
+    </w:lvl>
+    <w:lvl w:ilvl="6" w:tplc="0416000F" w:tentative="1">
+      <w:start w:val="1"/>
+      <w:numFmt w:val="decimal"/>
+      <w:lvlText w:val="%7."/>
+      <w:lvlJc w:val="left"/>
+      <w:pPr>
+        <w:ind w:left="4680" w:hanging="360"/>
+      </w:pPr>
+    </w:lvl>
+    <w:lvl w:ilvl="7" w:tplc="04160019" w:tentative="1">
+      <w:start w:val="1"/>
+      <w:numFmt w:val="lowerLetter"/>
+      <w:lvlText w:val="%8."/>
+      <w:lvlJc w:val="left"/>
+      <w:pPr>
+        <w:ind w:left="5400" w:hanging="360"/>
+      </w:pPr>
+    </w:lvl>
+    <w:lvl w:ilvl="8" w:tplc="0416001B" w:tentative="1">
+      <w:start w:val="1"/>
+      <w:numFmt w:val="lowerRoman"/>
+      <w:lvlText w:val="%9."/>
+      <w:lvlJc w:val="right"/>
+      <w:pPr>
+        <w:ind w:left="6120" w:hanging="180"/>
+      </w:pPr>
+    </w:lvl>
+  </w:abstractNum>
+  <w:abstractNum w:abstractNumId="12" w15:restartNumberingAfterBreak="0">
     <w:nsid w:val="5FF45CB4"/>
     <w:multiLevelType w:val="multilevel"/>
     <w:tmpl w:val="5A9CA718"/>
@@ -5904,7 +7589,93 @@
       </w:rPr>
     </w:lvl>
   </w:abstractNum>
-  <w:abstractNum w:abstractNumId="6" w15:restartNumberingAfterBreak="0">
+  <w:abstractNum w:abstractNumId="13" w15:restartNumberingAfterBreak="0">
+    <w:nsid w:val="6156780E"/>
+    <w:multiLevelType w:val="hybridMultilevel"/>
+    <w:tmpl w:val="24D66C9E"/>
+    <w:lvl w:ilvl="0" w:tplc="0416000F">
+      <w:start w:val="1"/>
+      <w:numFmt w:val="decimal"/>
+      <w:lvlText w:val="%1."/>
+      <w:lvlJc w:val="left"/>
+      <w:pPr>
+        <w:ind w:left="360" w:hanging="360"/>
+      </w:pPr>
+    </w:lvl>
+    <w:lvl w:ilvl="1" w:tplc="04160019" w:tentative="1">
+      <w:start w:val="1"/>
+      <w:numFmt w:val="lowerLetter"/>
+      <w:lvlText w:val="%2."/>
+      <w:lvlJc w:val="left"/>
+      <w:pPr>
+        <w:ind w:left="1080" w:hanging="360"/>
+      </w:pPr>
+    </w:lvl>
+    <w:lvl w:ilvl="2" w:tplc="0416001B" w:tentative="1">
+      <w:start w:val="1"/>
+      <w:numFmt w:val="lowerRoman"/>
+      <w:lvlText w:val="%3."/>
+      <w:lvlJc w:val="right"/>
+      <w:pPr>
+        <w:ind w:left="1800" w:hanging="180"/>
+      </w:pPr>
+    </w:lvl>
+    <w:lvl w:ilvl="3" w:tplc="0416000F" w:tentative="1">
+      <w:start w:val="1"/>
+      <w:numFmt w:val="decimal"/>
+      <w:lvlText w:val="%4."/>
+      <w:lvlJc w:val="left"/>
+      <w:pPr>
+        <w:ind w:left="2520" w:hanging="360"/>
+      </w:pPr>
+    </w:lvl>
+    <w:lvl w:ilvl="4" w:tplc="04160019" w:tentative="1">
+      <w:start w:val="1"/>
+      <w:numFmt w:val="lowerLetter"/>
+      <w:lvlText w:val="%5."/>
+      <w:lvlJc w:val="left"/>
+      <w:pPr>
+        <w:ind w:left="3240" w:hanging="360"/>
+      </w:pPr>
+    </w:lvl>
+    <w:lvl w:ilvl="5" w:tplc="0416001B" w:tentative="1">
+      <w:start w:val="1"/>
+      <w:numFmt w:val="lowerRoman"/>
+      <w:lvlText w:val="%6."/>
+      <w:lvlJc w:val="right"/>
+      <w:pPr>
+        <w:ind w:left="3960" w:hanging="180"/>
+      </w:pPr>
+    </w:lvl>
+    <w:lvl w:ilvl="6" w:tplc="0416000F" w:tentative="1">
+      <w:start w:val="1"/>
+      <w:numFmt w:val="decimal"/>
+      <w:lvlText w:val="%7."/>
+      <w:lvlJc w:val="left"/>
+      <w:pPr>
+        <w:ind w:left="4680" w:hanging="360"/>
+      </w:pPr>
+    </w:lvl>
+    <w:lvl w:ilvl="7" w:tplc="04160019" w:tentative="1">
+      <w:start w:val="1"/>
+      <w:numFmt w:val="lowerLetter"/>
+      <w:lvlText w:val="%8."/>
+      <w:lvlJc w:val="left"/>
+      <w:pPr>
+        <w:ind w:left="5400" w:hanging="360"/>
+      </w:pPr>
+    </w:lvl>
+    <w:lvl w:ilvl="8" w:tplc="0416001B" w:tentative="1">
+      <w:start w:val="1"/>
+      <w:numFmt w:val="lowerRoman"/>
+      <w:lvlText w:val="%9."/>
+      <w:lvlJc w:val="right"/>
+      <w:pPr>
+        <w:ind w:left="6120" w:hanging="180"/>
+      </w:pPr>
+    </w:lvl>
+  </w:abstractNum>
+  <w:abstractNum w:abstractNumId="14" w15:restartNumberingAfterBreak="0">
     <w:nsid w:val="6B44681F"/>
     <w:multiLevelType w:val="hybridMultilevel"/>
     <w:tmpl w:val="8E609626"/>
@@ -5993,7 +7764,7 @@
       </w:pPr>
     </w:lvl>
   </w:abstractNum>
-  <w:abstractNum w:abstractNumId="7" w15:restartNumberingAfterBreak="0">
+  <w:abstractNum w:abstractNumId="15" w15:restartNumberingAfterBreak="0">
     <w:nsid w:val="73460900"/>
     <w:multiLevelType w:val="hybridMultilevel"/>
     <w:tmpl w:val="B4B03628"/>
@@ -6082,29 +7853,145 @@
       </w:pPr>
     </w:lvl>
   </w:abstractNum>
+  <w:abstractNum w:abstractNumId="16" w15:restartNumberingAfterBreak="0">
+    <w:nsid w:val="772A5B7A"/>
+    <w:multiLevelType w:val="multilevel"/>
+    <w:tmpl w:val="0416001F"/>
+    <w:lvl w:ilvl="0">
+      <w:start w:val="1"/>
+      <w:numFmt w:val="decimal"/>
+      <w:lvlText w:val="%1."/>
+      <w:lvlJc w:val="left"/>
+      <w:pPr>
+        <w:ind w:left="360" w:hanging="360"/>
+      </w:pPr>
+      <w:rPr>
+        <w:rFonts w:hint="default"/>
+      </w:rPr>
+    </w:lvl>
+    <w:lvl w:ilvl="1">
+      <w:start w:val="1"/>
+      <w:numFmt w:val="decimal"/>
+      <w:lvlText w:val="%1.%2."/>
+      <w:lvlJc w:val="left"/>
+      <w:pPr>
+        <w:ind w:left="792" w:hanging="432"/>
+      </w:pPr>
+    </w:lvl>
+    <w:lvl w:ilvl="2">
+      <w:start w:val="1"/>
+      <w:numFmt w:val="decimal"/>
+      <w:lvlText w:val="%1.%2.%3."/>
+      <w:lvlJc w:val="left"/>
+      <w:pPr>
+        <w:ind w:left="1224" w:hanging="504"/>
+      </w:pPr>
+    </w:lvl>
+    <w:lvl w:ilvl="3">
+      <w:start w:val="1"/>
+      <w:numFmt w:val="decimal"/>
+      <w:lvlText w:val="%1.%2.%3.%4."/>
+      <w:lvlJc w:val="left"/>
+      <w:pPr>
+        <w:ind w:left="1728" w:hanging="648"/>
+      </w:pPr>
+    </w:lvl>
+    <w:lvl w:ilvl="4">
+      <w:start w:val="1"/>
+      <w:numFmt w:val="decimal"/>
+      <w:lvlText w:val="%1.%2.%3.%4.%5."/>
+      <w:lvlJc w:val="left"/>
+      <w:pPr>
+        <w:ind w:left="2232" w:hanging="792"/>
+      </w:pPr>
+    </w:lvl>
+    <w:lvl w:ilvl="5">
+      <w:start w:val="1"/>
+      <w:numFmt w:val="decimal"/>
+      <w:lvlText w:val="%1.%2.%3.%4.%5.%6."/>
+      <w:lvlJc w:val="left"/>
+      <w:pPr>
+        <w:ind w:left="2736" w:hanging="936"/>
+      </w:pPr>
+    </w:lvl>
+    <w:lvl w:ilvl="6">
+      <w:start w:val="1"/>
+      <w:numFmt w:val="decimal"/>
+      <w:lvlText w:val="%1.%2.%3.%4.%5.%6.%7."/>
+      <w:lvlJc w:val="left"/>
+      <w:pPr>
+        <w:ind w:left="3240" w:hanging="1080"/>
+      </w:pPr>
+    </w:lvl>
+    <w:lvl w:ilvl="7">
+      <w:start w:val="1"/>
+      <w:numFmt w:val="decimal"/>
+      <w:lvlText w:val="%1.%2.%3.%4.%5.%6.%7.%8."/>
+      <w:lvlJc w:val="left"/>
+      <w:pPr>
+        <w:ind w:left="3744" w:hanging="1224"/>
+      </w:pPr>
+    </w:lvl>
+    <w:lvl w:ilvl="8">
+      <w:start w:val="1"/>
+      <w:numFmt w:val="decimal"/>
+      <w:lvlText w:val="%1.%2.%3.%4.%5.%6.%7.%8.%9."/>
+      <w:lvlJc w:val="left"/>
+      <w:pPr>
+        <w:ind w:left="4320" w:hanging="1440"/>
+      </w:pPr>
+    </w:lvl>
+  </w:abstractNum>
   <w:num w:numId="1">
+    <w:abstractNumId w:val="15"/>
+  </w:num>
+  <w:num w:numId="2">
+    <w:abstractNumId w:val="9"/>
+  </w:num>
+  <w:num w:numId="3">
+    <w:abstractNumId w:val="12"/>
+  </w:num>
+  <w:num w:numId="4">
+    <w:abstractNumId w:val="6"/>
+  </w:num>
+  <w:num w:numId="5">
+    <w:abstractNumId w:val="5"/>
+  </w:num>
+  <w:num w:numId="6">
+    <w:abstractNumId w:val="4"/>
+  </w:num>
+  <w:num w:numId="7">
+    <w:abstractNumId w:val="14"/>
+  </w:num>
+  <w:num w:numId="8">
+    <w:abstractNumId w:val="2"/>
+  </w:num>
+  <w:num w:numId="9">
+    <w:abstractNumId w:val="8"/>
+  </w:num>
+  <w:num w:numId="10">
+    <w:abstractNumId w:val="10"/>
+  </w:num>
+  <w:num w:numId="11">
     <w:abstractNumId w:val="7"/>
   </w:num>
-  <w:num w:numId="2">
-    <w:abstractNumId w:val="4"/>
+  <w:num w:numId="12">
+    <w:abstractNumId w:val="11"/>
   </w:num>
-  <w:num w:numId="3">
-    <w:abstractNumId w:val="5"/>
+  <w:num w:numId="13">
+    <w:abstractNumId w:val="1"/>
   </w:num>
-  <w:num w:numId="4">
+  <w:num w:numId="14">
+    <w:abstractNumId w:val="13"/>
+  </w:num>
+  <w:num w:numId="15">
+    <w:abstractNumId w:val="0"/>
+  </w:num>
+  <w:num w:numId="16">
     <w:abstractNumId w:val="3"/>
   </w:num>
-  <w:num w:numId="5">
-    <w:abstractNumId w:val="2"/>
-  </w:num>
-  <w:num w:numId="6">
-    <w:abstractNumId w:val="1"/>
-  </w:num>
-  <w:num w:numId="7">
-    <w:abstractNumId w:val="6"/>
-  </w:num>
-  <w:num w:numId="8">
-    <w:abstractNumId w:val="0"/>
+  <w:num w:numId="17">
+    <w:abstractNumId w:val="16"/>
   </w:num>
 </w:numbering>
 </file>
@@ -6553,6 +8440,7 @@
   <w:style w:type="character" w:default="1" w:styleId="Fontepargpadro">
     <w:name w:val="Default Paragraph Font"/>
     <w:uiPriority w:val="1"/>
+    <w:semiHidden/>
     <w:unhideWhenUsed/>
   </w:style>
   <w:style w:type="table" w:default="1" w:styleId="Tabelanormal">
@@ -6745,6 +8633,15 @@
       <w:color w:val="0563C1" w:themeColor="hyperlink"/>
       <w:u w:val="single"/>
     </w:rPr>
+  </w:style>
+  <w:style w:type="paragraph" w:styleId="SemEspaamento">
+    <w:name w:val="No Spacing"/>
+    <w:uiPriority w:val="1"/>
+    <w:qFormat/>
+    <w:rsid w:val="0074413E"/>
+    <w:pPr>
+      <w:spacing w:after="0" w:line="240" w:lineRule="auto"/>
+    </w:pPr>
   </w:style>
 </w:styles>
 </file>
@@ -7049,7 +8946,7 @@
 </file>
 
 <file path=customXml/itemProps1.xml><?xml version="1.0" encoding="utf-8"?>
-<ds:datastoreItem xmlns:ds="http://schemas.openxmlformats.org/officeDocument/2006/customXml" ds:itemID="{327B30B8-1926-4BF3-BD89-3B2738CDC7A6}">
+<ds:datastoreItem xmlns:ds="http://schemas.openxmlformats.org/officeDocument/2006/customXml" ds:itemID="{EA00F1B2-8A6F-497E-8538-29B7BE30F44E}">
   <ds:schemaRefs>
     <ds:schemaRef ds:uri="http://schemas.openxmlformats.org/officeDocument/2006/bibliography"/>
   </ds:schemaRefs>

</xml_diff>

<commit_message>
Adição de arquivos de Apoio ao Projeto)
</commit_message>
<xml_diff>
--- a/docs/Requisitos/Especificacao_de_Casos_de_Uso.docx
+++ b/docs/Requisitos/Especificacao_de_Casos_de_Uso.docx
@@ -3431,7 +3431,15 @@
               <w:t>O caso de uso tem o objetivo de persistir as informações dos</w:t>
             </w:r>
             <w:r>
-              <w:t xml:space="preserve"> Laboratórios (Identificador, Nome, site)</w:t>
+              <w:t xml:space="preserve"> Laboratórios (Identificador, Nome, site</w:t>
+            </w:r>
+            <w:r>
+              <w:t>, logo</w:t>
+            </w:r>
+            <w:bookmarkStart w:id="4" w:name="_GoBack"/>
+            <w:bookmarkEnd w:id="4"/>
+            <w:r>
+              <w:t>)</w:t>
             </w:r>
           </w:p>
         </w:tc>
@@ -3772,10 +3780,7 @@
               <w:cnfStyle w:val="000000000000" w:firstRow="0" w:lastRow="0" w:firstColumn="0" w:lastColumn="0" w:oddVBand="0" w:evenVBand="0" w:oddHBand="0" w:evenHBand="0" w:firstRowFirstColumn="0" w:firstRowLastColumn="0" w:lastRowFirstColumn="0" w:lastRowLastColumn="0"/>
             </w:pPr>
             <w:r>
-              <w:t>O caso de uso tem o objetivo</w:t>
-            </w:r>
-            <w:r>
-              <w:t xml:space="preserve"> de persistir a lista de exames Realizados pelas unidades dos Laboratórios (Identificador, Identificador do Laboratório, Identificador do Exame, Valor)</w:t>
+              <w:t>O caso de uso tem o objetivo de persistir a lista de exames Realizados pelas unidades dos Laboratórios (Identificador, Identificador do Laboratório, Identificador do Exame, Valor)</w:t>
             </w:r>
           </w:p>
         </w:tc>
@@ -4104,10 +4109,7 @@
               <w:cnfStyle w:val="000000000000" w:firstRow="0" w:lastRow="0" w:firstColumn="0" w:lastColumn="0" w:oddVBand="0" w:evenVBand="0" w:oddHBand="0" w:evenHBand="0" w:firstRowFirstColumn="0" w:firstRowLastColumn="0" w:lastRowFirstColumn="0" w:lastRowLastColumn="0"/>
             </w:pPr>
             <w:r>
-              <w:t xml:space="preserve">O caso de uso tem o objetivo de persistir as </w:t>
-            </w:r>
-            <w:r>
-              <w:t>preferências do Usuário (Identificador do usuário, convênio</w:t>
+              <w:t>O caso de uso tem o objetivo de persistir as preferências do Usuário (Identificador do usuário, convênio</w:t>
             </w:r>
             <w:r>
               <w:t>, email</w:t>
@@ -4440,10 +4442,7 @@
               <w:cnfStyle w:val="000000000000" w:firstRow="0" w:lastRow="0" w:firstColumn="0" w:lastColumn="0" w:oddVBand="0" w:evenVBand="0" w:oddHBand="0" w:evenHBand="0" w:firstRowFirstColumn="0" w:firstRowLastColumn="0" w:lastRowFirstColumn="0" w:lastRowLastColumn="0"/>
             </w:pPr>
             <w:r>
-              <w:t>O caso de uso tem o objetivo</w:t>
-            </w:r>
-            <w:r>
-              <w:t xml:space="preserve"> de persistir as informações das unidades do Laboratório (Identificador, Identificador do Laboratório, Logradouro, Complemento, Numero, Cidade, UF, Telefone)</w:t>
+              <w:t>O caso de uso tem o objetivo de persistir as informações das unidades do Laboratório (Identificador, Identificador do Laboratório, Logradouro, Complemento, Numero, Cidade, UF, Telefone)</w:t>
             </w:r>
           </w:p>
         </w:tc>
@@ -4769,10 +4768,7 @@
               <w:cnfStyle w:val="000000000000" w:firstRow="0" w:lastRow="0" w:firstColumn="0" w:lastColumn="0" w:oddVBand="0" w:evenVBand="0" w:oddHBand="0" w:evenHBand="0" w:firstRowFirstColumn="0" w:firstRowLastColumn="0" w:lastRowFirstColumn="0" w:lastRowLastColumn="0"/>
             </w:pPr>
             <w:r>
-              <w:t xml:space="preserve">O caso de uso tem o objetivo de persistir as informações </w:t>
-            </w:r>
-            <w:r>
-              <w:t>dos Usuários (Identificador, Nome, Telefone, Usuário, Senha</w:t>
+              <w:t>O caso de uso tem o objetivo de persistir as informações dos Usuários (Identificador, Nome, Telefone, Usuário, Senha</w:t>
             </w:r>
             <w:r>
               <w:t>, email</w:t>
@@ -5599,10 +5595,7 @@
               <w:cnfStyle w:val="000000000000" w:firstRow="0" w:lastRow="0" w:firstColumn="0" w:lastColumn="0" w:oddVBand="0" w:evenVBand="0" w:oddHBand="0" w:evenHBand="0" w:firstRowFirstColumn="0" w:firstRowLastColumn="0" w:lastRowFirstColumn="0" w:lastRowLastColumn="0"/>
             </w:pPr>
             <w:r>
-              <w:t xml:space="preserve">O caso de uso tem o objetivo </w:t>
-            </w:r>
-            <w:r>
-              <w:t>de identificar a forma de realizar o cadastro de acordo com os perfis de usuário.</w:t>
+              <w:t>O caso de uso tem o objetivo de identificar a forma de realizar o cadastro de acordo com os perfis de usuário.</w:t>
             </w:r>
           </w:p>
         </w:tc>
@@ -5636,8 +5629,6 @@
             <w:r>
               <w:t>Todos</w:t>
             </w:r>
-            <w:bookmarkStart w:id="4" w:name="_GoBack"/>
-            <w:bookmarkEnd w:id="4"/>
           </w:p>
         </w:tc>
       </w:tr>
@@ -5883,10 +5874,7 @@
               <w:cnfStyle w:val="000000000000" w:firstRow="0" w:lastRow="0" w:firstColumn="0" w:lastColumn="0" w:oddVBand="0" w:evenVBand="0" w:oddHBand="0" w:evenHBand="0" w:firstRowFirstColumn="0" w:firstRowLastColumn="0" w:lastRowFirstColumn="0" w:lastRowLastColumn="0"/>
             </w:pPr>
             <w:r>
-              <w:t xml:space="preserve">O caso de uso tem o objetivo </w:t>
-            </w:r>
-            <w:r>
-              <w:t>de descrever a recuperação de senha de usuários do sistema, para recuperar a senha é necessário inserir o e-mail vinculado a conta.</w:t>
+              <w:t>O caso de uso tem o objetivo de descrever a recuperação de senha de usuários do sistema, para recuperar a senha é necessário inserir o e-mail vinculado a conta.</w:t>
             </w:r>
           </w:p>
         </w:tc>
@@ -8946,7 +8934,7 @@
 </file>
 
 <file path=customXml/itemProps1.xml><?xml version="1.0" encoding="utf-8"?>
-<ds:datastoreItem xmlns:ds="http://schemas.openxmlformats.org/officeDocument/2006/customXml" ds:itemID="{EA00F1B2-8A6F-497E-8538-29B7BE30F44E}">
+<ds:datastoreItem xmlns:ds="http://schemas.openxmlformats.org/officeDocument/2006/customXml" ds:itemID="{DEB7C88F-CBBC-4B35-9905-E75F7AFE1F07}">
   <ds:schemaRefs>
     <ds:schemaRef ds:uri="http://schemas.openxmlformats.org/officeDocument/2006/bibliography"/>
   </ds:schemaRefs>

</xml_diff>

<commit_message>
Alteração nos nomes dos documentos e Criação do Cronograma
</commit_message>
<xml_diff>
--- a/docs/Requisitos/Especificacao_de_Casos_de_Uso.docx
+++ b/docs/Requisitos/Especificacao_de_Casos_de_Uso.docx
@@ -557,10 +557,6 @@
     <w:p>
       <w:pPr>
         <w:jc w:val="center"/>
-        <w:rPr>
-          <w:b/>
-          <w:i/>
-        </w:rPr>
       </w:pPr>
       <w:r>
         <w:rPr>
@@ -568,9 +564,9 @@
         </w:rPr>
         <w:drawing>
           <wp:inline distT="0" distB="0" distL="0" distR="0">
-            <wp:extent cx="5097600" cy="3679200"/>
-            <wp:effectExtent l="0" t="0" r="8255" b="0"/>
-            <wp:docPr id="6" name="Imagem 6"/>
+            <wp:extent cx="5400040" cy="4401185"/>
+            <wp:effectExtent l="0" t="0" r="0" b="0"/>
+            <wp:docPr id="2" name="Imagem 2"/>
             <wp:cNvGraphicFramePr>
               <a:graphicFrameLocks xmlns:a="http://schemas.openxmlformats.org/drawingml/2006/main" noChangeAspect="1"/>
             </wp:cNvGraphicFramePr>
@@ -578,7 +574,7 @@
               <a:graphicData uri="http://schemas.openxmlformats.org/drawingml/2006/picture">
                 <pic:pic xmlns:pic="http://schemas.openxmlformats.org/drawingml/2006/picture">
                   <pic:nvPicPr>
-                    <pic:cNvPr id="6" name="Fluxo Principal.png"/>
+                    <pic:cNvPr id="2" name="Caso de Uso Principal.png"/>
                     <pic:cNvPicPr/>
                   </pic:nvPicPr>
                   <pic:blipFill>
@@ -596,7 +592,7 @@
                   <pic:spPr>
                     <a:xfrm>
                       <a:off x="0" y="0"/>
-                      <a:ext cx="5097600" cy="3679200"/>
+                      <a:ext cx="5400040" cy="4401185"/>
                     </a:xfrm>
                     <a:prstGeom prst="rect">
                       <a:avLst/>
@@ -608,281 +604,37 @@
           </wp:inline>
         </w:drawing>
       </w:r>
-      <w:r>
-        <w:br/>
-      </w:r>
+    </w:p>
+    <w:p>
+      <w:pPr>
+        <w:jc w:val="center"/>
+      </w:pPr>
       <w:r>
         <w:rPr>
           <w:b/>
           <w:i/>
         </w:rPr>
-        <w:t>Fluxo Principal</w:t>
+        <w:t xml:space="preserve">Diagrama de </w:t>
       </w:r>
-    </w:p>
-    <w:p>
-      <w:pPr>
-        <w:jc w:val="center"/>
-        <w:rPr>
-          <w:b/>
-          <w:i/>
-        </w:rPr>
-      </w:pPr>
-      <w:r>
-        <w:rPr>
-          <w:noProof/>
-        </w:rPr>
-        <w:drawing>
-          <wp:inline distT="0" distB="0" distL="0" distR="0">
-            <wp:extent cx="5400040" cy="3268345"/>
-            <wp:effectExtent l="0" t="0" r="0" b="8255"/>
-            <wp:docPr id="7" name="Imagem 7"/>
-            <wp:cNvGraphicFramePr>
-              <a:graphicFrameLocks xmlns:a="http://schemas.openxmlformats.org/drawingml/2006/main" noChangeAspect="1"/>
-            </wp:cNvGraphicFramePr>
-            <a:graphic xmlns:a="http://schemas.openxmlformats.org/drawingml/2006/main">
-              <a:graphicData uri="http://schemas.openxmlformats.org/drawingml/2006/picture">
-                <pic:pic xmlns:pic="http://schemas.openxmlformats.org/drawingml/2006/picture">
-                  <pic:nvPicPr>
-                    <pic:cNvPr id="7" name="Fluxo Administrador Sistema.png"/>
-                    <pic:cNvPicPr/>
-                  </pic:nvPicPr>
-                  <pic:blipFill>
-                    <a:blip r:embed="rId7">
-                      <a:extLst>
-                        <a:ext uri="{28A0092B-C50C-407E-A947-70E740481C1C}">
-                          <a14:useLocalDpi xmlns:a14="http://schemas.microsoft.com/office/drawing/2010/main" val="0"/>
-                        </a:ext>
-                      </a:extLst>
-                    </a:blip>
-                    <a:stretch>
-                      <a:fillRect/>
-                    </a:stretch>
-                  </pic:blipFill>
-                  <pic:spPr>
-                    <a:xfrm>
-                      <a:off x="0" y="0"/>
-                      <a:ext cx="5400040" cy="3268345"/>
-                    </a:xfrm>
-                    <a:prstGeom prst="rect">
-                      <a:avLst/>
-                    </a:prstGeom>
-                  </pic:spPr>
-                </pic:pic>
-              </a:graphicData>
-            </a:graphic>
-          </wp:inline>
-        </w:drawing>
-      </w:r>
-      <w:r>
-        <w:br/>
-      </w:r>
+      <w:bookmarkStart w:id="1" w:name="_GoBack"/>
+      <w:bookmarkEnd w:id="1"/>
       <w:r>
         <w:rPr>
           <w:b/>
           <w:i/>
         </w:rPr>
-        <w:t>Fluxo Administrador Sistema</w:t>
+        <w:t>Caso de Uso Principal</w:t>
       </w:r>
     </w:p>
     <w:p>
       <w:pPr>
-        <w:jc w:val="center"/>
-        <w:rPr>
-          <w:b/>
-          <w:i/>
-        </w:rPr>
-      </w:pPr>
-      <w:r>
-        <w:rPr>
-          <w:noProof/>
-        </w:rPr>
-        <w:lastRenderedPageBreak/>
-        <w:drawing>
-          <wp:inline distT="0" distB="0" distL="0" distR="0">
-            <wp:extent cx="4356000" cy="3276000"/>
-            <wp:effectExtent l="0" t="0" r="6985" b="635"/>
-            <wp:docPr id="8" name="Imagem 8"/>
-            <wp:cNvGraphicFramePr>
-              <a:graphicFrameLocks xmlns:a="http://schemas.openxmlformats.org/drawingml/2006/main" noChangeAspect="1"/>
-            </wp:cNvGraphicFramePr>
-            <a:graphic xmlns:a="http://schemas.openxmlformats.org/drawingml/2006/main">
-              <a:graphicData uri="http://schemas.openxmlformats.org/drawingml/2006/picture">
-                <pic:pic xmlns:pic="http://schemas.openxmlformats.org/drawingml/2006/picture">
-                  <pic:nvPicPr>
-                    <pic:cNvPr id="8" name="Fluxo Administrador Laboratório.png"/>
-                    <pic:cNvPicPr/>
-                  </pic:nvPicPr>
-                  <pic:blipFill>
-                    <a:blip r:embed="rId8">
-                      <a:extLst>
-                        <a:ext uri="{28A0092B-C50C-407E-A947-70E740481C1C}">
-                          <a14:useLocalDpi xmlns:a14="http://schemas.microsoft.com/office/drawing/2010/main" val="0"/>
-                        </a:ext>
-                      </a:extLst>
-                    </a:blip>
-                    <a:stretch>
-                      <a:fillRect/>
-                    </a:stretch>
-                  </pic:blipFill>
-                  <pic:spPr>
-                    <a:xfrm>
-                      <a:off x="0" y="0"/>
-                      <a:ext cx="4356000" cy="3276000"/>
-                    </a:xfrm>
-                    <a:prstGeom prst="rect">
-                      <a:avLst/>
-                    </a:prstGeom>
-                  </pic:spPr>
-                </pic:pic>
-              </a:graphicData>
-            </a:graphic>
-          </wp:inline>
-        </w:drawing>
-      </w:r>
-      <w:r>
-        <w:br/>
-      </w:r>
-      <w:r>
-        <w:rPr>
-          <w:b/>
-          <w:i/>
-        </w:rPr>
-        <w:t>Fluxo Administrador Laboratório</w:t>
-      </w:r>
-    </w:p>
-    <w:p>
-      <w:pPr>
-        <w:jc w:val="center"/>
-      </w:pPr>
-      <w:r>
-        <w:rPr>
-          <w:noProof/>
-        </w:rPr>
-        <w:drawing>
-          <wp:inline distT="0" distB="0" distL="0" distR="0">
-            <wp:extent cx="4741200" cy="2696400"/>
-            <wp:effectExtent l="0" t="0" r="2540" b="8890"/>
-            <wp:docPr id="9" name="Imagem 9"/>
-            <wp:cNvGraphicFramePr>
-              <a:graphicFrameLocks xmlns:a="http://schemas.openxmlformats.org/drawingml/2006/main" noChangeAspect="1"/>
-            </wp:cNvGraphicFramePr>
-            <a:graphic xmlns:a="http://schemas.openxmlformats.org/drawingml/2006/main">
-              <a:graphicData uri="http://schemas.openxmlformats.org/drawingml/2006/picture">
-                <pic:pic xmlns:pic="http://schemas.openxmlformats.org/drawingml/2006/picture">
-                  <pic:nvPicPr>
-                    <pic:cNvPr id="9" name="Fluxo Funcionário Laboratório.png"/>
-                    <pic:cNvPicPr/>
-                  </pic:nvPicPr>
-                  <pic:blipFill>
-                    <a:blip r:embed="rId9">
-                      <a:extLst>
-                        <a:ext uri="{28A0092B-C50C-407E-A947-70E740481C1C}">
-                          <a14:useLocalDpi xmlns:a14="http://schemas.microsoft.com/office/drawing/2010/main" val="0"/>
-                        </a:ext>
-                      </a:extLst>
-                    </a:blip>
-                    <a:stretch>
-                      <a:fillRect/>
-                    </a:stretch>
-                  </pic:blipFill>
-                  <pic:spPr>
-                    <a:xfrm>
-                      <a:off x="0" y="0"/>
-                      <a:ext cx="4741200" cy="2696400"/>
-                    </a:xfrm>
-                    <a:prstGeom prst="rect">
-                      <a:avLst/>
-                    </a:prstGeom>
-                  </pic:spPr>
-                </pic:pic>
-              </a:graphicData>
-            </a:graphic>
-          </wp:inline>
-        </w:drawing>
-      </w:r>
-      <w:r>
-        <w:br/>
-      </w:r>
-      <w:r>
-        <w:rPr>
-          <w:b/>
-          <w:i/>
-        </w:rPr>
-        <w:t>Fluxo Colaborador Laboratório</w:t>
-      </w:r>
-    </w:p>
-    <w:p>
-      <w:pPr>
-        <w:jc w:val="center"/>
-      </w:pPr>
-      <w:r>
-        <w:rPr>
-          <w:noProof/>
-        </w:rPr>
-        <w:lastRenderedPageBreak/>
-        <w:drawing>
-          <wp:inline distT="0" distB="0" distL="0" distR="0">
-            <wp:extent cx="4219200" cy="3322800"/>
-            <wp:effectExtent l="0" t="0" r="0" b="0"/>
-            <wp:docPr id="10" name="Imagem 10"/>
-            <wp:cNvGraphicFramePr>
-              <a:graphicFrameLocks xmlns:a="http://schemas.openxmlformats.org/drawingml/2006/main" noChangeAspect="1"/>
-            </wp:cNvGraphicFramePr>
-            <a:graphic xmlns:a="http://schemas.openxmlformats.org/drawingml/2006/main">
-              <a:graphicData uri="http://schemas.openxmlformats.org/drawingml/2006/picture">
-                <pic:pic xmlns:pic="http://schemas.openxmlformats.org/drawingml/2006/picture">
-                  <pic:nvPicPr>
-                    <pic:cNvPr id="10" name="Fluxo Usuário.png"/>
-                    <pic:cNvPicPr/>
-                  </pic:nvPicPr>
-                  <pic:blipFill>
-                    <a:blip r:embed="rId10">
-                      <a:extLst>
-                        <a:ext uri="{28A0092B-C50C-407E-A947-70E740481C1C}">
-                          <a14:useLocalDpi xmlns:a14="http://schemas.microsoft.com/office/drawing/2010/main" val="0"/>
-                        </a:ext>
-                      </a:extLst>
-                    </a:blip>
-                    <a:stretch>
-                      <a:fillRect/>
-                    </a:stretch>
-                  </pic:blipFill>
-                  <pic:spPr>
-                    <a:xfrm>
-                      <a:off x="0" y="0"/>
-                      <a:ext cx="4219200" cy="3322800"/>
-                    </a:xfrm>
-                    <a:prstGeom prst="rect">
-                      <a:avLst/>
-                    </a:prstGeom>
-                  </pic:spPr>
-                </pic:pic>
-              </a:graphicData>
-            </a:graphic>
-          </wp:inline>
-        </w:drawing>
-      </w:r>
-      <w:r>
-        <w:br/>
-      </w:r>
-      <w:r>
-        <w:rPr>
-          <w:b/>
-          <w:i/>
-        </w:rPr>
-        <w:t>Fluxo Usuário</w:t>
-      </w:r>
-    </w:p>
-    <w:p/>
-    <w:p>
-      <w:pPr>
         <w:pStyle w:val="Ttulo2"/>
       </w:pPr>
-      <w:bookmarkStart w:id="1" w:name="_Toc509599767"/>
+      <w:bookmarkStart w:id="2" w:name="_Toc509599767"/>
       <w:r>
         <w:t>Atores</w:t>
       </w:r>
-      <w:bookmarkEnd w:id="1"/>
+      <w:bookmarkEnd w:id="2"/>
     </w:p>
     <w:p>
       <w:pPr>
@@ -905,7 +657,7 @@
         </w:numPr>
       </w:pPr>
       <w:r>
-        <w:t>Administrador do Laboratório</w:t>
+        <w:t>Gerente Laboratório</w:t>
       </w:r>
     </w:p>
     <w:p>
@@ -917,7 +669,7 @@
         </w:numPr>
       </w:pPr>
       <w:r>
-        <w:t>Funcionários do Laboratório</w:t>
+        <w:t>Colaborador</w:t>
       </w:r>
     </w:p>
     <w:p>
@@ -936,11 +688,11 @@
       <w:pPr>
         <w:pStyle w:val="Ttulo2"/>
       </w:pPr>
-      <w:bookmarkStart w:id="2" w:name="_Toc509599768"/>
+      <w:bookmarkStart w:id="3" w:name="_Toc509599768"/>
       <w:r>
         <w:t>Lista de Casos de Uso</w:t>
       </w:r>
-      <w:bookmarkEnd w:id="2"/>
+      <w:bookmarkEnd w:id="3"/>
     </w:p>
     <w:tbl>
       <w:tblPr>
@@ -1098,7 +850,7 @@
               <w:cnfStyle w:val="000000000000" w:firstRow="0" w:lastRow="0" w:firstColumn="0" w:lastColumn="0" w:oddVBand="0" w:evenVBand="0" w:oddHBand="0" w:evenHBand="0" w:firstRowFirstColumn="0" w:firstRowLastColumn="0" w:lastRowFirstColumn="0" w:lastRowLastColumn="0"/>
             </w:pPr>
             <w:r>
-              <w:t>Adm. do Laboratório</w:t>
+              <w:t>Gerente Laboratório</w:t>
             </w:r>
           </w:p>
         </w:tc>
@@ -1205,7 +957,16 @@
               <w:cnfStyle w:val="000000000000" w:firstRow="0" w:lastRow="0" w:firstColumn="0" w:lastColumn="0" w:oddVBand="0" w:evenVBand="0" w:oddHBand="0" w:evenHBand="0" w:firstRowFirstColumn="0" w:firstRowLastColumn="0" w:lastRowFirstColumn="0" w:lastRowLastColumn="0"/>
             </w:pPr>
             <w:r>
-              <w:t>Adm. Sistema, Adm. Laboratório, Funcionário</w:t>
+              <w:t xml:space="preserve">Adm. Sistema, </w:t>
+            </w:r>
+            <w:r>
+              <w:t>Gerente Laboratório</w:t>
+            </w:r>
+            <w:r>
+              <w:t>,</w:t>
+            </w:r>
+            <w:r>
+              <w:t xml:space="preserve"> Usuário</w:t>
             </w:r>
           </w:p>
         </w:tc>
@@ -1260,7 +1021,10 @@
               <w:cnfStyle w:val="000000100000" w:firstRow="0" w:lastRow="0" w:firstColumn="0" w:lastColumn="0" w:oddVBand="0" w:evenVBand="0" w:oddHBand="1" w:evenHBand="0" w:firstRowFirstColumn="0" w:firstRowLastColumn="0" w:lastRowFirstColumn="0" w:lastRowLastColumn="0"/>
             </w:pPr>
             <w:r>
-              <w:t>Adm. Sistema, Adm. Laboratório</w:t>
+              <w:t xml:space="preserve">Adm. Sistema, </w:t>
+            </w:r>
+            <w:r>
+              <w:t>Gerente Laboratório</w:t>
             </w:r>
           </w:p>
         </w:tc>
@@ -1312,7 +1076,16 @@
               <w:cnfStyle w:val="000000000000" w:firstRow="0" w:lastRow="0" w:firstColumn="0" w:lastColumn="0" w:oddVBand="0" w:evenVBand="0" w:oddHBand="0" w:evenHBand="0" w:firstRowFirstColumn="0" w:firstRowLastColumn="0" w:lastRowFirstColumn="0" w:lastRowLastColumn="0"/>
             </w:pPr>
             <w:r>
-              <w:t>Adm. Sistema, Adm. Laboratório, Funcionário</w:t>
+              <w:t xml:space="preserve">Adm. Sistema, </w:t>
+            </w:r>
+            <w:r>
+              <w:t>Gerente Laboratório</w:t>
+            </w:r>
+            <w:r>
+              <w:t xml:space="preserve">, </w:t>
+            </w:r>
+            <w:r>
+              <w:t>Colaborador</w:t>
             </w:r>
           </w:p>
         </w:tc>
@@ -1419,7 +1192,16 @@
               <w:cnfStyle w:val="000000000000" w:firstRow="0" w:lastRow="0" w:firstColumn="0" w:lastColumn="0" w:oddVBand="0" w:evenVBand="0" w:oddHBand="0" w:evenHBand="0" w:firstRowFirstColumn="0" w:firstRowLastColumn="0" w:lastRowFirstColumn="0" w:lastRowLastColumn="0"/>
             </w:pPr>
             <w:r>
-              <w:t>Adm. Sistema, Adm. Laboratório, Funcionário</w:t>
+              <w:t xml:space="preserve">Adm. Sistema, </w:t>
+            </w:r>
+            <w:r>
+              <w:t>Gerente Laboratório</w:t>
+            </w:r>
+            <w:r>
+              <w:t xml:space="preserve">, </w:t>
+            </w:r>
+            <w:r>
+              <w:t>Colaborador</w:t>
             </w:r>
           </w:p>
         </w:tc>
@@ -1448,6 +1230,7 @@
           </w:tcPr>
           <w:p>
             <w:r>
+              <w:lastRenderedPageBreak/>
               <w:t>CSU009</w:t>
             </w:r>
           </w:p>
@@ -1474,7 +1257,10 @@
               <w:cnfStyle w:val="000000100000" w:firstRow="0" w:lastRow="0" w:firstColumn="0" w:lastColumn="0" w:oddVBand="0" w:evenVBand="0" w:oddHBand="1" w:evenHBand="0" w:firstRowFirstColumn="0" w:firstRowLastColumn="0" w:lastRowFirstColumn="0" w:lastRowLastColumn="0"/>
             </w:pPr>
             <w:r>
-              <w:t>Adm. Sistema, Adm. Laboratório</w:t>
+              <w:t xml:space="preserve">Adm. Sistema, </w:t>
+            </w:r>
+            <w:r>
+              <w:t>Gerente Laboratório</w:t>
             </w:r>
           </w:p>
         </w:tc>
@@ -1657,12 +1443,11 @@
       <w:pPr>
         <w:pStyle w:val="Ttulo2"/>
       </w:pPr>
-      <w:bookmarkStart w:id="3" w:name="_Toc509599769"/>
+      <w:bookmarkStart w:id="4" w:name="_Toc509599769"/>
       <w:r>
-        <w:lastRenderedPageBreak/>
         <w:t>Descrição de Casos de Uso</w:t>
       </w:r>
-      <w:bookmarkEnd w:id="3"/>
+      <w:bookmarkEnd w:id="4"/>
     </w:p>
     <w:tbl>
       <w:tblPr>
@@ -2310,7 +2095,7 @@
               <w:cnfStyle w:val="000000100000" w:firstRow="0" w:lastRow="0" w:firstColumn="0" w:lastColumn="0" w:oddVBand="0" w:evenVBand="0" w:oddHBand="1" w:evenHBand="0" w:firstRowFirstColumn="0" w:firstRowLastColumn="0" w:lastRowFirstColumn="0" w:lastRowLastColumn="0"/>
             </w:pPr>
             <w:r>
-              <w:t>Administrador do Laboratório</w:t>
+              <w:t>Gerente do Laboratório</w:t>
             </w:r>
           </w:p>
         </w:tc>
@@ -2418,6 +2203,7 @@
               <w:cnfStyle w:val="000000000000" w:firstRow="0" w:lastRow="0" w:firstColumn="0" w:lastColumn="0" w:oddVBand="0" w:evenVBand="0" w:oddHBand="0" w:evenHBand="0" w:firstRowFirstColumn="0" w:firstRowLastColumn="0" w:lastRowFirstColumn="0" w:lastRowLastColumn="0"/>
             </w:pPr>
             <w:r>
+              <w:lastRenderedPageBreak/>
               <w:t xml:space="preserve">O sistema irá exibir uma tela onde possa </w:t>
             </w:r>
             <w:r>
@@ -2440,6 +2226,7 @@
               <w:jc w:val="right"/>
             </w:pPr>
             <w:r>
+              <w:lastRenderedPageBreak/>
               <w:t>Fluxo de eventos alternativos:</w:t>
             </w:r>
           </w:p>
@@ -2554,7 +2341,6 @@
               <w:jc w:val="right"/>
             </w:pPr>
             <w:r>
-              <w:lastRenderedPageBreak/>
               <w:t>Referencia:</w:t>
             </w:r>
           </w:p>
@@ -2664,7 +2450,16 @@
               <w:cnfStyle w:val="000000100000" w:firstRow="0" w:lastRow="0" w:firstColumn="0" w:lastColumn="0" w:oddVBand="0" w:evenVBand="0" w:oddHBand="1" w:evenHBand="0" w:firstRowFirstColumn="0" w:firstRowLastColumn="0" w:lastRowFirstColumn="0" w:lastRowLastColumn="0"/>
             </w:pPr>
             <w:r>
-              <w:t>Administrador do Laboratório, Funcionário, Administrador do Sistema.</w:t>
+              <w:t>Gerente do Laboratório</w:t>
+            </w:r>
+            <w:r>
+              <w:t xml:space="preserve">, </w:t>
+            </w:r>
+            <w:r>
+              <w:t>Colaborador</w:t>
+            </w:r>
+            <w:r>
+              <w:t>, Administrador do Sistema.</w:t>
             </w:r>
           </w:p>
         </w:tc>
@@ -3017,7 +2812,16 @@
               <w:t xml:space="preserve">Administrador do Sistema, </w:t>
             </w:r>
             <w:r>
-              <w:t>Administrador do Laboratório Funcionário.</w:t>
+              <w:t>Gerente do Laboratório</w:t>
+            </w:r>
+            <w:r>
+              <w:t xml:space="preserve"> </w:t>
+            </w:r>
+            <w:r>
+              <w:t>Colaborador</w:t>
+            </w:r>
+            <w:r>
+              <w:t>.</w:t>
             </w:r>
           </w:p>
         </w:tc>
@@ -3212,6 +3016,7 @@
               <w:cnfStyle w:val="000000000000" w:firstRow="0" w:lastRow="0" w:firstColumn="0" w:lastColumn="0" w:oddVBand="0" w:evenVBand="0" w:oddHBand="0" w:evenHBand="0" w:firstRowFirstColumn="0" w:firstRowLastColumn="0" w:lastRowFirstColumn="0" w:lastRowLastColumn="0"/>
             </w:pPr>
             <w:r>
+              <w:lastRenderedPageBreak/>
               <w:t xml:space="preserve">O sistema realiza o cadastro dos exames e retorna uma mensagem </w:t>
             </w:r>
             <w:r>
@@ -3297,7 +3102,6 @@
               <w:cnfStyle w:val="000000000000" w:firstRow="0" w:lastRow="0" w:firstColumn="0" w:lastColumn="0" w:oddVBand="0" w:evenVBand="0" w:oddHBand="0" w:evenHBand="0" w:firstRowFirstColumn="0" w:firstRowLastColumn="0" w:lastRowFirstColumn="0" w:lastRowLastColumn="0"/>
             </w:pPr>
             <w:r>
-              <w:lastRenderedPageBreak/>
               <w:t>De acordo com que o usuário for digitando o sistema irá realizar a busca pelos exames.</w:t>
             </w:r>
           </w:p>
@@ -3842,13 +3646,10 @@
               <w:t>inistrador do</w:t>
             </w:r>
             <w:r>
-              <w:t xml:space="preserve"> Sistema, Adm</w:t>
-            </w:r>
-            <w:r>
-              <w:t>inistrador do</w:t>
-            </w:r>
-            <w:r>
-              <w:t xml:space="preserve"> Laboratório</w:t>
+              <w:t xml:space="preserve"> Sistema, </w:t>
+            </w:r>
+            <w:r>
+              <w:t>Gerente do Laboratório</w:t>
             </w:r>
           </w:p>
         </w:tc>
@@ -3975,6 +3776,7 @@
               <w:cnfStyle w:val="000000000000" w:firstRow="0" w:lastRow="0" w:firstColumn="0" w:lastColumn="0" w:oddVBand="0" w:evenVBand="0" w:oddHBand="0" w:evenHBand="0" w:firstRowFirstColumn="0" w:firstRowLastColumn="0" w:lastRowFirstColumn="0" w:lastRowLastColumn="0"/>
             </w:pPr>
             <w:r>
+              <w:lastRenderedPageBreak/>
               <w:t>O sistema exibe a tela de cadastro solicitando os campos:</w:t>
             </w:r>
           </w:p>
@@ -4043,7 +3845,6 @@
               <w:cnfStyle w:val="000000000000" w:firstRow="0" w:lastRow="0" w:firstColumn="0" w:lastColumn="0" w:oddVBand="0" w:evenVBand="0" w:oddHBand="0" w:evenHBand="0" w:firstRowFirstColumn="0" w:firstRowLastColumn="0" w:lastRowFirstColumn="0" w:lastRowLastColumn="0"/>
             </w:pPr>
             <w:r>
-              <w:lastRenderedPageBreak/>
               <w:t>O sistema realiza o cadastro do laboratório e retorna uma mensagem MSG011</w:t>
             </w:r>
           </w:p>
@@ -4393,7 +4194,6 @@
               <w:jc w:val="right"/>
             </w:pPr>
             <w:r>
-              <w:lastRenderedPageBreak/>
               <w:t>Fluxo de eventos alternativos:</w:t>
             </w:r>
           </w:p>
@@ -4569,6 +4369,7 @@
               <w:jc w:val="right"/>
             </w:pPr>
             <w:r>
+              <w:lastRenderedPageBreak/>
               <w:t>Descrição</w:t>
             </w:r>
             <w:r>
@@ -4658,7 +4459,16 @@
               <w:cnfStyle w:val="000000100000" w:firstRow="0" w:lastRow="0" w:firstColumn="0" w:lastColumn="0" w:oddVBand="0" w:evenVBand="0" w:oddHBand="1" w:evenHBand="0" w:firstRowFirstColumn="0" w:firstRowLastColumn="0" w:lastRowFirstColumn="0" w:lastRowLastColumn="0"/>
             </w:pPr>
             <w:r>
-              <w:t>Administrador do Sistema, Administrador Laboratório, Funcionário</w:t>
+              <w:t xml:space="preserve">Administrador do Sistema, </w:t>
+            </w:r>
+            <w:r>
+              <w:t>Gerente Laboratório</w:t>
+            </w:r>
+            <w:r>
+              <w:t xml:space="preserve">, </w:t>
+            </w:r>
+            <w:r>
+              <w:t>Colaborador</w:t>
             </w:r>
           </w:p>
         </w:tc>
@@ -4735,7 +4545,6 @@
               <w:jc w:val="right"/>
             </w:pPr>
             <w:r>
-              <w:lastRenderedPageBreak/>
               <w:t>Fluxo de eventos primário:</w:t>
             </w:r>
           </w:p>
@@ -4825,10 +4634,7 @@
               <w:cnfStyle w:val="000000000000" w:firstRow="0" w:lastRow="0" w:firstColumn="0" w:lastColumn="0" w:oddVBand="0" w:evenVBand="0" w:oddHBand="0" w:evenHBand="0" w:firstRowFirstColumn="0" w:firstRowLastColumn="0" w:lastRowFirstColumn="0" w:lastRowLastColumn="0"/>
             </w:pPr>
             <w:r>
-              <w:t xml:space="preserve">Exame (Lista) </w:t>
-            </w:r>
-            <w:r>
-              <w:t>Campo Obrigatório</w:t>
+              <w:t>Exame (Lista) Campo Obrigatório</w:t>
             </w:r>
           </w:p>
           <w:p>
@@ -4841,10 +4647,7 @@
               <w:cnfStyle w:val="000000000000" w:firstRow="0" w:lastRow="0" w:firstColumn="0" w:lastColumn="0" w:oddVBand="0" w:evenVBand="0" w:oddHBand="0" w:evenHBand="0" w:firstRowFirstColumn="0" w:firstRowLastColumn="0" w:lastRowFirstColumn="0" w:lastRowLastColumn="0"/>
             </w:pPr>
             <w:r>
-              <w:t xml:space="preserve">Valor do Exame (Real) </w:t>
-            </w:r>
-            <w:r>
-              <w:t>Campo Obrigatório</w:t>
+              <w:t>Valor do Exame (Real) Campo Obrigatório</w:t>
             </w:r>
           </w:p>
           <w:p>
@@ -5172,7 +4975,15 @@
               <w:cnfStyle w:val="000000000000" w:firstRow="0" w:lastRow="0" w:firstColumn="0" w:lastColumn="0" w:oddVBand="0" w:evenVBand="0" w:oddHBand="0" w:evenHBand="0" w:firstRowFirstColumn="0" w:firstRowLastColumn="0" w:lastRowFirstColumn="0" w:lastRowLastColumn="0"/>
             </w:pPr>
             <w:r>
-              <w:t>Os dados dos exames em relação as unidades devem ser atualizados e guardados no banco de dados, o usuário e redirecionado para a página inicial do sistema.</w:t>
+              <w:t xml:space="preserve">Os dados dos exames em relação as unidades devem ser </w:t>
+            </w:r>
+            <w:proofErr w:type="gramStart"/>
+            <w:r>
+              <w:t>atualizados e guardados</w:t>
+            </w:r>
+            <w:proofErr w:type="gramEnd"/>
+            <w:r>
+              <w:t xml:space="preserve"> no banco de dados, o usuário e redirecionado para a página inicial do sistema.</w:t>
             </w:r>
           </w:p>
         </w:tc>
@@ -5267,6 +5078,7 @@
               <w:jc w:val="right"/>
             </w:pPr>
             <w:r>
+              <w:lastRenderedPageBreak/>
               <w:t>Objetivo</w:t>
             </w:r>
             <w:r>
@@ -5480,7 +5292,6 @@
               <w:cnfStyle w:val="000000000000" w:firstRow="0" w:lastRow="0" w:firstColumn="0" w:lastColumn="0" w:oddVBand="0" w:evenVBand="0" w:oddHBand="0" w:evenHBand="0" w:firstRowFirstColumn="0" w:firstRowLastColumn="0" w:lastRowFirstColumn="0" w:lastRowLastColumn="0"/>
             </w:pPr>
             <w:r>
-              <w:lastRenderedPageBreak/>
               <w:t>Após incluir todas informações o usuário clica no botão “Aplicar”.</w:t>
             </w:r>
           </w:p>
@@ -5646,7 +5457,6 @@
               <w:jc w:val="right"/>
             </w:pPr>
             <w:r>
-              <w:lastRenderedPageBreak/>
               <w:t>Fluxo de eventos alternativos:</w:t>
             </w:r>
           </w:p>
@@ -5871,7 +5681,16 @@
               <w:cnfStyle w:val="000000100000" w:firstRow="0" w:lastRow="0" w:firstColumn="0" w:lastColumn="0" w:oddVBand="0" w:evenVBand="0" w:oddHBand="1" w:evenHBand="0" w:firstRowFirstColumn="0" w:firstRowLastColumn="0" w:lastRowFirstColumn="0" w:lastRowLastColumn="0"/>
             </w:pPr>
             <w:r>
-              <w:t>Administrador do Sistema, Administrador do Laboratório, Funcionário</w:t>
+              <w:t xml:space="preserve">Administrador do Sistema, </w:t>
+            </w:r>
+            <w:r>
+              <w:t>Gerente do Laboratório</w:t>
+            </w:r>
+            <w:r>
+              <w:t xml:space="preserve">, </w:t>
+            </w:r>
+            <w:r>
+              <w:t>Colaborador</w:t>
             </w:r>
           </w:p>
         </w:tc>
@@ -6024,7 +5843,17 @@
               <w:cnfStyle w:val="000000000000" w:firstRow="0" w:lastRow="0" w:firstColumn="0" w:lastColumn="0" w:oddVBand="0" w:evenVBand="0" w:oddHBand="0" w:evenHBand="0" w:firstRowFirstColumn="0" w:firstRowLastColumn="0" w:lastRowFirstColumn="0" w:lastRowLastColumn="0"/>
             </w:pPr>
             <w:r>
-              <w:t>Caso Administrador campo deve ficar habilitado para que ele possa selecionar o Laboratório, Caso administrador do Laboratório o campo e auto preenchido pelo sistema de acordo com o laboratório de origem do usuário autenticado.</w:t>
+              <w:t xml:space="preserve">Caso Administrador campo deve ficar habilitado para que ele possa selecionar o Laboratório, Caso </w:t>
+            </w:r>
+            <w:r>
+              <w:t xml:space="preserve">Gerente </w:t>
+            </w:r>
+            <w:r>
+              <w:lastRenderedPageBreak/>
+              <w:t>do Laboratório</w:t>
+            </w:r>
+            <w:r>
+              <w:t xml:space="preserve"> o campo e auto preenchido pelo sistema de acordo com o laboratório de origem do usuário autenticado.</w:t>
             </w:r>
           </w:p>
           <w:p>
@@ -6037,10 +5866,7 @@
               <w:cnfStyle w:val="000000000000" w:firstRow="0" w:lastRow="0" w:firstColumn="0" w:lastColumn="0" w:oddVBand="0" w:evenVBand="0" w:oddHBand="0" w:evenHBand="0" w:firstRowFirstColumn="0" w:firstRowLastColumn="0" w:lastRowFirstColumn="0" w:lastRowLastColumn="0"/>
             </w:pPr>
             <w:r>
-              <w:t xml:space="preserve">Logradouro (Texto) Max.: 100 caracteres, </w:t>
-            </w:r>
-            <w:r>
-              <w:t>Campo Obrigatório.</w:t>
+              <w:t>Logradouro (Texto) Max.: 100 caracteres, Campo Obrigatório.</w:t>
             </w:r>
           </w:p>
           <w:p>
@@ -6079,10 +5905,7 @@
               <w:cnfStyle w:val="000000000000" w:firstRow="0" w:lastRow="0" w:firstColumn="0" w:lastColumn="0" w:oddVBand="0" w:evenVBand="0" w:oddHBand="0" w:evenHBand="0" w:firstRowFirstColumn="0" w:firstRowLastColumn="0" w:lastRowFirstColumn="0" w:lastRowLastColumn="0"/>
             </w:pPr>
             <w:r>
-              <w:t xml:space="preserve">Estado (Lista) </w:t>
-            </w:r>
-            <w:r>
-              <w:t>Campo Obrigatório.</w:t>
+              <w:t>Estado (Lista) Campo Obrigatório.</w:t>
             </w:r>
           </w:p>
           <w:p>
@@ -6095,11 +5918,7 @@
               <w:cnfStyle w:val="000000000000" w:firstRow="0" w:lastRow="0" w:firstColumn="0" w:lastColumn="0" w:oddVBand="0" w:evenVBand="0" w:oddHBand="0" w:evenHBand="0" w:firstRowFirstColumn="0" w:firstRowLastColumn="0" w:lastRowFirstColumn="0" w:lastRowLastColumn="0"/>
             </w:pPr>
             <w:r>
-              <w:lastRenderedPageBreak/>
-              <w:t xml:space="preserve">Cidade (Lista) </w:t>
-            </w:r>
-            <w:r>
-              <w:t>Campo Obrigatório.</w:t>
+              <w:t>Cidade (Lista) Campo Obrigatório.</w:t>
             </w:r>
           </w:p>
           <w:p>
@@ -6138,10 +5957,7 @@
               <w:cnfStyle w:val="000000000000" w:firstRow="0" w:lastRow="0" w:firstColumn="0" w:lastColumn="0" w:oddVBand="0" w:evenVBand="0" w:oddHBand="0" w:evenHBand="0" w:firstRowFirstColumn="0" w:firstRowLastColumn="0" w:lastRowFirstColumn="0" w:lastRowLastColumn="0"/>
             </w:pPr>
             <w:r>
-              <w:t xml:space="preserve">Telefone (Texto) </w:t>
-            </w:r>
-            <w:r>
-              <w:t>Campo Obrigatório.</w:t>
+              <w:t>Telefone (Texto) Campo Obrigatório.</w:t>
             </w:r>
           </w:p>
           <w:p>
@@ -6213,7 +6029,15 @@
               <w:cnfStyle w:val="000000000000" w:firstRow="0" w:lastRow="0" w:firstColumn="0" w:lastColumn="0" w:oddVBand="0" w:evenVBand="0" w:oddHBand="0" w:evenHBand="0" w:firstRowFirstColumn="0" w:firstRowLastColumn="0" w:lastRowFirstColumn="0" w:lastRowLastColumn="0"/>
             </w:pPr>
             <w:r>
-              <w:t>O usuário acessa o menu Laboratório e seleciona a opção “Consultar Unidade(s)”.</w:t>
+              <w:t xml:space="preserve">O usuário acessa o menu Laboratório e seleciona a opção “Consultar </w:t>
+            </w:r>
+            <w:proofErr w:type="gramStart"/>
+            <w:r>
+              <w:t>Unidade(</w:t>
+            </w:r>
+            <w:proofErr w:type="gramEnd"/>
+            <w:r>
+              <w:t>s)”.</w:t>
             </w:r>
           </w:p>
           <w:p>
@@ -6494,7 +6318,6 @@
               <w:jc w:val="right"/>
             </w:pPr>
             <w:r>
-              <w:lastRenderedPageBreak/>
               <w:t>Fluxo de eventos alternativos:</w:t>
             </w:r>
           </w:p>
@@ -6566,6 +6389,7 @@
               <w:jc w:val="right"/>
             </w:pPr>
             <w:r>
+              <w:lastRenderedPageBreak/>
               <w:t>Pós-Condições:</w:t>
             </w:r>
           </w:p>
@@ -6581,8 +6405,6 @@
             <w:r>
               <w:t>Os dados da unidade são atualizados e guardados no banco de dados, o usuário e redirecionado para a página inicial do sistema.</w:t>
             </w:r>
-            <w:bookmarkStart w:id="4" w:name="_GoBack"/>
-            <w:bookmarkEnd w:id="4"/>
           </w:p>
         </w:tc>
       </w:tr>
@@ -6714,7 +6536,6 @@
               <w:jc w:val="right"/>
             </w:pPr>
             <w:r>
-              <w:lastRenderedPageBreak/>
               <w:t>Ator:</w:t>
             </w:r>
           </w:p>
@@ -6728,7 +6549,10 @@
               <w:cnfStyle w:val="000000100000" w:firstRow="0" w:lastRow="0" w:firstColumn="0" w:lastColumn="0" w:oddVBand="0" w:evenVBand="0" w:oddHBand="1" w:evenHBand="0" w:firstRowFirstColumn="0" w:firstRowLastColumn="0" w:lastRowFirstColumn="0" w:lastRowLastColumn="0"/>
             </w:pPr>
             <w:r>
-              <w:t>Administrador do Sistema, Administrador Laboratório</w:t>
+              <w:t xml:space="preserve">Administrador do Sistema, </w:t>
+            </w:r>
+            <w:r>
+              <w:t>Gerente Laboratório</w:t>
             </w:r>
           </w:p>
         </w:tc>
@@ -7403,6 +7227,7 @@
               <w:cnfStyle w:val="000000100000" w:firstRow="0" w:lastRow="0" w:firstColumn="0" w:lastColumn="0" w:oddVBand="0" w:evenVBand="0" w:oddHBand="1" w:evenHBand="0" w:firstRowFirstColumn="0" w:firstRowLastColumn="0" w:lastRowFirstColumn="0" w:lastRowLastColumn="0"/>
             </w:pPr>
             <w:r>
+              <w:lastRenderedPageBreak/>
               <w:t xml:space="preserve">O Sistema exibe a mensagem </w:t>
             </w:r>
             <w:r>
@@ -8501,7 +8326,15 @@
               <w:cnfStyle w:val="000000000000" w:firstRow="0" w:lastRow="0" w:firstColumn="0" w:lastColumn="0" w:oddVBand="0" w:evenVBand="0" w:oddHBand="0" w:evenHBand="0" w:firstRowFirstColumn="0" w:firstRowLastColumn="0" w:lastRowFirstColumn="0" w:lastRowLastColumn="0"/>
             </w:pPr>
             <w:r>
-              <w:t>Atenção: o(s) campo(s) que você deixou em branco são obrigatório(s).</w:t>
+              <w:t xml:space="preserve">Atenção: </w:t>
+            </w:r>
+            <w:proofErr w:type="gramStart"/>
+            <w:r>
+              <w:t>o(</w:t>
+            </w:r>
+            <w:proofErr w:type="gramEnd"/>
+            <w:r>
+              <w:t>s) campo(s) que você deixou em branco são obrigatório(s).</w:t>
             </w:r>
           </w:p>
         </w:tc>
@@ -11947,7 +11780,7 @@
 </file>
 
 <file path=customXml/itemProps1.xml><?xml version="1.0" encoding="utf-8"?>
-<ds:datastoreItem xmlns:ds="http://schemas.openxmlformats.org/officeDocument/2006/customXml" ds:itemID="{14874A7C-81ED-46EB-BB65-7F20287C5C86}">
+<ds:datastoreItem xmlns:ds="http://schemas.openxmlformats.org/officeDocument/2006/customXml" ds:itemID="{BAD0FE03-21E6-4294-A9A7-D59395ACEC52}">
   <ds:schemaRefs>
     <ds:schemaRef ds:uri="http://schemas.openxmlformats.org/officeDocument/2006/bibliography"/>
   </ds:schemaRefs>

</xml_diff>

<commit_message>
Criação do DER, Atualização da Especificação de Requisitos
</commit_message>
<xml_diff>
--- a/docs/Requisitos/Especificacao_de_Casos_de_Uso.docx
+++ b/docs/Requisitos/Especificacao_de_Casos_de_Uso.docx
@@ -184,7 +184,9 @@
               <w:tab w:val="right" w:leader="dot" w:pos="8494"/>
             </w:tabs>
             <w:rPr>
+              <w:rFonts w:eastAsiaTheme="minorEastAsia"/>
               <w:noProof/>
+              <w:lang w:eastAsia="pt-BR"/>
             </w:rPr>
           </w:pPr>
           <w:r>
@@ -196,7 +198,7 @@
           <w:r>
             <w:fldChar w:fldCharType="separate"/>
           </w:r>
-          <w:hyperlink w:anchor="_Toc509599766" w:history="1">
+          <w:hyperlink w:anchor="_Toc510548989" w:history="1">
             <w:r>
               <w:rPr>
                 <w:rStyle w:val="Hyperlink"/>
@@ -223,7 +225,7 @@
                 <w:noProof/>
                 <w:webHidden/>
               </w:rPr>
-              <w:instrText xml:space="preserve"> PAGEREF _Toc509599766 \h </w:instrText>
+              <w:instrText xml:space="preserve"> PAGEREF _Toc510548989 \h </w:instrText>
             </w:r>
             <w:r>
               <w:rPr>
@@ -261,10 +263,12 @@
               <w:tab w:val="right" w:leader="dot" w:pos="8494"/>
             </w:tabs>
             <w:rPr>
+              <w:rFonts w:eastAsiaTheme="minorEastAsia"/>
               <w:noProof/>
+              <w:lang w:eastAsia="pt-BR"/>
             </w:rPr>
           </w:pPr>
-          <w:hyperlink w:anchor="_Toc509599767" w:history="1">
+          <w:hyperlink w:anchor="_Toc510548990" w:history="1">
             <w:r>
               <w:rPr>
                 <w:rStyle w:val="Hyperlink"/>
@@ -291,7 +295,7 @@
                 <w:noProof/>
                 <w:webHidden/>
               </w:rPr>
-              <w:instrText xml:space="preserve"> PAGEREF _Toc509599767 \h </w:instrText>
+              <w:instrText xml:space="preserve"> PAGEREF _Toc510548990 \h </w:instrText>
             </w:r>
             <w:r>
               <w:rPr>
@@ -311,7 +315,7 @@
                 <w:noProof/>
                 <w:webHidden/>
               </w:rPr>
-              <w:t>4</w:t>
+              <w:t>2</w:t>
             </w:r>
             <w:r>
               <w:rPr>
@@ -329,10 +333,12 @@
               <w:tab w:val="right" w:leader="dot" w:pos="8494"/>
             </w:tabs>
             <w:rPr>
+              <w:rFonts w:eastAsiaTheme="minorEastAsia"/>
               <w:noProof/>
+              <w:lang w:eastAsia="pt-BR"/>
             </w:rPr>
           </w:pPr>
-          <w:hyperlink w:anchor="_Toc509599768" w:history="1">
+          <w:hyperlink w:anchor="_Toc510548991" w:history="1">
             <w:r>
               <w:rPr>
                 <w:rStyle w:val="Hyperlink"/>
@@ -359,7 +365,7 @@
                 <w:noProof/>
                 <w:webHidden/>
               </w:rPr>
-              <w:instrText xml:space="preserve"> PAGEREF _Toc509599768 \h </w:instrText>
+              <w:instrText xml:space="preserve"> PAGEREF _Toc510548991 \h </w:instrText>
             </w:r>
             <w:r>
               <w:rPr>
@@ -379,7 +385,7 @@
                 <w:noProof/>
                 <w:webHidden/>
               </w:rPr>
-              <w:t>4</w:t>
+              <w:t>2</w:t>
             </w:r>
             <w:r>
               <w:rPr>
@@ -397,10 +403,12 @@
               <w:tab w:val="right" w:leader="dot" w:pos="8494"/>
             </w:tabs>
             <w:rPr>
+              <w:rFonts w:eastAsiaTheme="minorEastAsia"/>
               <w:noProof/>
+              <w:lang w:eastAsia="pt-BR"/>
             </w:rPr>
           </w:pPr>
-          <w:hyperlink w:anchor="_Toc509599769" w:history="1">
+          <w:hyperlink w:anchor="_Toc510548992" w:history="1">
             <w:r>
               <w:rPr>
                 <w:rStyle w:val="Hyperlink"/>
@@ -427,7 +435,7 @@
                 <w:noProof/>
                 <w:webHidden/>
               </w:rPr>
-              <w:instrText xml:space="preserve"> PAGEREF _Toc509599769 \h </w:instrText>
+              <w:instrText xml:space="preserve"> PAGEREF _Toc510548992 \h </w:instrText>
             </w:r>
             <w:r>
               <w:rPr>
@@ -447,7 +455,7 @@
                 <w:noProof/>
                 <w:webHidden/>
               </w:rPr>
-              <w:t>5</w:t>
+              <w:t>3</w:t>
             </w:r>
             <w:r>
               <w:rPr>
@@ -465,10 +473,12 @@
               <w:tab w:val="right" w:leader="dot" w:pos="8494"/>
             </w:tabs>
             <w:rPr>
+              <w:rFonts w:eastAsiaTheme="minorEastAsia"/>
               <w:noProof/>
+              <w:lang w:eastAsia="pt-BR"/>
             </w:rPr>
           </w:pPr>
-          <w:hyperlink w:anchor="_Toc509599770" w:history="1">
+          <w:hyperlink w:anchor="_Toc510548993" w:history="1">
             <w:r>
               <w:rPr>
                 <w:rStyle w:val="Hyperlink"/>
@@ -495,7 +505,7 @@
                 <w:noProof/>
                 <w:webHidden/>
               </w:rPr>
-              <w:instrText xml:space="preserve"> PAGEREF _Toc509599770 \h </w:instrText>
+              <w:instrText xml:space="preserve"> PAGEREF _Toc510548993 \h </w:instrText>
             </w:r>
             <w:r>
               <w:rPr>
@@ -515,7 +525,7 @@
                 <w:noProof/>
                 <w:webHidden/>
               </w:rPr>
-              <w:t>11</w:t>
+              <w:t>15</w:t>
             </w:r>
             <w:r>
               <w:rPr>
@@ -548,7 +558,7 @@
       <w:pPr>
         <w:pStyle w:val="Ttulo2"/>
       </w:pPr>
-      <w:bookmarkStart w:id="0" w:name="_Toc509599766"/>
+      <w:bookmarkStart w:id="0" w:name="_Toc510548989"/>
       <w:r>
         <w:t>Casos e Uso</w:t>
       </w:r>
@@ -628,7 +638,7 @@
       <w:pPr>
         <w:pStyle w:val="Ttulo2"/>
       </w:pPr>
-      <w:bookmarkStart w:id="1" w:name="_Toc509599767"/>
+      <w:bookmarkStart w:id="1" w:name="_Toc510548990"/>
       <w:r>
         <w:t>Atores</w:t>
       </w:r>
@@ -642,6 +652,7 @@
           <w:numId w:val="1"/>
         </w:numPr>
       </w:pPr>
+      <w:bookmarkStart w:id="2" w:name="_GoBack"/>
       <w:r>
         <w:t>Administrador do Sistema</w:t>
       </w:r>
@@ -686,11 +697,12 @@
       <w:pPr>
         <w:pStyle w:val="Ttulo2"/>
       </w:pPr>
-      <w:bookmarkStart w:id="2" w:name="_Toc509599768"/>
+      <w:bookmarkStart w:id="3" w:name="_Toc510548991"/>
+      <w:bookmarkEnd w:id="2"/>
       <w:r>
         <w:t>Lista de Casos de Uso</w:t>
       </w:r>
-      <w:bookmarkEnd w:id="2"/>
+      <w:bookmarkEnd w:id="3"/>
     </w:p>
     <w:tbl>
       <w:tblPr>
@@ -1441,11 +1453,11 @@
       <w:pPr>
         <w:pStyle w:val="Ttulo2"/>
       </w:pPr>
-      <w:bookmarkStart w:id="3" w:name="_Toc509599769"/>
+      <w:bookmarkStart w:id="4" w:name="_Toc510548992"/>
       <w:r>
         <w:t>Descrição de Casos de Uso</w:t>
       </w:r>
-      <w:bookmarkEnd w:id="3"/>
+      <w:bookmarkEnd w:id="4"/>
     </w:p>
     <w:tbl>
       <w:tblPr>
@@ -1958,6 +1970,9 @@
             <w:pPr>
               <w:cnfStyle w:val="000000000000" w:firstRow="0" w:lastRow="0" w:firstColumn="0" w:lastColumn="0" w:oddVBand="0" w:evenVBand="0" w:oddHBand="0" w:evenHBand="0" w:firstRowFirstColumn="0" w:firstRowLastColumn="0" w:lastRowFirstColumn="0" w:lastRowLastColumn="0"/>
             </w:pPr>
+            <w:r>
+              <w:t>N/A</w:t>
+            </w:r>
           </w:p>
         </w:tc>
       </w:tr>
@@ -2584,7 +2599,13 @@
               <w:jc w:val="right"/>
             </w:pPr>
             <w:r>
-              <w:t>Fluxo de eventos alternativos:</w:t>
+              <w:t xml:space="preserve">Fluxo de eventos </w:t>
+            </w:r>
+            <w:r>
+              <w:t>exceção</w:t>
+            </w:r>
+            <w:r>
+              <w:t>:</w:t>
             </w:r>
           </w:p>
         </w:tc>
@@ -2898,11 +2919,9 @@
             <w:r>
               <w:t xml:space="preserve">Fluxo de eventos </w:t>
             </w:r>
-            <w:bookmarkStart w:id="4" w:name="_GoBack"/>
-            <w:r>
-              <w:t>primário</w:t>
-            </w:r>
-            <w:bookmarkEnd w:id="4"/>
+            <w:r>
+              <w:t>alternativo</w:t>
+            </w:r>
             <w:r>
               <w:t>:</w:t>
             </w:r>
@@ -3398,7 +3417,13 @@
             </w:pPr>
             <w:r>
               <w:lastRenderedPageBreak/>
-              <w:t>Fluxo de eventos alternativos:</w:t>
+              <w:t xml:space="preserve">Fluxo de eventos </w:t>
+            </w:r>
+            <w:r>
+              <w:t>exceção</w:t>
+            </w:r>
+            <w:r>
+              <w:t>:</w:t>
             </w:r>
           </w:p>
         </w:tc>
@@ -3430,7 +3455,13 @@
               <w:cnfStyle w:val="000000100000" w:firstRow="0" w:lastRow="0" w:firstColumn="0" w:lastColumn="0" w:oddVBand="0" w:evenVBand="0" w:oddHBand="1" w:evenHBand="0" w:firstRowFirstColumn="0" w:firstRowLastColumn="0" w:lastRowFirstColumn="0" w:lastRowLastColumn="0"/>
             </w:pPr>
             <w:r>
-              <w:t>Este evento alternativo é contemplado para campos em branco em todas as abas, a mensagem é padrão e o comportamento deve ser o mesmo.</w:t>
+              <w:t xml:space="preserve">Este </w:t>
+            </w:r>
+            <w:r>
+              <w:t>evento de exceção</w:t>
+            </w:r>
+            <w:r>
+              <w:t xml:space="preserve"> é contemplado para campos em branco em todas as abas, a mensagem é padrão e o comportamento deve ser o mesmo.</w:t>
             </w:r>
           </w:p>
           <w:p>
@@ -3479,22 +3510,7 @@
               <w:cnfStyle w:val="000000000000" w:firstRow="0" w:lastRow="0" w:firstColumn="0" w:lastColumn="0" w:oddVBand="0" w:evenVBand="0" w:oddHBand="0" w:evenHBand="0" w:firstRowFirstColumn="0" w:firstRowLastColumn="0" w:lastRowFirstColumn="0" w:lastRowLastColumn="0"/>
             </w:pPr>
             <w:r>
-              <w:t>Os dados do exame são</w:t>
-            </w:r>
-            <w:r>
-              <w:t xml:space="preserve"> atualizado</w:t>
-            </w:r>
-            <w:r>
-              <w:t>s</w:t>
-            </w:r>
-            <w:r>
-              <w:t xml:space="preserve"> e guardados no </w:t>
-            </w:r>
-            <w:r>
-              <w:t>banco de dados</w:t>
-            </w:r>
-            <w:r>
-              <w:t>, o usuário e redirecionado para a página inicial do sistema.</w:t>
+              <w:t>Os dados são armazenados no banco de dados, o usuário e redirecionado para a página inicial do sistema.</w:t>
             </w:r>
           </w:p>
         </w:tc>
@@ -3732,7 +3748,13 @@
               <w:jc w:val="right"/>
             </w:pPr>
             <w:r>
-              <w:t>Fluxo de eventos primário:</w:t>
+              <w:t xml:space="preserve">Fluxo de eventos </w:t>
+            </w:r>
+            <w:r>
+              <w:t>alternativo</w:t>
+            </w:r>
+            <w:r>
+              <w:t>:</w:t>
             </w:r>
           </w:p>
         </w:tc>
@@ -4201,7 +4223,13 @@
             </w:pPr>
             <w:r>
               <w:lastRenderedPageBreak/>
-              <w:t>Fluxo de eventos alternativos:</w:t>
+              <w:t xml:space="preserve">Fluxo de eventos </w:t>
+            </w:r>
+            <w:r>
+              <w:t>exceção</w:t>
+            </w:r>
+            <w:r>
+              <w:t>:</w:t>
             </w:r>
           </w:p>
         </w:tc>
@@ -4257,7 +4285,13 @@
               <w:cnfStyle w:val="000000100000" w:firstRow="0" w:lastRow="0" w:firstColumn="0" w:lastColumn="0" w:oddVBand="0" w:evenVBand="0" w:oddHBand="1" w:evenHBand="0" w:firstRowFirstColumn="0" w:firstRowLastColumn="0" w:lastRowFirstColumn="0" w:lastRowLastColumn="0"/>
             </w:pPr>
             <w:r>
-              <w:t>Este evento alternativo é contemplado para campos em branco em todas as abas, a mensagem é padrão e o comportamento deve ser o mesmo.</w:t>
+              <w:t xml:space="preserve">Este </w:t>
+            </w:r>
+            <w:r>
+              <w:t>evento de exceção</w:t>
+            </w:r>
+            <w:r>
+              <w:t xml:space="preserve"> é contemplado para campos em branco em todas as abas, a mensagem é padrão e o comportamento deve ser o mesmo.</w:t>
             </w:r>
           </w:p>
           <w:p>
@@ -4313,7 +4347,7 @@
               <w:cnfStyle w:val="000000000000" w:firstRow="0" w:lastRow="0" w:firstColumn="0" w:lastColumn="0" w:oddVBand="0" w:evenVBand="0" w:oddHBand="0" w:evenHBand="0" w:firstRowFirstColumn="0" w:firstRowLastColumn="0" w:lastRowFirstColumn="0" w:lastRowLastColumn="0"/>
             </w:pPr>
             <w:r>
-              <w:t>Os dados do laboratório são atualizados e guardados no banco de dados, o usuário e redirecionado para a página inicial do sistema.</w:t>
+              <w:t>Os dados são armazenados no banco de dados, o usuário e redirecionado para a página inicial do sistema.</w:t>
             </w:r>
           </w:p>
         </w:tc>
@@ -4376,39 +4410,39 @@
               <w:jc w:val="right"/>
             </w:pPr>
             <w:r>
+              <w:t>Descrição</w:t>
+            </w:r>
+            <w:r>
+              <w:t>:</w:t>
+            </w:r>
+          </w:p>
+        </w:tc>
+        <w:tc>
+          <w:tcPr>
+            <w:tcW w:w="5664" w:type="dxa"/>
+          </w:tcPr>
+          <w:p>
+            <w:pPr>
+              <w:cnfStyle w:val="000000100000" w:firstRow="0" w:lastRow="0" w:firstColumn="0" w:lastColumn="0" w:oddVBand="0" w:evenVBand="0" w:oddHBand="1" w:evenHBand="0" w:firstRowFirstColumn="0" w:firstRowLastColumn="0" w:lastRowFirstColumn="0" w:lastRowLastColumn="0"/>
+            </w:pPr>
+            <w:r>
+              <w:t>Manter Lista de Exames Realizados</w:t>
+            </w:r>
+          </w:p>
+        </w:tc>
+      </w:tr>
+      <w:tr>
+        <w:tc>
+          <w:tcPr>
+            <w:cnfStyle w:val="001000000000" w:firstRow="0" w:lastRow="0" w:firstColumn="1" w:lastColumn="0" w:oddVBand="0" w:evenVBand="0" w:oddHBand="0" w:evenHBand="0" w:firstRowFirstColumn="0" w:firstRowLastColumn="0" w:lastRowFirstColumn="0" w:lastRowLastColumn="0"/>
+            <w:tcW w:w="2830" w:type="dxa"/>
+          </w:tcPr>
+          <w:p>
+            <w:pPr>
+              <w:jc w:val="right"/>
+            </w:pPr>
+            <w:r>
               <w:lastRenderedPageBreak/>
-              <w:t>Descrição</w:t>
-            </w:r>
-            <w:r>
-              <w:t>:</w:t>
-            </w:r>
-          </w:p>
-        </w:tc>
-        <w:tc>
-          <w:tcPr>
-            <w:tcW w:w="5664" w:type="dxa"/>
-          </w:tcPr>
-          <w:p>
-            <w:pPr>
-              <w:cnfStyle w:val="000000100000" w:firstRow="0" w:lastRow="0" w:firstColumn="0" w:lastColumn="0" w:oddVBand="0" w:evenVBand="0" w:oddHBand="1" w:evenHBand="0" w:firstRowFirstColumn="0" w:firstRowLastColumn="0" w:lastRowFirstColumn="0" w:lastRowLastColumn="0"/>
-            </w:pPr>
-            <w:r>
-              <w:t>Manter Lista de Exames Realizados</w:t>
-            </w:r>
-          </w:p>
-        </w:tc>
-      </w:tr>
-      <w:tr>
-        <w:tc>
-          <w:tcPr>
-            <w:cnfStyle w:val="001000000000" w:firstRow="0" w:lastRow="0" w:firstColumn="1" w:lastColumn="0" w:oddVBand="0" w:evenVBand="0" w:oddHBand="0" w:evenHBand="0" w:firstRowFirstColumn="0" w:firstRowLastColumn="0" w:lastRowFirstColumn="0" w:lastRowLastColumn="0"/>
-            <w:tcW w:w="2830" w:type="dxa"/>
-          </w:tcPr>
-          <w:p>
-            <w:pPr>
-              <w:jc w:val="right"/>
-            </w:pPr>
-            <w:r>
               <w:t>Objetivo</w:t>
             </w:r>
             <w:r>
@@ -4552,7 +4586,13 @@
               <w:jc w:val="right"/>
             </w:pPr>
             <w:r>
-              <w:t>Fluxo de eventos primário:</w:t>
+              <w:t xml:space="preserve">Fluxo de eventos </w:t>
+            </w:r>
+            <w:r>
+              <w:t>alternativo</w:t>
+            </w:r>
+            <w:r>
+              <w:t>:</w:t>
             </w:r>
           </w:p>
         </w:tc>
@@ -4901,7 +4941,13 @@
               <w:jc w:val="right"/>
             </w:pPr>
             <w:r>
-              <w:t>Fluxo de eventos alternativos:</w:t>
+              <w:t xml:space="preserve">Fluxo de eventos </w:t>
+            </w:r>
+            <w:r>
+              <w:t>exceção</w:t>
+            </w:r>
+            <w:r>
+              <w:t>:</w:t>
             </w:r>
           </w:p>
         </w:tc>
@@ -4933,7 +4979,13 @@
               <w:cnfStyle w:val="000000100000" w:firstRow="0" w:lastRow="0" w:firstColumn="0" w:lastColumn="0" w:oddVBand="0" w:evenVBand="0" w:oddHBand="1" w:evenHBand="0" w:firstRowFirstColumn="0" w:firstRowLastColumn="0" w:lastRowFirstColumn="0" w:lastRowLastColumn="0"/>
             </w:pPr>
             <w:r>
-              <w:t>Este evento alternativo é contemplado para campos em branco em todas as abas, a mensagem é padrão e o comportamento deve ser o mesmo.</w:t>
+              <w:t xml:space="preserve">Este </w:t>
+            </w:r>
+            <w:r>
+              <w:t>evento de exceção</w:t>
+            </w:r>
+            <w:r>
+              <w:t xml:space="preserve"> é contemplado para campos em branco em todas as abas, a mensagem é padrão e o comportamento deve ser o mesmo.</w:t>
             </w:r>
           </w:p>
           <w:p>
@@ -4982,15 +5034,7 @@
               <w:cnfStyle w:val="000000000000" w:firstRow="0" w:lastRow="0" w:firstColumn="0" w:lastColumn="0" w:oddVBand="0" w:evenVBand="0" w:oddHBand="0" w:evenHBand="0" w:firstRowFirstColumn="0" w:firstRowLastColumn="0" w:lastRowFirstColumn="0" w:lastRowLastColumn="0"/>
             </w:pPr>
             <w:r>
-              <w:t xml:space="preserve">Os dados dos exames em relação as unidades devem ser </w:t>
-            </w:r>
-            <w:proofErr w:type="gramStart"/>
-            <w:r>
-              <w:t>atualizados e guardados</w:t>
-            </w:r>
-            <w:proofErr w:type="gramEnd"/>
-            <w:r>
-              <w:t xml:space="preserve"> no banco de dados, o usuário e redirecionado para a página inicial do sistema.</w:t>
+              <w:t>Os dados são armazenados no banco de dados, o usuário e redirecionado para a página inicial do sistema.</w:t>
             </w:r>
           </w:p>
         </w:tc>
@@ -5085,7 +5129,6 @@
               <w:jc w:val="right"/>
             </w:pPr>
             <w:r>
-              <w:lastRenderedPageBreak/>
               <w:t>Objetivo</w:t>
             </w:r>
             <w:r>
@@ -5156,6 +5199,7 @@
               <w:jc w:val="right"/>
             </w:pPr>
             <w:r>
+              <w:lastRenderedPageBreak/>
               <w:t>Pré-Condição:</w:t>
             </w:r>
           </w:p>
@@ -5217,7 +5261,13 @@
               <w:jc w:val="right"/>
             </w:pPr>
             <w:r>
-              <w:t>Fluxo de eventos primário:</w:t>
+              <w:t xml:space="preserve">Fluxo de eventos </w:t>
+            </w:r>
+            <w:r>
+              <w:t>alternativo</w:t>
+            </w:r>
+            <w:r>
+              <w:t>:</w:t>
             </w:r>
           </w:p>
         </w:tc>
@@ -5464,7 +5514,13 @@
               <w:jc w:val="right"/>
             </w:pPr>
             <w:r>
-              <w:t>Fluxo de eventos alternativos:</w:t>
+              <w:t xml:space="preserve">Fluxo de eventos </w:t>
+            </w:r>
+            <w:r>
+              <w:t>exceção</w:t>
+            </w:r>
+            <w:r>
+              <w:t>:</w:t>
             </w:r>
           </w:p>
         </w:tc>
@@ -5496,7 +5552,13 @@
               <w:cnfStyle w:val="000000100000" w:firstRow="0" w:lastRow="0" w:firstColumn="0" w:lastColumn="0" w:oddVBand="0" w:evenVBand="0" w:oddHBand="1" w:evenHBand="0" w:firstRowFirstColumn="0" w:firstRowLastColumn="0" w:lastRowFirstColumn="0" w:lastRowLastColumn="0"/>
             </w:pPr>
             <w:r>
-              <w:t>Este evento alternativo é contemplado para campos em branco em todas as abas, a mensagem é padrão e o comportamento deve ser o mesmo.</w:t>
+              <w:t xml:space="preserve">Este </w:t>
+            </w:r>
+            <w:r>
+              <w:t>evento de exceção</w:t>
+            </w:r>
+            <w:r>
+              <w:t xml:space="preserve"> é contemplado para campos em branco em todas as abas, a mensagem é padrão e o comportamento deve ser o mesmo.</w:t>
             </w:r>
           </w:p>
           <w:p>
@@ -5548,7 +5610,7 @@
               <w:cnfStyle w:val="000000000000" w:firstRow="0" w:lastRow="0" w:firstColumn="0" w:lastColumn="0" w:oddVBand="0" w:evenVBand="0" w:oddHBand="0" w:evenHBand="0" w:firstRowFirstColumn="0" w:firstRowLastColumn="0" w:lastRowFirstColumn="0" w:lastRowLastColumn="0"/>
             </w:pPr>
             <w:r>
-              <w:t>As preferencias de usuário devem ser cadastradas junto ao cadastro do usuário, o usuário e redirecionado para tela inicial do sistema.</w:t>
+              <w:t>Os dados são armazenados no banco de dados, o usuário e redirecionado para a página inicial do sistema.</w:t>
             </w:r>
           </w:p>
         </w:tc>
@@ -5774,7 +5836,13 @@
               <w:jc w:val="right"/>
             </w:pPr>
             <w:r>
-              <w:t>Fluxo de eventos primário:</w:t>
+              <w:t xml:space="preserve">Fluxo de eventos </w:t>
+            </w:r>
+            <w:r>
+              <w:t>alternativo</w:t>
+            </w:r>
+            <w:r>
+              <w:t>:</w:t>
             </w:r>
           </w:p>
         </w:tc>
@@ -5853,11 +5921,7 @@
               <w:t xml:space="preserve">Caso Administrador campo deve ficar habilitado para que ele possa selecionar o Laboratório, Caso </w:t>
             </w:r>
             <w:r>
-              <w:t xml:space="preserve">Gerente </w:t>
-            </w:r>
-            <w:r>
-              <w:lastRenderedPageBreak/>
-              <w:t>do Laboratório</w:t>
+              <w:t>Gerente do Laboratório</w:t>
             </w:r>
             <w:r>
               <w:t xml:space="preserve"> o campo e auto preenchido pelo sistema de acordo com o laboratório de origem do usuário autenticado.</w:t>
@@ -5873,6 +5937,7 @@
               <w:cnfStyle w:val="000000000000" w:firstRow="0" w:lastRow="0" w:firstColumn="0" w:lastColumn="0" w:oddVBand="0" w:evenVBand="0" w:oddHBand="0" w:evenHBand="0" w:firstRowFirstColumn="0" w:firstRowLastColumn="0" w:lastRowFirstColumn="0" w:lastRowLastColumn="0"/>
             </w:pPr>
             <w:r>
+              <w:lastRenderedPageBreak/>
               <w:t>Logradouro (Texto) Max.: 100 caracteres, Campo Obrigatório.</w:t>
             </w:r>
           </w:p>
@@ -6326,7 +6391,13 @@
             </w:pPr>
             <w:r>
               <w:lastRenderedPageBreak/>
-              <w:t>Fluxo de eventos alternativos:</w:t>
+              <w:t xml:space="preserve">Fluxo de eventos </w:t>
+            </w:r>
+            <w:r>
+              <w:t>exceção</w:t>
+            </w:r>
+            <w:r>
+              <w:t>:</w:t>
             </w:r>
           </w:p>
         </w:tc>
@@ -6358,7 +6429,13 @@
               <w:cnfStyle w:val="000000100000" w:firstRow="0" w:lastRow="0" w:firstColumn="0" w:lastColumn="0" w:oddVBand="0" w:evenVBand="0" w:oddHBand="1" w:evenHBand="0" w:firstRowFirstColumn="0" w:firstRowLastColumn="0" w:lastRowFirstColumn="0" w:lastRowLastColumn="0"/>
             </w:pPr>
             <w:r>
-              <w:t>Este evento alternativo é contemplado para campos em branco em todas as abas, a mensagem é padrão e o comportamento deve ser o mesmo.</w:t>
+              <w:t xml:space="preserve">Este </w:t>
+            </w:r>
+            <w:r>
+              <w:t>evento de exceção</w:t>
+            </w:r>
+            <w:r>
+              <w:t xml:space="preserve"> é contemplado para campos em branco em todas as abas, a mensagem é padrão e o comportamento deve ser o mesmo.</w:t>
             </w:r>
           </w:p>
           <w:p>
@@ -6397,7 +6474,6 @@
               <w:jc w:val="right"/>
             </w:pPr>
             <w:r>
-              <w:lastRenderedPageBreak/>
               <w:t>Pós-Condições:</w:t>
             </w:r>
           </w:p>
@@ -6411,7 +6487,7 @@
               <w:cnfStyle w:val="000000000000" w:firstRow="0" w:lastRow="0" w:firstColumn="0" w:lastColumn="0" w:oddVBand="0" w:evenVBand="0" w:oddHBand="0" w:evenHBand="0" w:firstRowFirstColumn="0" w:firstRowLastColumn="0" w:lastRowFirstColumn="0" w:lastRowLastColumn="0"/>
             </w:pPr>
             <w:r>
-              <w:t>Os dados da unidade são atualizados e guardados no banco de dados, o usuário e redirecionado para a página inicial do sistema.</w:t>
+              <w:t>Os dados são armazenados no banco de dados, o usuário e redirecionado para a página inicial do sistema.</w:t>
             </w:r>
           </w:p>
         </w:tc>
@@ -6474,6 +6550,7 @@
               <w:jc w:val="right"/>
             </w:pPr>
             <w:r>
+              <w:lastRenderedPageBreak/>
               <w:t>Descrição</w:t>
             </w:r>
             <w:r>
@@ -6634,7 +6711,13 @@
               <w:jc w:val="right"/>
             </w:pPr>
             <w:r>
-              <w:t>Fluxo de eventos primário:</w:t>
+              <w:t xml:space="preserve">Fluxo de eventos </w:t>
+            </w:r>
+            <w:r>
+              <w:t>alternativo</w:t>
+            </w:r>
+            <w:r>
+              <w:t>:</w:t>
             </w:r>
           </w:p>
         </w:tc>
@@ -6670,6 +6753,275 @@
               </w:numPr>
               <w:cnfStyle w:val="000000000000" w:firstRow="0" w:lastRow="0" w:firstColumn="0" w:lastColumn="0" w:oddVBand="0" w:evenVBand="0" w:oddHBand="0" w:evenHBand="0" w:firstRowFirstColumn="0" w:firstRowLastColumn="0" w:lastRowFirstColumn="0" w:lastRowLastColumn="0"/>
             </w:pPr>
+            <w:r>
+              <w:t>O usuário acessa o menu Usuários e seleciona a opção “Novo Usuário”.</w:t>
+            </w:r>
+          </w:p>
+          <w:p>
+            <w:pPr>
+              <w:pStyle w:val="SemEspaamento"/>
+              <w:numPr>
+                <w:ilvl w:val="1"/>
+                <w:numId w:val="16"/>
+              </w:numPr>
+              <w:cnfStyle w:val="000000000000" w:firstRow="0" w:lastRow="0" w:firstColumn="0" w:lastColumn="0" w:oddVBand="0" w:evenVBand="0" w:oddHBand="0" w:evenHBand="0" w:firstRowFirstColumn="0" w:firstRowLastColumn="0" w:lastRowFirstColumn="0" w:lastRowLastColumn="0"/>
+            </w:pPr>
+            <w:r>
+              <w:t xml:space="preserve">O sistema exibe a tela de cadastro de usuários </w:t>
+            </w:r>
+            <w:r>
+              <w:t>solicitando os campos:</w:t>
+            </w:r>
+          </w:p>
+          <w:p>
+            <w:pPr>
+              <w:pStyle w:val="SemEspaamento"/>
+              <w:numPr>
+                <w:ilvl w:val="2"/>
+                <w:numId w:val="16"/>
+              </w:numPr>
+              <w:cnfStyle w:val="000000000000" w:firstRow="0" w:lastRow="0" w:firstColumn="0" w:lastColumn="0" w:oddVBand="0" w:evenVBand="0" w:oddHBand="0" w:evenHBand="0" w:firstRowFirstColumn="0" w:firstRowLastColumn="0" w:lastRowFirstColumn="0" w:lastRowLastColumn="0"/>
+            </w:pPr>
+            <w:r>
+              <w:t>Laboratório (Lista) Campo Obrigatório.</w:t>
+            </w:r>
+          </w:p>
+          <w:p>
+            <w:pPr>
+              <w:pStyle w:val="SemEspaamento"/>
+              <w:numPr>
+                <w:ilvl w:val="3"/>
+                <w:numId w:val="16"/>
+              </w:numPr>
+              <w:cnfStyle w:val="000000000000" w:firstRow="0" w:lastRow="0" w:firstColumn="0" w:lastColumn="0" w:oddVBand="0" w:evenVBand="0" w:oddHBand="0" w:evenHBand="0" w:firstRowFirstColumn="0" w:firstRowLastColumn="0" w:lastRowFirstColumn="0" w:lastRowLastColumn="0"/>
+            </w:pPr>
+            <w:r>
+              <w:t>Caso o usuário seja Administrador do Sistema o campo deve estar habilitado para que possa escolher o laboratório.</w:t>
+            </w:r>
+          </w:p>
+          <w:p>
+            <w:pPr>
+              <w:pStyle w:val="SemEspaamento"/>
+              <w:numPr>
+                <w:ilvl w:val="3"/>
+                <w:numId w:val="16"/>
+              </w:numPr>
+              <w:cnfStyle w:val="000000000000" w:firstRow="0" w:lastRow="0" w:firstColumn="0" w:lastColumn="0" w:oddVBand="0" w:evenVBand="0" w:oddHBand="0" w:evenHBand="0" w:firstRowFirstColumn="0" w:firstRowLastColumn="0" w:lastRowFirstColumn="0" w:lastRowLastColumn="0"/>
+            </w:pPr>
+            <w:r>
+              <w:t>Caso o usuário seja Gerente de Laboratório o campo deve ser preenchido de acordo com o Laboratório vinculado ao cadastro do usuário.</w:t>
+            </w:r>
+          </w:p>
+          <w:p>
+            <w:pPr>
+              <w:pStyle w:val="SemEspaamento"/>
+              <w:numPr>
+                <w:ilvl w:val="2"/>
+                <w:numId w:val="16"/>
+              </w:numPr>
+              <w:cnfStyle w:val="000000000000" w:firstRow="0" w:lastRow="0" w:firstColumn="0" w:lastColumn="0" w:oddVBand="0" w:evenVBand="0" w:oddHBand="0" w:evenHBand="0" w:firstRowFirstColumn="0" w:firstRowLastColumn="0" w:lastRowFirstColumn="0" w:lastRowLastColumn="0"/>
+            </w:pPr>
+            <w:r>
+              <w:t>Unidade (Lista) Campo Obrigatório.</w:t>
+            </w:r>
+          </w:p>
+          <w:p>
+            <w:pPr>
+              <w:pStyle w:val="SemEspaamento"/>
+              <w:numPr>
+                <w:ilvl w:val="2"/>
+                <w:numId w:val="16"/>
+              </w:numPr>
+              <w:cnfStyle w:val="000000000000" w:firstRow="0" w:lastRow="0" w:firstColumn="0" w:lastColumn="0" w:oddVBand="0" w:evenVBand="0" w:oddHBand="0" w:evenHBand="0" w:firstRowFirstColumn="0" w:firstRowLastColumn="0" w:lastRowFirstColumn="0" w:lastRowLastColumn="0"/>
+            </w:pPr>
+            <w:r>
+              <w:t>Nome (Texto) Max 50 Caracteres. Campo Obrigatório.</w:t>
+            </w:r>
+          </w:p>
+          <w:p>
+            <w:pPr>
+              <w:pStyle w:val="SemEspaamento"/>
+              <w:numPr>
+                <w:ilvl w:val="2"/>
+                <w:numId w:val="16"/>
+              </w:numPr>
+              <w:cnfStyle w:val="000000000000" w:firstRow="0" w:lastRow="0" w:firstColumn="0" w:lastColumn="0" w:oddVBand="0" w:evenVBand="0" w:oddHBand="0" w:evenHBand="0" w:firstRowFirstColumn="0" w:firstRowLastColumn="0" w:lastRowFirstColumn="0" w:lastRowLastColumn="0"/>
+            </w:pPr>
+            <w:r>
+              <w:t>Usuário (Texto) Max 15 caracteres, Campo Obrigatório.</w:t>
+            </w:r>
+          </w:p>
+          <w:p>
+            <w:pPr>
+              <w:pStyle w:val="SemEspaamento"/>
+              <w:numPr>
+                <w:ilvl w:val="2"/>
+                <w:numId w:val="16"/>
+              </w:numPr>
+              <w:cnfStyle w:val="000000000000" w:firstRow="0" w:lastRow="0" w:firstColumn="0" w:lastColumn="0" w:oddVBand="0" w:evenVBand="0" w:oddHBand="0" w:evenHBand="0" w:firstRowFirstColumn="0" w:firstRowLastColumn="0" w:lastRowFirstColumn="0" w:lastRowLastColumn="0"/>
+            </w:pPr>
+            <w:r>
+              <w:t xml:space="preserve">Senha (Senha) Campo Obrigatório. </w:t>
+            </w:r>
+          </w:p>
+          <w:p>
+            <w:pPr>
+              <w:pStyle w:val="SemEspaamento"/>
+              <w:numPr>
+                <w:ilvl w:val="3"/>
+                <w:numId w:val="16"/>
+              </w:numPr>
+              <w:cnfStyle w:val="000000000000" w:firstRow="0" w:lastRow="0" w:firstColumn="0" w:lastColumn="0" w:oddVBand="0" w:evenVBand="0" w:oddHBand="0" w:evenHBand="0" w:firstRowFirstColumn="0" w:firstRowLastColumn="0" w:lastRowFirstColumn="0" w:lastRowLastColumn="0"/>
+            </w:pPr>
+            <w:r>
+              <w:t>O campo deve ter:</w:t>
+            </w:r>
+          </w:p>
+          <w:p>
+            <w:pPr>
+              <w:pStyle w:val="SemEspaamento"/>
+              <w:numPr>
+                <w:ilvl w:val="3"/>
+                <w:numId w:val="16"/>
+              </w:numPr>
+              <w:cnfStyle w:val="000000000000" w:firstRow="0" w:lastRow="0" w:firstColumn="0" w:lastColumn="0" w:oddVBand="0" w:evenVBand="0" w:oddHBand="0" w:evenHBand="0" w:firstRowFirstColumn="0" w:firstRowLastColumn="0" w:lastRowFirstColumn="0" w:lastRowLastColumn="0"/>
+            </w:pPr>
+            <w:r>
+              <w:t>Mínimo de 6 caracteres</w:t>
+            </w:r>
+          </w:p>
+          <w:p>
+            <w:pPr>
+              <w:pStyle w:val="SemEspaamento"/>
+              <w:numPr>
+                <w:ilvl w:val="3"/>
+                <w:numId w:val="16"/>
+              </w:numPr>
+              <w:cnfStyle w:val="000000000000" w:firstRow="0" w:lastRow="0" w:firstColumn="0" w:lastColumn="0" w:oddVBand="0" w:evenVBand="0" w:oddHBand="0" w:evenHBand="0" w:firstRowFirstColumn="0" w:firstRowLastColumn="0" w:lastRowFirstColumn="0" w:lastRowLastColumn="0"/>
+            </w:pPr>
+            <w:r>
+              <w:t>Máximo de 20 Caracteres</w:t>
+            </w:r>
+          </w:p>
+          <w:p>
+            <w:pPr>
+              <w:pStyle w:val="SemEspaamento"/>
+              <w:numPr>
+                <w:ilvl w:val="3"/>
+                <w:numId w:val="16"/>
+              </w:numPr>
+              <w:cnfStyle w:val="000000000000" w:firstRow="0" w:lastRow="0" w:firstColumn="0" w:lastColumn="0" w:oddVBand="0" w:evenVBand="0" w:oddHBand="0" w:evenHBand="0" w:firstRowFirstColumn="0" w:firstRowLastColumn="0" w:lastRowFirstColumn="0" w:lastRowLastColumn="0"/>
+            </w:pPr>
+            <w:r>
+              <w:t xml:space="preserve">Mínimo 01 </w:t>
+            </w:r>
+            <w:r>
+              <w:t>Letra maiúscula</w:t>
+            </w:r>
+          </w:p>
+          <w:p>
+            <w:pPr>
+              <w:pStyle w:val="SemEspaamento"/>
+              <w:numPr>
+                <w:ilvl w:val="3"/>
+                <w:numId w:val="16"/>
+              </w:numPr>
+              <w:cnfStyle w:val="000000000000" w:firstRow="0" w:lastRow="0" w:firstColumn="0" w:lastColumn="0" w:oddVBand="0" w:evenVBand="0" w:oddHBand="0" w:evenHBand="0" w:firstRowFirstColumn="0" w:firstRowLastColumn="0" w:lastRowFirstColumn="0" w:lastRowLastColumn="0"/>
+            </w:pPr>
+            <w:r>
+              <w:t xml:space="preserve">Mínimo 01 </w:t>
+            </w:r>
+            <w:r>
+              <w:t>Letra minúscula</w:t>
+            </w:r>
+          </w:p>
+          <w:p>
+            <w:pPr>
+              <w:pStyle w:val="SemEspaamento"/>
+              <w:numPr>
+                <w:ilvl w:val="3"/>
+                <w:numId w:val="16"/>
+              </w:numPr>
+              <w:cnfStyle w:val="000000000000" w:firstRow="0" w:lastRow="0" w:firstColumn="0" w:lastColumn="0" w:oddVBand="0" w:evenVBand="0" w:oddHBand="0" w:evenHBand="0" w:firstRowFirstColumn="0" w:firstRowLastColumn="0" w:lastRowFirstColumn="0" w:lastRowLastColumn="0"/>
+            </w:pPr>
+            <w:r>
+              <w:t>Mínimo 01 Numeral</w:t>
+            </w:r>
+          </w:p>
+          <w:p>
+            <w:pPr>
+              <w:pStyle w:val="SemEspaamento"/>
+              <w:numPr>
+                <w:ilvl w:val="2"/>
+                <w:numId w:val="16"/>
+              </w:numPr>
+              <w:cnfStyle w:val="000000000000" w:firstRow="0" w:lastRow="0" w:firstColumn="0" w:lastColumn="0" w:oddVBand="0" w:evenVBand="0" w:oddHBand="0" w:evenHBand="0" w:firstRowFirstColumn="0" w:firstRowLastColumn="0" w:lastRowFirstColumn="0" w:lastRowLastColumn="0"/>
+            </w:pPr>
+            <w:r>
+              <w:t>Confirmar Senha (Senha) Campo Obrigatório obedecendo os critérios do campo “Senha”</w:t>
+            </w:r>
+          </w:p>
+          <w:p>
+            <w:pPr>
+              <w:pStyle w:val="SemEspaamento"/>
+              <w:numPr>
+                <w:ilvl w:val="2"/>
+                <w:numId w:val="16"/>
+              </w:numPr>
+              <w:cnfStyle w:val="000000000000" w:firstRow="0" w:lastRow="0" w:firstColumn="0" w:lastColumn="0" w:oddVBand="0" w:evenVBand="0" w:oddHBand="0" w:evenHBand="0" w:firstRowFirstColumn="0" w:firstRowLastColumn="0" w:lastRowFirstColumn="0" w:lastRowLastColumn="0"/>
+            </w:pPr>
+            <w:r>
+              <w:t>Botão de Cadastrar Usuário</w:t>
+            </w:r>
+          </w:p>
+          <w:p>
+            <w:pPr>
+              <w:pStyle w:val="SemEspaamento"/>
+              <w:numPr>
+                <w:ilvl w:val="2"/>
+                <w:numId w:val="16"/>
+              </w:numPr>
+              <w:cnfStyle w:val="000000000000" w:firstRow="0" w:lastRow="0" w:firstColumn="0" w:lastColumn="0" w:oddVBand="0" w:evenVBand="0" w:oddHBand="0" w:evenHBand="0" w:firstRowFirstColumn="0" w:firstRowLastColumn="0" w:lastRowFirstColumn="0" w:lastRowLastColumn="0"/>
+            </w:pPr>
+            <w:r>
+              <w:t>Botão de Cancelar Cadastro</w:t>
+            </w:r>
+          </w:p>
+          <w:p>
+            <w:pPr>
+              <w:pStyle w:val="SemEspaamento"/>
+              <w:numPr>
+                <w:ilvl w:val="1"/>
+                <w:numId w:val="16"/>
+              </w:numPr>
+              <w:cnfStyle w:val="000000000000" w:firstRow="0" w:lastRow="0" w:firstColumn="0" w:lastColumn="0" w:oddVBand="0" w:evenVBand="0" w:oddHBand="0" w:evenHBand="0" w:firstRowFirstColumn="0" w:firstRowLastColumn="0" w:lastRowFirstColumn="0" w:lastRowLastColumn="0"/>
+            </w:pPr>
+            <w:r>
+              <w:t xml:space="preserve"> </w:t>
+            </w:r>
+            <w:r>
+              <w:t>Após incluir todos os campos obrigatórios o usuário clica no botão para realizar o cadastro do usuário.</w:t>
+            </w:r>
+          </w:p>
+          <w:p>
+            <w:pPr>
+              <w:pStyle w:val="SemEspaamento"/>
+              <w:numPr>
+                <w:ilvl w:val="1"/>
+                <w:numId w:val="16"/>
+              </w:numPr>
+              <w:cnfStyle w:val="000000000000" w:firstRow="0" w:lastRow="0" w:firstColumn="0" w:lastColumn="0" w:oddVBand="0" w:evenVBand="0" w:oddHBand="0" w:evenHBand="0" w:firstRowFirstColumn="0" w:firstRowLastColumn="0" w:lastRowFirstColumn="0" w:lastRowLastColumn="0"/>
+            </w:pPr>
+            <w:r>
+              <w:t xml:space="preserve">O Sistema realiza o cadastro do usuário e exibe a mensagem </w:t>
+            </w:r>
+            <w:r>
+              <w:rPr>
+                <w:b/>
+                <w:i/>
+              </w:rPr>
+              <w:t>MSG020.</w:t>
+            </w:r>
           </w:p>
           <w:p>
             <w:pPr>
@@ -6699,6 +7051,134 @@
               </w:numPr>
               <w:cnfStyle w:val="000000000000" w:firstRow="0" w:lastRow="0" w:firstColumn="0" w:lastColumn="0" w:oddVBand="0" w:evenVBand="0" w:oddHBand="0" w:evenHBand="0" w:firstRowFirstColumn="0" w:firstRowLastColumn="0" w:lastRowFirstColumn="0" w:lastRowLastColumn="0"/>
             </w:pPr>
+            <w:r>
+              <w:t>O usuário acessa o menu Usuário e seleciona a opção “Consultar Usuário”.</w:t>
+            </w:r>
+          </w:p>
+          <w:p>
+            <w:pPr>
+              <w:pStyle w:val="SemEspaamento"/>
+              <w:numPr>
+                <w:ilvl w:val="1"/>
+                <w:numId w:val="16"/>
+              </w:numPr>
+              <w:cnfStyle w:val="000000000000" w:firstRow="0" w:lastRow="0" w:firstColumn="0" w:lastColumn="0" w:oddVBand="0" w:evenVBand="0" w:oddHBand="0" w:evenHBand="0" w:firstRowFirstColumn="0" w:firstRowLastColumn="0" w:lastRowFirstColumn="0" w:lastRowLastColumn="0"/>
+            </w:pPr>
+            <w:r>
+              <w:t xml:space="preserve">O sistema exibe a tela de pesquisa de acordo com o </w:t>
+            </w:r>
+            <w:r>
+              <w:rPr>
+                <w:b/>
+                <w:i/>
+              </w:rPr>
+              <w:t>Protótipo</w:t>
+            </w:r>
+            <w:r>
+              <w:rPr>
+                <w:b/>
+                <w:i/>
+              </w:rPr>
+              <w:t>009.</w:t>
+            </w:r>
+            <w:r>
+              <w:t xml:space="preserve"> </w:t>
+            </w:r>
+          </w:p>
+          <w:p>
+            <w:pPr>
+              <w:pStyle w:val="SemEspaamento"/>
+              <w:numPr>
+                <w:ilvl w:val="1"/>
+                <w:numId w:val="16"/>
+              </w:numPr>
+              <w:cnfStyle w:val="000000000000" w:firstRow="0" w:lastRow="0" w:firstColumn="0" w:lastColumn="0" w:oddVBand="0" w:evenVBand="0" w:oddHBand="0" w:evenHBand="0" w:firstRowFirstColumn="0" w:firstRowLastColumn="0" w:lastRowFirstColumn="0" w:lastRowLastColumn="0"/>
+            </w:pPr>
+            <w:r>
+              <w:t>O usuário seleciona o laboratório.</w:t>
+            </w:r>
+          </w:p>
+          <w:p>
+            <w:pPr>
+              <w:pStyle w:val="SemEspaamento"/>
+              <w:numPr>
+                <w:ilvl w:val="2"/>
+                <w:numId w:val="16"/>
+              </w:numPr>
+              <w:cnfStyle w:val="000000000000" w:firstRow="0" w:lastRow="0" w:firstColumn="0" w:lastColumn="0" w:oddVBand="0" w:evenVBand="0" w:oddHBand="0" w:evenHBand="0" w:firstRowFirstColumn="0" w:firstRowLastColumn="0" w:lastRowFirstColumn="0" w:lastRowLastColumn="0"/>
+            </w:pPr>
+            <w:r>
+              <w:t>Caso o usuário seja Administrador do Sistema ele seleciona o Laboratório que deseja realizar a pesquisa</w:t>
+            </w:r>
+          </w:p>
+          <w:p>
+            <w:pPr>
+              <w:pStyle w:val="SemEspaamento"/>
+              <w:numPr>
+                <w:ilvl w:val="2"/>
+                <w:numId w:val="16"/>
+              </w:numPr>
+              <w:cnfStyle w:val="000000000000" w:firstRow="0" w:lastRow="0" w:firstColumn="0" w:lastColumn="0" w:oddVBand="0" w:evenVBand="0" w:oddHBand="0" w:evenHBand="0" w:firstRowFirstColumn="0" w:firstRowLastColumn="0" w:lastRowFirstColumn="0" w:lastRowLastColumn="0"/>
+            </w:pPr>
+            <w:r>
+              <w:lastRenderedPageBreak/>
+              <w:t>Caso o usuário seja Gerente do Laboratório o campo deve estar preenchido de acordo com o Laboratório vinculado ao cadastro do Usuário.</w:t>
+            </w:r>
+          </w:p>
+          <w:p>
+            <w:pPr>
+              <w:pStyle w:val="SemEspaamento"/>
+              <w:numPr>
+                <w:ilvl w:val="1"/>
+                <w:numId w:val="16"/>
+              </w:numPr>
+              <w:cnfStyle w:val="000000000000" w:firstRow="0" w:lastRow="0" w:firstColumn="0" w:lastColumn="0" w:oddVBand="0" w:evenVBand="0" w:oddHBand="0" w:evenHBand="0" w:firstRowFirstColumn="0" w:firstRowLastColumn="0" w:lastRowFirstColumn="0" w:lastRowLastColumn="0"/>
+            </w:pPr>
+            <w:r>
+              <w:t>O usuário seleciona a Unidade do Laboratório.</w:t>
+            </w:r>
+          </w:p>
+          <w:p>
+            <w:pPr>
+              <w:pStyle w:val="SemEspaamento"/>
+              <w:numPr>
+                <w:ilvl w:val="1"/>
+                <w:numId w:val="16"/>
+              </w:numPr>
+              <w:cnfStyle w:val="000000000000" w:firstRow="0" w:lastRow="0" w:firstColumn="0" w:lastColumn="0" w:oddVBand="0" w:evenVBand="0" w:oddHBand="0" w:evenHBand="0" w:firstRowFirstColumn="0" w:firstRowLastColumn="0" w:lastRowFirstColumn="0" w:lastRowLastColumn="0"/>
+            </w:pPr>
+            <w:r>
+              <w:t>O sistema retorna a lista de usuários da unidade.</w:t>
+            </w:r>
+          </w:p>
+          <w:p>
+            <w:pPr>
+              <w:pStyle w:val="SemEspaamento"/>
+              <w:numPr>
+                <w:ilvl w:val="1"/>
+                <w:numId w:val="16"/>
+              </w:numPr>
+              <w:cnfStyle w:val="000000000000" w:firstRow="0" w:lastRow="0" w:firstColumn="0" w:lastColumn="0" w:oddVBand="0" w:evenVBand="0" w:oddHBand="0" w:evenHBand="0" w:firstRowFirstColumn="0" w:firstRowLastColumn="0" w:lastRowFirstColumn="0" w:lastRowLastColumn="0"/>
+            </w:pPr>
+            <w:r>
+              <w:t>O usuário pode refinar a busca dos usuários a partir de parte do nome no campo de busca.</w:t>
+            </w:r>
+          </w:p>
+          <w:p>
+            <w:pPr>
+              <w:pStyle w:val="SemEspaamento"/>
+              <w:numPr>
+                <w:ilvl w:val="2"/>
+                <w:numId w:val="16"/>
+              </w:numPr>
+              <w:cnfStyle w:val="000000000000" w:firstRow="0" w:lastRow="0" w:firstColumn="0" w:lastColumn="0" w:oddVBand="0" w:evenVBand="0" w:oddHBand="0" w:evenHBand="0" w:firstRowFirstColumn="0" w:firstRowLastColumn="0" w:lastRowFirstColumn="0" w:lastRowLastColumn="0"/>
+            </w:pPr>
+            <w:r>
+              <w:t xml:space="preserve">Caso o usuário informe parte do nome do usuário </w:t>
+            </w:r>
+            <w:r>
+              <w:t>o sistema deve refinar a busca dos usuários.</w:t>
+            </w:r>
           </w:p>
           <w:p>
             <w:pPr>
@@ -6728,6 +7208,145 @@
               </w:numPr>
               <w:cnfStyle w:val="000000000000" w:firstRow="0" w:lastRow="0" w:firstColumn="0" w:lastColumn="0" w:oddVBand="0" w:evenVBand="0" w:oddHBand="0" w:evenHBand="0" w:firstRowFirstColumn="0" w:firstRowLastColumn="0" w:lastRowFirstColumn="0" w:lastRowLastColumn="0"/>
             </w:pPr>
+            <w:r>
+              <w:t xml:space="preserve">De acordo com </w:t>
+            </w:r>
+            <w:r>
+              <w:rPr>
+                <w:b/>
+                <w:i/>
+              </w:rPr>
+              <w:t xml:space="preserve">Item 2 </w:t>
+            </w:r>
+            <w:r>
+              <w:t xml:space="preserve">do </w:t>
+            </w:r>
+            <w:r>
+              <w:rPr>
+                <w:b/>
+                <w:i/>
+              </w:rPr>
+              <w:t>CSU00</w:t>
+            </w:r>
+            <w:r>
+              <w:rPr>
+                <w:b/>
+                <w:i/>
+              </w:rPr>
+              <w:t>9</w:t>
+            </w:r>
+            <w:r>
+              <w:rPr>
+                <w:b/>
+                <w:i/>
+              </w:rPr>
+              <w:t>.</w:t>
+            </w:r>
+          </w:p>
+          <w:p>
+            <w:pPr>
+              <w:pStyle w:val="SemEspaamento"/>
+              <w:numPr>
+                <w:ilvl w:val="1"/>
+                <w:numId w:val="16"/>
+              </w:numPr>
+              <w:cnfStyle w:val="000000000000" w:firstRow="0" w:lastRow="0" w:firstColumn="0" w:lastColumn="0" w:oddVBand="0" w:evenVBand="0" w:oddHBand="0" w:evenHBand="0" w:firstRowFirstColumn="0" w:firstRowLastColumn="0" w:lastRowFirstColumn="0" w:lastRowLastColumn="0"/>
+            </w:pPr>
+            <w:r>
+              <w:t xml:space="preserve">O usuário localiza o usuário </w:t>
+            </w:r>
+            <w:r>
+              <w:t xml:space="preserve">que deseja editar e clica no botão “Editar </w:t>
+            </w:r>
+            <w:r>
+              <w:t>Usuário</w:t>
+            </w:r>
+            <w:r>
+              <w:t xml:space="preserve">” de acordo com </w:t>
+            </w:r>
+            <w:r>
+              <w:rPr>
+                <w:b/>
+                <w:i/>
+              </w:rPr>
+              <w:t>Protótipo00</w:t>
+            </w:r>
+            <w:r>
+              <w:rPr>
+                <w:b/>
+                <w:i/>
+              </w:rPr>
+              <w:t>9</w:t>
+            </w:r>
+            <w:r>
+              <w:rPr>
+                <w:b/>
+                <w:i/>
+              </w:rPr>
+              <w:t>.</w:t>
+            </w:r>
+          </w:p>
+          <w:p>
+            <w:pPr>
+              <w:pStyle w:val="SemEspaamento"/>
+              <w:numPr>
+                <w:ilvl w:val="1"/>
+                <w:numId w:val="16"/>
+              </w:numPr>
+              <w:cnfStyle w:val="000000000000" w:firstRow="0" w:lastRow="0" w:firstColumn="0" w:lastColumn="0" w:oddVBand="0" w:evenVBand="0" w:oddHBand="0" w:evenHBand="0" w:firstRowFirstColumn="0" w:firstRowLastColumn="0" w:lastRowFirstColumn="0" w:lastRowLastColumn="0"/>
+            </w:pPr>
+            <w:r>
+              <w:t xml:space="preserve">O sistema exibe um </w:t>
+            </w:r>
+            <w:r>
+              <w:rPr>
+                <w:i/>
+              </w:rPr>
+              <w:t>pop-up</w:t>
+            </w:r>
+            <w:r>
+              <w:t xml:space="preserve"> exibindo as informações do </w:t>
+            </w:r>
+            <w:r>
+              <w:t>usuário para que possam ser alterados</w:t>
+            </w:r>
+            <w:r>
+              <w:t>.</w:t>
+            </w:r>
+          </w:p>
+          <w:p>
+            <w:pPr>
+              <w:pStyle w:val="SemEspaamento"/>
+              <w:numPr>
+                <w:ilvl w:val="1"/>
+                <w:numId w:val="16"/>
+              </w:numPr>
+              <w:cnfStyle w:val="000000000000" w:firstRow="0" w:lastRow="0" w:firstColumn="0" w:lastColumn="0" w:oddVBand="0" w:evenVBand="0" w:oddHBand="0" w:evenHBand="0" w:firstRowFirstColumn="0" w:firstRowLastColumn="0" w:lastRowFirstColumn="0" w:lastRowLastColumn="0"/>
+            </w:pPr>
+            <w:r>
+              <w:t xml:space="preserve">O sistema atualiza os dados alterados e exibe a mensagem </w:t>
+            </w:r>
+            <w:r>
+              <w:rPr>
+                <w:b/>
+                <w:i/>
+              </w:rPr>
+              <w:t>MSG0</w:t>
+            </w:r>
+            <w:r>
+              <w:rPr>
+                <w:b/>
+                <w:i/>
+              </w:rPr>
+              <w:t>21</w:t>
+            </w:r>
+            <w:r>
+              <w:rPr>
+                <w:b/>
+                <w:i/>
+              </w:rPr>
+              <w:t>.</w:t>
+            </w:r>
           </w:p>
           <w:p>
             <w:pPr>
@@ -6757,6 +7376,95 @@
               </w:numPr>
               <w:cnfStyle w:val="000000000000" w:firstRow="0" w:lastRow="0" w:firstColumn="0" w:lastColumn="0" w:oddVBand="0" w:evenVBand="0" w:oddHBand="0" w:evenHBand="0" w:firstRowFirstColumn="0" w:firstRowLastColumn="0" w:lastRowFirstColumn="0" w:lastRowLastColumn="0"/>
             </w:pPr>
+            <w:r>
+              <w:t xml:space="preserve">De acordo com </w:t>
+            </w:r>
+            <w:r>
+              <w:rPr>
+                <w:b/>
+                <w:i/>
+              </w:rPr>
+              <w:t>Item 2</w:t>
+            </w:r>
+            <w:r>
+              <w:t xml:space="preserve"> do </w:t>
+            </w:r>
+            <w:r>
+              <w:rPr>
+                <w:b/>
+                <w:i/>
+              </w:rPr>
+              <w:t>CSU009.</w:t>
+            </w:r>
+          </w:p>
+          <w:p>
+            <w:pPr>
+              <w:pStyle w:val="PargrafodaLista"/>
+              <w:numPr>
+                <w:ilvl w:val="1"/>
+                <w:numId w:val="16"/>
+              </w:numPr>
+              <w:cnfStyle w:val="000000000000" w:firstRow="0" w:lastRow="0" w:firstColumn="0" w:lastColumn="0" w:oddVBand="0" w:evenVBand="0" w:oddHBand="0" w:evenHBand="0" w:firstRowFirstColumn="0" w:firstRowLastColumn="0" w:lastRowFirstColumn="0" w:lastRowLastColumn="0"/>
+            </w:pPr>
+            <w:r>
+              <w:t xml:space="preserve">O usuário localiza o usuário que deseja excluir e clica no botão “Excluir Usuário” de acordo com </w:t>
+            </w:r>
+            <w:r>
+              <w:rPr>
+                <w:b/>
+                <w:i/>
+              </w:rPr>
+              <w:t>Protótipo009.</w:t>
+            </w:r>
+          </w:p>
+          <w:p>
+            <w:pPr>
+              <w:pStyle w:val="PargrafodaLista"/>
+              <w:numPr>
+                <w:ilvl w:val="1"/>
+                <w:numId w:val="16"/>
+              </w:numPr>
+              <w:cnfStyle w:val="000000000000" w:firstRow="0" w:lastRow="0" w:firstColumn="0" w:lastColumn="0" w:oddVBand="0" w:evenVBand="0" w:oddHBand="0" w:evenHBand="0" w:firstRowFirstColumn="0" w:firstRowLastColumn="0" w:lastRowFirstColumn="0" w:lastRowLastColumn="0"/>
+            </w:pPr>
+            <w:r>
+              <w:t xml:space="preserve">O sistema exibe um </w:t>
+            </w:r>
+            <w:r>
+              <w:rPr>
+                <w:i/>
+              </w:rPr>
+              <w:t>pop-up</w:t>
+            </w:r>
+            <w:r>
+              <w:t xml:space="preserve"> solicitando a confirmação da exclusão.</w:t>
+            </w:r>
+          </w:p>
+          <w:p>
+            <w:pPr>
+              <w:pStyle w:val="PargrafodaLista"/>
+              <w:numPr>
+                <w:ilvl w:val="1"/>
+                <w:numId w:val="16"/>
+              </w:numPr>
+              <w:cnfStyle w:val="000000000000" w:firstRow="0" w:lastRow="0" w:firstColumn="0" w:lastColumn="0" w:oddVBand="0" w:evenVBand="0" w:oddHBand="0" w:evenHBand="0" w:firstRowFirstColumn="0" w:firstRowLastColumn="0" w:lastRowFirstColumn="0" w:lastRowLastColumn="0"/>
+            </w:pPr>
+            <w:r>
+              <w:t xml:space="preserve">O sistema realiza a exclusão e exibe a </w:t>
+            </w:r>
+            <w:r>
+              <w:rPr>
+                <w:b/>
+                <w:i/>
+              </w:rPr>
+              <w:t>MSG022</w:t>
+            </w:r>
+            <w:r>
+              <w:rPr>
+                <w:b/>
+                <w:i/>
+              </w:rPr>
+              <w:t>.</w:t>
+            </w:r>
           </w:p>
         </w:tc>
       </w:tr>
@@ -6771,10 +7479,18 @@
           </w:tcPr>
           <w:p>
             <w:pPr>
+              <w:ind w:left="708" w:hanging="708"/>
               <w:jc w:val="right"/>
             </w:pPr>
             <w:r>
-              <w:t>Fluxo de eventos alternativos:</w:t>
+              <w:lastRenderedPageBreak/>
+              <w:t xml:space="preserve">Fluxo de eventos </w:t>
+            </w:r>
+            <w:r>
+              <w:t>exceção</w:t>
+            </w:r>
+            <w:r>
+              <w:t>:</w:t>
             </w:r>
           </w:p>
         </w:tc>
@@ -6806,7 +7522,13 @@
               <w:cnfStyle w:val="000000100000" w:firstRow="0" w:lastRow="0" w:firstColumn="0" w:lastColumn="0" w:oddVBand="0" w:evenVBand="0" w:oddHBand="1" w:evenHBand="0" w:firstRowFirstColumn="0" w:firstRowLastColumn="0" w:lastRowFirstColumn="0" w:lastRowLastColumn="0"/>
             </w:pPr>
             <w:r>
-              <w:t>Este evento alternativo é contemplado para campos em branco em todas as abas, a mensagem é padrão e o comportamento deve ser o mesmo.</w:t>
+              <w:t xml:space="preserve">Este </w:t>
+            </w:r>
+            <w:r>
+              <w:t>evento de exceção</w:t>
+            </w:r>
+            <w:r>
+              <w:t xml:space="preserve"> é contemplado para campos em branco em todas as abas, a mensagem é padrão e o comportamento deve ser o mesmo.</w:t>
             </w:r>
           </w:p>
           <w:p>
@@ -6832,6 +7554,45 @@
               <w:t>.</w:t>
             </w:r>
           </w:p>
+          <w:p>
+            <w:pPr>
+              <w:pStyle w:val="PargrafodaLista"/>
+              <w:numPr>
+                <w:ilvl w:val="0"/>
+                <w:numId w:val="22"/>
+              </w:numPr>
+              <w:cnfStyle w:val="000000100000" w:firstRow="0" w:lastRow="0" w:firstColumn="0" w:lastColumn="0" w:oddVBand="0" w:evenVBand="0" w:oddHBand="1" w:evenHBand="0" w:firstRowFirstColumn="0" w:firstRowLastColumn="0" w:lastRowFirstColumn="0" w:lastRowLastColumn="0"/>
+              <w:rPr>
+                <w:b/>
+              </w:rPr>
+            </w:pPr>
+            <w:r>
+              <w:rPr>
+                <w:b/>
+              </w:rPr>
+              <w:t>Senha fora do padrão solicitado</w:t>
+            </w:r>
+          </w:p>
+          <w:p>
+            <w:pPr>
+              <w:pStyle w:val="PargrafodaLista"/>
+              <w:numPr>
+                <w:ilvl w:val="1"/>
+                <w:numId w:val="22"/>
+              </w:numPr>
+              <w:cnfStyle w:val="000000100000" w:firstRow="0" w:lastRow="0" w:firstColumn="0" w:lastColumn="0" w:oddVBand="0" w:evenVBand="0" w:oddHBand="1" w:evenHBand="0" w:firstRowFirstColumn="0" w:firstRowLastColumn="0" w:lastRowFirstColumn="0" w:lastRowLastColumn="0"/>
+            </w:pPr>
+            <w:r>
+              <w:t xml:space="preserve">O sistema exibe a mensagem </w:t>
+            </w:r>
+            <w:r>
+              <w:rPr>
+                <w:b/>
+                <w:i/>
+              </w:rPr>
+              <w:t>MSG024</w:t>
+            </w:r>
+          </w:p>
         </w:tc>
       </w:tr>
       <w:tr>
@@ -6857,6 +7618,12 @@
             <w:pPr>
               <w:cnfStyle w:val="000000000000" w:firstRow="0" w:lastRow="0" w:firstColumn="0" w:lastColumn="0" w:oddVBand="0" w:evenVBand="0" w:oddHBand="0" w:evenHBand="0" w:firstRowFirstColumn="0" w:firstRowLastColumn="0" w:lastRowFirstColumn="0" w:lastRowLastColumn="0"/>
             </w:pPr>
+            <w:r>
+              <w:t xml:space="preserve">Os dados </w:t>
+            </w:r>
+            <w:r>
+              <w:t>são armazenados no banco de dados, o usuário e redirecionado para a página inicial do sistema.</w:t>
+            </w:r>
           </w:p>
         </w:tc>
       </w:tr>
@@ -7055,6 +7822,9 @@
             <w:pPr>
               <w:cnfStyle w:val="000000100000" w:firstRow="0" w:lastRow="0" w:firstColumn="0" w:lastColumn="0" w:oddVBand="0" w:evenVBand="0" w:oddHBand="1" w:evenHBand="0" w:firstRowFirstColumn="0" w:firstRowLastColumn="0" w:lastRowFirstColumn="0" w:lastRowLastColumn="0"/>
             </w:pPr>
+            <w:r>
+              <w:t>Todos</w:t>
+            </w:r>
           </w:p>
         </w:tc>
       </w:tr>
@@ -7126,6 +7896,7 @@
               <w:cnfStyle w:val="000000000000" w:firstRow="0" w:lastRow="0" w:firstColumn="0" w:lastColumn="0" w:oddVBand="0" w:evenVBand="0" w:oddHBand="0" w:evenHBand="0" w:firstRowFirstColumn="0" w:firstRowLastColumn="0" w:lastRowFirstColumn="0" w:lastRowLastColumn="0"/>
             </w:pPr>
             <w:r>
+              <w:lastRenderedPageBreak/>
               <w:t xml:space="preserve">O sistema leva o usuário ao menu principal e mostra a mensagem </w:t>
             </w:r>
             <w:r>
@@ -7165,6 +7936,7 @@
               <w:jc w:val="right"/>
             </w:pPr>
             <w:r>
+              <w:lastRenderedPageBreak/>
               <w:t>Fluxo de eventos alternativos:</w:t>
             </w:r>
           </w:p>
@@ -7235,7 +8007,6 @@
               <w:cnfStyle w:val="000000100000" w:firstRow="0" w:lastRow="0" w:firstColumn="0" w:lastColumn="0" w:oddVBand="0" w:evenVBand="0" w:oddHBand="1" w:evenHBand="0" w:firstRowFirstColumn="0" w:firstRowLastColumn="0" w:lastRowFirstColumn="0" w:lastRowLastColumn="0"/>
             </w:pPr>
             <w:r>
-              <w:lastRenderedPageBreak/>
               <w:t xml:space="preserve">O Sistema exibe a mensagem </w:t>
             </w:r>
             <w:r>
@@ -7340,7 +8111,6 @@
               <w:jc w:val="right"/>
             </w:pPr>
             <w:r>
-              <w:lastRenderedPageBreak/>
               <w:t>Pós-Condições:</w:t>
             </w:r>
           </w:p>
@@ -7353,6 +8123,9 @@
             <w:pPr>
               <w:cnfStyle w:val="000000000000" w:firstRow="0" w:lastRow="0" w:firstColumn="0" w:lastColumn="0" w:oddVBand="0" w:evenVBand="0" w:oddHBand="0" w:evenHBand="0" w:firstRowFirstColumn="0" w:firstRowLastColumn="0" w:lastRowFirstColumn="0" w:lastRowLastColumn="0"/>
             </w:pPr>
+            <w:r>
+              <w:t>Os dados são armazenados no banco de dados, o usuário e redirecionado para a página inicial do sistema.</w:t>
+            </w:r>
           </w:p>
         </w:tc>
       </w:tr>
@@ -7551,6 +8324,9 @@
             <w:pPr>
               <w:cnfStyle w:val="000000100000" w:firstRow="0" w:lastRow="0" w:firstColumn="0" w:lastColumn="0" w:oddVBand="0" w:evenVBand="0" w:oddHBand="1" w:evenHBand="0" w:firstRowFirstColumn="0" w:firstRowLastColumn="0" w:lastRowFirstColumn="0" w:lastRowLastColumn="0"/>
             </w:pPr>
+            <w:r>
+              <w:t>RF008</w:t>
+            </w:r>
           </w:p>
         </w:tc>
       </w:tr>
@@ -7575,8 +8351,258 @@
           </w:tcPr>
           <w:p>
             <w:pPr>
-              <w:cnfStyle w:val="000000000000" w:firstRow="0" w:lastRow="0" w:firstColumn="0" w:lastColumn="0" w:oddVBand="0" w:evenVBand="0" w:oddHBand="0" w:evenHBand="0" w:firstRowFirstColumn="0" w:firstRowLastColumn="0" w:lastRowFirstColumn="0" w:lastRowLastColumn="0"/>
-            </w:pPr>
+              <w:pStyle w:val="PargrafodaLista"/>
+              <w:numPr>
+                <w:ilvl w:val="0"/>
+                <w:numId w:val="25"/>
+              </w:numPr>
+              <w:cnfStyle w:val="000000000000" w:firstRow="0" w:lastRow="0" w:firstColumn="0" w:lastColumn="0" w:oddVBand="0" w:evenVBand="0" w:oddHBand="0" w:evenHBand="0" w:firstRowFirstColumn="0" w:firstRowLastColumn="0" w:lastRowFirstColumn="0" w:lastRowLastColumn="0"/>
+            </w:pPr>
+            <w:r>
+              <w:t>O usuário acessa o site ou o aplicativo e entra na seção de login do sistema</w:t>
+            </w:r>
+            <w:r>
+              <w:t>.</w:t>
+            </w:r>
+          </w:p>
+          <w:p>
+            <w:pPr>
+              <w:pStyle w:val="PargrafodaLista"/>
+              <w:numPr>
+                <w:ilvl w:val="0"/>
+                <w:numId w:val="25"/>
+              </w:numPr>
+              <w:cnfStyle w:val="000000000000" w:firstRow="0" w:lastRow="0" w:firstColumn="0" w:lastColumn="0" w:oddVBand="0" w:evenVBand="0" w:oddHBand="0" w:evenHBand="0" w:firstRowFirstColumn="0" w:firstRowLastColumn="0" w:lastRowFirstColumn="0" w:lastRowLastColumn="0"/>
+            </w:pPr>
+            <w:r>
+              <w:t>O usuário seleciona o link de Realizar novo Cadastro.</w:t>
+            </w:r>
+          </w:p>
+          <w:p>
+            <w:pPr>
+              <w:pStyle w:val="PargrafodaLista"/>
+              <w:numPr>
+                <w:ilvl w:val="0"/>
+                <w:numId w:val="25"/>
+              </w:numPr>
+              <w:cnfStyle w:val="000000000000" w:firstRow="0" w:lastRow="0" w:firstColumn="0" w:lastColumn="0" w:oddVBand="0" w:evenVBand="0" w:oddHBand="0" w:evenHBand="0" w:firstRowFirstColumn="0" w:firstRowLastColumn="0" w:lastRowFirstColumn="0" w:lastRowLastColumn="0"/>
+            </w:pPr>
+            <w:r>
+              <w:t xml:space="preserve">O sistema exibe a tela de cadastro de usuário de acordo com </w:t>
+            </w:r>
+            <w:r>
+              <w:rPr>
+                <w:b/>
+                <w:i/>
+              </w:rPr>
+              <w:t>Protótipo010.</w:t>
+            </w:r>
+          </w:p>
+          <w:p>
+            <w:pPr>
+              <w:pStyle w:val="PargrafodaLista"/>
+              <w:numPr>
+                <w:ilvl w:val="0"/>
+                <w:numId w:val="25"/>
+              </w:numPr>
+              <w:cnfStyle w:val="000000000000" w:firstRow="0" w:lastRow="0" w:firstColumn="0" w:lastColumn="0" w:oddVBand="0" w:evenVBand="0" w:oddHBand="0" w:evenHBand="0" w:firstRowFirstColumn="0" w:firstRowLastColumn="0" w:lastRowFirstColumn="0" w:lastRowLastColumn="0"/>
+            </w:pPr>
+            <w:r>
+              <w:t>O usuário informa os campos:</w:t>
+            </w:r>
+          </w:p>
+          <w:p>
+            <w:pPr>
+              <w:pStyle w:val="PargrafodaLista"/>
+              <w:numPr>
+                <w:ilvl w:val="1"/>
+                <w:numId w:val="25"/>
+              </w:numPr>
+              <w:cnfStyle w:val="000000000000" w:firstRow="0" w:lastRow="0" w:firstColumn="0" w:lastColumn="0" w:oddVBand="0" w:evenVBand="0" w:oddHBand="0" w:evenHBand="0" w:firstRowFirstColumn="0" w:firstRowLastColumn="0" w:lastRowFirstColumn="0" w:lastRowLastColumn="0"/>
+            </w:pPr>
+            <w:r>
+              <w:t>Nome (Texto) Max. 50 caracteres. Campo Obrigatório</w:t>
+            </w:r>
+          </w:p>
+          <w:p>
+            <w:pPr>
+              <w:pStyle w:val="PargrafodaLista"/>
+              <w:numPr>
+                <w:ilvl w:val="1"/>
+                <w:numId w:val="25"/>
+              </w:numPr>
+              <w:cnfStyle w:val="000000000000" w:firstRow="0" w:lastRow="0" w:firstColumn="0" w:lastColumn="0" w:oddVBand="0" w:evenVBand="0" w:oddHBand="0" w:evenHBand="0" w:firstRowFirstColumn="0" w:firstRowLastColumn="0" w:lastRowFirstColumn="0" w:lastRowLastColumn="0"/>
+            </w:pPr>
+            <w:r>
+              <w:t>Email (Texto) Max 100 caracteres. Campo Obrigatório.</w:t>
+            </w:r>
+          </w:p>
+          <w:p>
+            <w:pPr>
+              <w:pStyle w:val="PargrafodaLista"/>
+              <w:numPr>
+                <w:ilvl w:val="1"/>
+                <w:numId w:val="25"/>
+              </w:numPr>
+              <w:cnfStyle w:val="000000000000" w:firstRow="0" w:lastRow="0" w:firstColumn="0" w:lastColumn="0" w:oddVBand="0" w:evenVBand="0" w:oddHBand="0" w:evenHBand="0" w:firstRowFirstColumn="0" w:firstRowLastColumn="0" w:lastRowFirstColumn="0" w:lastRowLastColumn="0"/>
+            </w:pPr>
+            <w:r>
+              <w:t>Convênio (Lista)</w:t>
+            </w:r>
+          </w:p>
+          <w:p>
+            <w:pPr>
+              <w:pStyle w:val="PargrafodaLista"/>
+              <w:numPr>
+                <w:ilvl w:val="1"/>
+                <w:numId w:val="25"/>
+              </w:numPr>
+              <w:cnfStyle w:val="000000000000" w:firstRow="0" w:lastRow="0" w:firstColumn="0" w:lastColumn="0" w:oddVBand="0" w:evenVBand="0" w:oddHBand="0" w:evenHBand="0" w:firstRowFirstColumn="0" w:firstRowLastColumn="0" w:lastRowFirstColumn="0" w:lastRowLastColumn="0"/>
+            </w:pPr>
+            <w:r>
+              <w:t>Senha (Senha) Campo Obrigatório</w:t>
+            </w:r>
+          </w:p>
+          <w:p>
+            <w:pPr>
+              <w:pStyle w:val="PargrafodaLista"/>
+              <w:numPr>
+                <w:ilvl w:val="2"/>
+                <w:numId w:val="25"/>
+              </w:numPr>
+              <w:cnfStyle w:val="000000000000" w:firstRow="0" w:lastRow="0" w:firstColumn="0" w:lastColumn="0" w:oddVBand="0" w:evenVBand="0" w:oddHBand="0" w:evenHBand="0" w:firstRowFirstColumn="0" w:firstRowLastColumn="0" w:lastRowFirstColumn="0" w:lastRowLastColumn="0"/>
+            </w:pPr>
+            <w:r>
+              <w:t>O Campo deve conter:</w:t>
+            </w:r>
+          </w:p>
+          <w:p>
+            <w:pPr>
+              <w:pStyle w:val="PargrafodaLista"/>
+              <w:numPr>
+                <w:ilvl w:val="2"/>
+                <w:numId w:val="25"/>
+              </w:numPr>
+              <w:cnfStyle w:val="000000000000" w:firstRow="0" w:lastRow="0" w:firstColumn="0" w:lastColumn="0" w:oddVBand="0" w:evenVBand="0" w:oddHBand="0" w:evenHBand="0" w:firstRowFirstColumn="0" w:firstRowLastColumn="0" w:lastRowFirstColumn="0" w:lastRowLastColumn="0"/>
+            </w:pPr>
+            <w:r>
+              <w:t xml:space="preserve">Mínimo de 6 Caracteres </w:t>
+            </w:r>
+          </w:p>
+          <w:p>
+            <w:pPr>
+              <w:pStyle w:val="PargrafodaLista"/>
+              <w:numPr>
+                <w:ilvl w:val="2"/>
+                <w:numId w:val="25"/>
+              </w:numPr>
+              <w:cnfStyle w:val="000000000000" w:firstRow="0" w:lastRow="0" w:firstColumn="0" w:lastColumn="0" w:oddVBand="0" w:evenVBand="0" w:oddHBand="0" w:evenHBand="0" w:firstRowFirstColumn="0" w:firstRowLastColumn="0" w:lastRowFirstColumn="0" w:lastRowLastColumn="0"/>
+            </w:pPr>
+            <w:r>
+              <w:t>Máximo de 20 Caracteres</w:t>
+            </w:r>
+          </w:p>
+          <w:p>
+            <w:pPr>
+              <w:pStyle w:val="PargrafodaLista"/>
+              <w:numPr>
+                <w:ilvl w:val="2"/>
+                <w:numId w:val="25"/>
+              </w:numPr>
+              <w:cnfStyle w:val="000000000000" w:firstRow="0" w:lastRow="0" w:firstColumn="0" w:lastColumn="0" w:oddVBand="0" w:evenVBand="0" w:oddHBand="0" w:evenHBand="0" w:firstRowFirstColumn="0" w:firstRowLastColumn="0" w:lastRowFirstColumn="0" w:lastRowLastColumn="0"/>
+            </w:pPr>
+            <w:r>
+              <w:t>Mínimo 1 Letra maiúscula</w:t>
+            </w:r>
+          </w:p>
+          <w:p>
+            <w:pPr>
+              <w:pStyle w:val="PargrafodaLista"/>
+              <w:numPr>
+                <w:ilvl w:val="2"/>
+                <w:numId w:val="25"/>
+              </w:numPr>
+              <w:cnfStyle w:val="000000000000" w:firstRow="0" w:lastRow="0" w:firstColumn="0" w:lastColumn="0" w:oddVBand="0" w:evenVBand="0" w:oddHBand="0" w:evenHBand="0" w:firstRowFirstColumn="0" w:firstRowLastColumn="0" w:lastRowFirstColumn="0" w:lastRowLastColumn="0"/>
+            </w:pPr>
+            <w:r>
+              <w:t>Mínimo 1 Letra minúscula</w:t>
+            </w:r>
+          </w:p>
+          <w:p>
+            <w:pPr>
+              <w:pStyle w:val="PargrafodaLista"/>
+              <w:numPr>
+                <w:ilvl w:val="2"/>
+                <w:numId w:val="25"/>
+              </w:numPr>
+              <w:cnfStyle w:val="000000000000" w:firstRow="0" w:lastRow="0" w:firstColumn="0" w:lastColumn="0" w:oddVBand="0" w:evenVBand="0" w:oddHBand="0" w:evenHBand="0" w:firstRowFirstColumn="0" w:firstRowLastColumn="0" w:lastRowFirstColumn="0" w:lastRowLastColumn="0"/>
+            </w:pPr>
+            <w:r>
+              <w:t xml:space="preserve">Mínimo 1 </w:t>
+            </w:r>
+            <w:r>
+              <w:t>numeral</w:t>
+            </w:r>
+          </w:p>
+          <w:p>
+            <w:pPr>
+              <w:pStyle w:val="PargrafodaLista"/>
+              <w:numPr>
+                <w:ilvl w:val="1"/>
+                <w:numId w:val="25"/>
+              </w:numPr>
+              <w:cnfStyle w:val="000000000000" w:firstRow="0" w:lastRow="0" w:firstColumn="0" w:lastColumn="0" w:oddVBand="0" w:evenVBand="0" w:oddHBand="0" w:evenHBand="0" w:firstRowFirstColumn="0" w:firstRowLastColumn="0" w:lastRowFirstColumn="0" w:lastRowLastColumn="0"/>
+            </w:pPr>
+            <w:r>
+              <w:t>Confirmar Senha (Senha) Campo Obrigatório</w:t>
+            </w:r>
+          </w:p>
+          <w:p>
+            <w:pPr>
+              <w:pStyle w:val="PargrafodaLista"/>
+              <w:numPr>
+                <w:ilvl w:val="2"/>
+                <w:numId w:val="25"/>
+              </w:numPr>
+              <w:cnfStyle w:val="000000000000" w:firstRow="0" w:lastRow="0" w:firstColumn="0" w:lastColumn="0" w:oddVBand="0" w:evenVBand="0" w:oddHBand="0" w:evenHBand="0" w:firstRowFirstColumn="0" w:firstRowLastColumn="0" w:lastRowFirstColumn="0" w:lastRowLastColumn="0"/>
+            </w:pPr>
+            <w:r>
+              <w:t>Segue os mesmos critérios do campo Senha</w:t>
+            </w:r>
+          </w:p>
+          <w:p>
+            <w:pPr>
+              <w:pStyle w:val="PargrafodaLista"/>
+              <w:numPr>
+                <w:ilvl w:val="0"/>
+                <w:numId w:val="25"/>
+              </w:numPr>
+              <w:cnfStyle w:val="000000000000" w:firstRow="0" w:lastRow="0" w:firstColumn="0" w:lastColumn="0" w:oddVBand="0" w:evenVBand="0" w:oddHBand="0" w:evenHBand="0" w:firstRowFirstColumn="0" w:firstRowLastColumn="0" w:lastRowFirstColumn="0" w:lastRowLastColumn="0"/>
+            </w:pPr>
+            <w:r>
+              <w:lastRenderedPageBreak/>
+              <w:t>O usuário clica no botão “Realizar Cadastro”</w:t>
+            </w:r>
+          </w:p>
+          <w:p>
+            <w:pPr>
+              <w:pStyle w:val="PargrafodaLista"/>
+              <w:numPr>
+                <w:ilvl w:val="0"/>
+                <w:numId w:val="25"/>
+              </w:numPr>
+              <w:cnfStyle w:val="000000000000" w:firstRow="0" w:lastRow="0" w:firstColumn="0" w:lastColumn="0" w:oddVBand="0" w:evenVBand="0" w:oddHBand="0" w:evenHBand="0" w:firstRowFirstColumn="0" w:firstRowLastColumn="0" w:lastRowFirstColumn="0" w:lastRowLastColumn="0"/>
+            </w:pPr>
+            <w:r>
+              <w:t xml:space="preserve">O sistema realiza o cadastro do usuário e informa a </w:t>
+            </w:r>
+            <w:r>
+              <w:rPr>
+                <w:b/>
+                <w:i/>
+              </w:rPr>
+              <w:t>MSG020.</w:t>
+            </w:r>
           </w:p>
         </w:tc>
       </w:tr>
@@ -7594,7 +8620,14 @@
               <w:jc w:val="right"/>
             </w:pPr>
             <w:r>
-              <w:t>Fluxo de eventos alternativos:</w:t>
+              <w:lastRenderedPageBreak/>
+              <w:t xml:space="preserve">Fluxo de eventos </w:t>
+            </w:r>
+            <w:r>
+              <w:t>exceção</w:t>
+            </w:r>
+            <w:r>
+              <w:t>:</w:t>
             </w:r>
           </w:p>
         </w:tc>
@@ -7626,7 +8659,13 @@
               <w:cnfStyle w:val="000000100000" w:firstRow="0" w:lastRow="0" w:firstColumn="0" w:lastColumn="0" w:oddVBand="0" w:evenVBand="0" w:oddHBand="1" w:evenHBand="0" w:firstRowFirstColumn="0" w:firstRowLastColumn="0" w:lastRowFirstColumn="0" w:lastRowLastColumn="0"/>
             </w:pPr>
             <w:r>
-              <w:t>Este evento alternativo é contemplado para campos em branco em todas as abas, a mensagem é padrão e o comportamento deve ser o mesmo.</w:t>
+              <w:t xml:space="preserve">Este evento </w:t>
+            </w:r>
+            <w:r>
+              <w:t>de exceção</w:t>
+            </w:r>
+            <w:r>
+              <w:t xml:space="preserve"> é contemplado para campos em branco em todas as abas, a mensagem é padrão e o comportamento deve ser o mesmo.</w:t>
             </w:r>
           </w:p>
           <w:p>
@@ -7652,6 +8691,45 @@
               <w:t>.</w:t>
             </w:r>
           </w:p>
+          <w:p>
+            <w:pPr>
+              <w:pStyle w:val="PargrafodaLista"/>
+              <w:numPr>
+                <w:ilvl w:val="0"/>
+                <w:numId w:val="23"/>
+              </w:numPr>
+              <w:cnfStyle w:val="000000100000" w:firstRow="0" w:lastRow="0" w:firstColumn="0" w:lastColumn="0" w:oddVBand="0" w:evenVBand="0" w:oddHBand="1" w:evenHBand="0" w:firstRowFirstColumn="0" w:firstRowLastColumn="0" w:lastRowFirstColumn="0" w:lastRowLastColumn="0"/>
+              <w:rPr>
+                <w:b/>
+              </w:rPr>
+            </w:pPr>
+            <w:r>
+              <w:rPr>
+                <w:b/>
+              </w:rPr>
+              <w:t>Senha fora do padrão solicitado</w:t>
+            </w:r>
+          </w:p>
+          <w:p>
+            <w:pPr>
+              <w:pStyle w:val="PargrafodaLista"/>
+              <w:numPr>
+                <w:ilvl w:val="1"/>
+                <w:numId w:val="23"/>
+              </w:numPr>
+              <w:cnfStyle w:val="000000100000" w:firstRow="0" w:lastRow="0" w:firstColumn="0" w:lastColumn="0" w:oddVBand="0" w:evenVBand="0" w:oddHBand="1" w:evenHBand="0" w:firstRowFirstColumn="0" w:firstRowLastColumn="0" w:lastRowFirstColumn="0" w:lastRowLastColumn="0"/>
+            </w:pPr>
+            <w:r>
+              <w:t xml:space="preserve">O sistema exibe a mensagem </w:t>
+            </w:r>
+            <w:r>
+              <w:rPr>
+                <w:b/>
+                <w:i/>
+              </w:rPr>
+              <w:t>MSG024</w:t>
+            </w:r>
+          </w:p>
         </w:tc>
       </w:tr>
       <w:tr>
@@ -7677,6 +8755,9 @@
             <w:pPr>
               <w:cnfStyle w:val="000000000000" w:firstRow="0" w:lastRow="0" w:firstColumn="0" w:lastColumn="0" w:oddVBand="0" w:evenVBand="0" w:oddHBand="0" w:evenHBand="0" w:firstRowFirstColumn="0" w:firstRowLastColumn="0" w:lastRowFirstColumn="0" w:lastRowLastColumn="0"/>
             </w:pPr>
+            <w:r>
+              <w:t>Os dados são armazenados no banco de dados, o usuário e redirecionado para a página inicial do sistema.</w:t>
+            </w:r>
           </w:p>
         </w:tc>
       </w:tr>
@@ -7899,8 +8980,234 @@
           </w:tcPr>
           <w:p>
             <w:pPr>
-              <w:cnfStyle w:val="000000000000" w:firstRow="0" w:lastRow="0" w:firstColumn="0" w:lastColumn="0" w:oddVBand="0" w:evenVBand="0" w:oddHBand="0" w:evenHBand="0" w:firstRowFirstColumn="0" w:firstRowLastColumn="0" w:lastRowFirstColumn="0" w:lastRowLastColumn="0"/>
-            </w:pPr>
+              <w:pStyle w:val="PargrafodaLista"/>
+              <w:numPr>
+                <w:ilvl w:val="0"/>
+                <w:numId w:val="26"/>
+              </w:numPr>
+              <w:cnfStyle w:val="000000000000" w:firstRow="0" w:lastRow="0" w:firstColumn="0" w:lastColumn="0" w:oddVBand="0" w:evenVBand="0" w:oddHBand="0" w:evenHBand="0" w:firstRowFirstColumn="0" w:firstRowLastColumn="0" w:lastRowFirstColumn="0" w:lastRowLastColumn="0"/>
+            </w:pPr>
+            <w:r>
+              <w:t>O usuário acessa o site ou o aplicativo e entra na seção de login do sistema.</w:t>
+            </w:r>
+          </w:p>
+          <w:p>
+            <w:pPr>
+              <w:pStyle w:val="PargrafodaLista"/>
+              <w:numPr>
+                <w:ilvl w:val="0"/>
+                <w:numId w:val="26"/>
+              </w:numPr>
+              <w:cnfStyle w:val="000000000000" w:firstRow="0" w:lastRow="0" w:firstColumn="0" w:lastColumn="0" w:oddVBand="0" w:evenVBand="0" w:oddHBand="0" w:evenHBand="0" w:firstRowFirstColumn="0" w:firstRowLastColumn="0" w:lastRowFirstColumn="0" w:lastRowLastColumn="0"/>
+            </w:pPr>
+            <w:r>
+              <w:t xml:space="preserve">O usuário seleciona o link </w:t>
+            </w:r>
+            <w:r>
+              <w:t>de recuperação de senha.</w:t>
+            </w:r>
+          </w:p>
+          <w:p>
+            <w:pPr>
+              <w:pStyle w:val="PargrafodaLista"/>
+              <w:numPr>
+                <w:ilvl w:val="0"/>
+                <w:numId w:val="26"/>
+              </w:numPr>
+              <w:cnfStyle w:val="000000000000" w:firstRow="0" w:lastRow="0" w:firstColumn="0" w:lastColumn="0" w:oddVBand="0" w:evenVBand="0" w:oddHBand="0" w:evenHBand="0" w:firstRowFirstColumn="0" w:firstRowLastColumn="0" w:lastRowFirstColumn="0" w:lastRowLastColumn="0"/>
+            </w:pPr>
+            <w:r>
+              <w:t xml:space="preserve">O sistema exibe a tela de recuperação de senha solicitando o email de cadastro de acordo com </w:t>
+            </w:r>
+            <w:r>
+              <w:rPr>
+                <w:b/>
+                <w:i/>
+              </w:rPr>
+              <w:t>Protótipo011</w:t>
+            </w:r>
+            <w:r>
+              <w:t>.</w:t>
+            </w:r>
+          </w:p>
+          <w:p>
+            <w:pPr>
+              <w:pStyle w:val="PargrafodaLista"/>
+              <w:numPr>
+                <w:ilvl w:val="0"/>
+                <w:numId w:val="26"/>
+              </w:numPr>
+              <w:cnfStyle w:val="000000000000" w:firstRow="0" w:lastRow="0" w:firstColumn="0" w:lastColumn="0" w:oddVBand="0" w:evenVBand="0" w:oddHBand="0" w:evenHBand="0" w:firstRowFirstColumn="0" w:firstRowLastColumn="0" w:lastRowFirstColumn="0" w:lastRowLastColumn="0"/>
+            </w:pPr>
+            <w:r>
+              <w:t>O sistema envia um email de recuperação de senha para o email cadastrado.</w:t>
+            </w:r>
+          </w:p>
+          <w:p>
+            <w:pPr>
+              <w:pStyle w:val="PargrafodaLista"/>
+              <w:numPr>
+                <w:ilvl w:val="0"/>
+                <w:numId w:val="26"/>
+              </w:numPr>
+              <w:cnfStyle w:val="000000000000" w:firstRow="0" w:lastRow="0" w:firstColumn="0" w:lastColumn="0" w:oddVBand="0" w:evenVBand="0" w:oddHBand="0" w:evenHBand="0" w:firstRowFirstColumn="0" w:firstRowLastColumn="0" w:lastRowFirstColumn="0" w:lastRowLastColumn="0"/>
+            </w:pPr>
+            <w:r>
+              <w:t xml:space="preserve">O usuário clica no link que foi encaminhado por email que retorna ao sistema de acordo com </w:t>
+            </w:r>
+            <w:r>
+              <w:rPr>
+                <w:b/>
+                <w:i/>
+              </w:rPr>
+              <w:t>Protótipo012</w:t>
+            </w:r>
+            <w:r>
+              <w:t>.</w:t>
+            </w:r>
+          </w:p>
+          <w:p>
+            <w:pPr>
+              <w:pStyle w:val="PargrafodaLista"/>
+              <w:numPr>
+                <w:ilvl w:val="0"/>
+                <w:numId w:val="26"/>
+              </w:numPr>
+              <w:cnfStyle w:val="000000000000" w:firstRow="0" w:lastRow="0" w:firstColumn="0" w:lastColumn="0" w:oddVBand="0" w:evenVBand="0" w:oddHBand="0" w:evenHBand="0" w:firstRowFirstColumn="0" w:firstRowLastColumn="0" w:lastRowFirstColumn="0" w:lastRowLastColumn="0"/>
+            </w:pPr>
+            <w:r>
+              <w:t>O usuário informa a nova senha</w:t>
+            </w:r>
+          </w:p>
+          <w:p>
+            <w:pPr>
+              <w:pStyle w:val="PargrafodaLista"/>
+              <w:numPr>
+                <w:ilvl w:val="1"/>
+                <w:numId w:val="26"/>
+              </w:numPr>
+              <w:cnfStyle w:val="000000000000" w:firstRow="0" w:lastRow="0" w:firstColumn="0" w:lastColumn="0" w:oddVBand="0" w:evenVBand="0" w:oddHBand="0" w:evenHBand="0" w:firstRowFirstColumn="0" w:firstRowLastColumn="0" w:lastRowFirstColumn="0" w:lastRowLastColumn="0"/>
+            </w:pPr>
+            <w:r>
+              <w:t>O Campo deve conter:</w:t>
+            </w:r>
+          </w:p>
+          <w:p>
+            <w:pPr>
+              <w:pStyle w:val="PargrafodaLista"/>
+              <w:numPr>
+                <w:ilvl w:val="1"/>
+                <w:numId w:val="26"/>
+              </w:numPr>
+              <w:cnfStyle w:val="000000000000" w:firstRow="0" w:lastRow="0" w:firstColumn="0" w:lastColumn="0" w:oddVBand="0" w:evenVBand="0" w:oddHBand="0" w:evenHBand="0" w:firstRowFirstColumn="0" w:firstRowLastColumn="0" w:lastRowFirstColumn="0" w:lastRowLastColumn="0"/>
+            </w:pPr>
+            <w:r>
+              <w:t xml:space="preserve">Mínimo de 6 Caracteres </w:t>
+            </w:r>
+          </w:p>
+          <w:p>
+            <w:pPr>
+              <w:pStyle w:val="PargrafodaLista"/>
+              <w:numPr>
+                <w:ilvl w:val="1"/>
+                <w:numId w:val="26"/>
+              </w:numPr>
+              <w:cnfStyle w:val="000000000000" w:firstRow="0" w:lastRow="0" w:firstColumn="0" w:lastColumn="0" w:oddVBand="0" w:evenVBand="0" w:oddHBand="0" w:evenHBand="0" w:firstRowFirstColumn="0" w:firstRowLastColumn="0" w:lastRowFirstColumn="0" w:lastRowLastColumn="0"/>
+            </w:pPr>
+            <w:r>
+              <w:t>Máximo de 20 Caracteres</w:t>
+            </w:r>
+          </w:p>
+          <w:p>
+            <w:pPr>
+              <w:pStyle w:val="PargrafodaLista"/>
+              <w:numPr>
+                <w:ilvl w:val="1"/>
+                <w:numId w:val="26"/>
+              </w:numPr>
+              <w:cnfStyle w:val="000000000000" w:firstRow="0" w:lastRow="0" w:firstColumn="0" w:lastColumn="0" w:oddVBand="0" w:evenVBand="0" w:oddHBand="0" w:evenHBand="0" w:firstRowFirstColumn="0" w:firstRowLastColumn="0" w:lastRowFirstColumn="0" w:lastRowLastColumn="0"/>
+            </w:pPr>
+            <w:r>
+              <w:t>Mínimo 1 Letra maiúscula</w:t>
+            </w:r>
+          </w:p>
+          <w:p>
+            <w:pPr>
+              <w:pStyle w:val="PargrafodaLista"/>
+              <w:numPr>
+                <w:ilvl w:val="1"/>
+                <w:numId w:val="26"/>
+              </w:numPr>
+              <w:cnfStyle w:val="000000000000" w:firstRow="0" w:lastRow="0" w:firstColumn="0" w:lastColumn="0" w:oddVBand="0" w:evenVBand="0" w:oddHBand="0" w:evenHBand="0" w:firstRowFirstColumn="0" w:firstRowLastColumn="0" w:lastRowFirstColumn="0" w:lastRowLastColumn="0"/>
+            </w:pPr>
+            <w:r>
+              <w:t>Mínimo 1 Letra minúscula</w:t>
+            </w:r>
+          </w:p>
+          <w:p>
+            <w:pPr>
+              <w:pStyle w:val="PargrafodaLista"/>
+              <w:numPr>
+                <w:ilvl w:val="1"/>
+                <w:numId w:val="26"/>
+              </w:numPr>
+              <w:cnfStyle w:val="000000000000" w:firstRow="0" w:lastRow="0" w:firstColumn="0" w:lastColumn="0" w:oddVBand="0" w:evenVBand="0" w:oddHBand="0" w:evenHBand="0" w:firstRowFirstColumn="0" w:firstRowLastColumn="0" w:lastRowFirstColumn="0" w:lastRowLastColumn="0"/>
+            </w:pPr>
+            <w:r>
+              <w:t>Mínimo 1 numeral</w:t>
+            </w:r>
+          </w:p>
+          <w:p>
+            <w:pPr>
+              <w:pStyle w:val="PargrafodaLista"/>
+              <w:numPr>
+                <w:ilvl w:val="0"/>
+                <w:numId w:val="26"/>
+              </w:numPr>
+              <w:cnfStyle w:val="000000000000" w:firstRow="0" w:lastRow="0" w:firstColumn="0" w:lastColumn="0" w:oddVBand="0" w:evenVBand="0" w:oddHBand="0" w:evenHBand="0" w:firstRowFirstColumn="0" w:firstRowLastColumn="0" w:lastRowFirstColumn="0" w:lastRowLastColumn="0"/>
+            </w:pPr>
+            <w:r>
+              <w:t>O usuário confirma a nova senha</w:t>
+            </w:r>
+          </w:p>
+          <w:p>
+            <w:pPr>
+              <w:pStyle w:val="PargrafodaLista"/>
+              <w:numPr>
+                <w:ilvl w:val="1"/>
+                <w:numId w:val="26"/>
+              </w:numPr>
+              <w:cnfStyle w:val="000000000000" w:firstRow="0" w:lastRow="0" w:firstColumn="0" w:lastColumn="0" w:oddVBand="0" w:evenVBand="0" w:oddHBand="0" w:evenHBand="0" w:firstRowFirstColumn="0" w:firstRowLastColumn="0" w:lastRowFirstColumn="0" w:lastRowLastColumn="0"/>
+            </w:pPr>
+            <w:r>
+              <w:t>Segue os mesmos critérios do campo Senha</w:t>
+            </w:r>
+          </w:p>
+          <w:p>
+            <w:pPr>
+              <w:pStyle w:val="PargrafodaLista"/>
+              <w:numPr>
+                <w:ilvl w:val="0"/>
+                <w:numId w:val="26"/>
+              </w:numPr>
+              <w:cnfStyle w:val="000000000000" w:firstRow="0" w:lastRow="0" w:firstColumn="0" w:lastColumn="0" w:oddVBand="0" w:evenVBand="0" w:oddHBand="0" w:evenHBand="0" w:firstRowFirstColumn="0" w:firstRowLastColumn="0" w:lastRowFirstColumn="0" w:lastRowLastColumn="0"/>
+            </w:pPr>
+            <w:r>
+              <w:t>O usuário clica no botão de “Recuperar Senha”.</w:t>
+            </w:r>
+          </w:p>
+          <w:p>
+            <w:pPr>
+              <w:pStyle w:val="PargrafodaLista"/>
+              <w:numPr>
+                <w:ilvl w:val="0"/>
+                <w:numId w:val="26"/>
+              </w:numPr>
+              <w:cnfStyle w:val="000000000000" w:firstRow="0" w:lastRow="0" w:firstColumn="0" w:lastColumn="0" w:oddVBand="0" w:evenVBand="0" w:oddHBand="0" w:evenHBand="0" w:firstRowFirstColumn="0" w:firstRowLastColumn="0" w:lastRowFirstColumn="0" w:lastRowLastColumn="0"/>
+            </w:pPr>
+            <w:r>
+              <w:t>O sistema realiza a alteração da senha e redireciona o usuário a tela de login.</w:t>
+            </w:r>
           </w:p>
         </w:tc>
       </w:tr>
@@ -7918,7 +9225,13 @@
               <w:jc w:val="right"/>
             </w:pPr>
             <w:r>
-              <w:t>Fluxo de eventos alternativos:</w:t>
+              <w:t xml:space="preserve">Fluxo de eventos </w:t>
+            </w:r>
+            <w:r>
+              <w:t>exceção</w:t>
+            </w:r>
+            <w:r>
+              <w:t>:</w:t>
             </w:r>
           </w:p>
         </w:tc>
@@ -7950,7 +9263,13 @@
               <w:cnfStyle w:val="000000100000" w:firstRow="0" w:lastRow="0" w:firstColumn="0" w:lastColumn="0" w:oddVBand="0" w:evenVBand="0" w:oddHBand="1" w:evenHBand="0" w:firstRowFirstColumn="0" w:firstRowLastColumn="0" w:lastRowFirstColumn="0" w:lastRowLastColumn="0"/>
             </w:pPr>
             <w:r>
-              <w:t>Este evento alternativo é contemplado para campos em branco em todas as abas, a mensagem é padrão e o comportamento deve ser o mesmo.</w:t>
+              <w:t xml:space="preserve">Este </w:t>
+            </w:r>
+            <w:r>
+              <w:t>evento de exceção</w:t>
+            </w:r>
+            <w:r>
+              <w:t xml:space="preserve"> é contemplado para campos em branco em todas as abas, a mensagem é padrão e o comportamento deve ser o mesmo.</w:t>
             </w:r>
           </w:p>
           <w:p>
@@ -7976,6 +9295,82 @@
               <w:t>.</w:t>
             </w:r>
           </w:p>
+          <w:p>
+            <w:pPr>
+              <w:pStyle w:val="PargrafodaLista"/>
+              <w:numPr>
+                <w:ilvl w:val="0"/>
+                <w:numId w:val="24"/>
+              </w:numPr>
+              <w:cnfStyle w:val="000000100000" w:firstRow="0" w:lastRow="0" w:firstColumn="0" w:lastColumn="0" w:oddVBand="0" w:evenVBand="0" w:oddHBand="1" w:evenHBand="0" w:firstRowFirstColumn="0" w:firstRowLastColumn="0" w:lastRowFirstColumn="0" w:lastRowLastColumn="0"/>
+            </w:pPr>
+            <w:r>
+              <w:rPr>
+                <w:b/>
+              </w:rPr>
+              <w:t>Email não cadastrado</w:t>
+            </w:r>
+          </w:p>
+          <w:p>
+            <w:pPr>
+              <w:pStyle w:val="PargrafodaLista"/>
+              <w:numPr>
+                <w:ilvl w:val="1"/>
+                <w:numId w:val="24"/>
+              </w:numPr>
+              <w:cnfStyle w:val="000000100000" w:firstRow="0" w:lastRow="0" w:firstColumn="0" w:lastColumn="0" w:oddVBand="0" w:evenVBand="0" w:oddHBand="1" w:evenHBand="0" w:firstRowFirstColumn="0" w:firstRowLastColumn="0" w:lastRowFirstColumn="0" w:lastRowLastColumn="0"/>
+            </w:pPr>
+            <w:r>
+              <w:t xml:space="preserve">O sistema exibe a mensagem </w:t>
+            </w:r>
+            <w:r>
+              <w:rPr>
+                <w:b/>
+                <w:i/>
+              </w:rPr>
+              <w:t>MSG023</w:t>
+            </w:r>
+          </w:p>
+          <w:p>
+            <w:pPr>
+              <w:pStyle w:val="PargrafodaLista"/>
+              <w:numPr>
+                <w:ilvl w:val="0"/>
+                <w:numId w:val="24"/>
+              </w:numPr>
+              <w:cnfStyle w:val="000000100000" w:firstRow="0" w:lastRow="0" w:firstColumn="0" w:lastColumn="0" w:oddVBand="0" w:evenVBand="0" w:oddHBand="1" w:evenHBand="0" w:firstRowFirstColumn="0" w:firstRowLastColumn="0" w:lastRowFirstColumn="0" w:lastRowLastColumn="0"/>
+              <w:rPr>
+                <w:b/>
+              </w:rPr>
+            </w:pPr>
+            <w:r>
+              <w:rPr>
+                <w:b/>
+              </w:rPr>
+              <w:t>Senha fora do padrão solicitado</w:t>
+            </w:r>
+          </w:p>
+          <w:p>
+            <w:pPr>
+              <w:pStyle w:val="PargrafodaLista"/>
+              <w:numPr>
+                <w:ilvl w:val="1"/>
+                <w:numId w:val="24"/>
+              </w:numPr>
+              <w:cnfStyle w:val="000000100000" w:firstRow="0" w:lastRow="0" w:firstColumn="0" w:lastColumn="0" w:oddVBand="0" w:evenVBand="0" w:oddHBand="1" w:evenHBand="0" w:firstRowFirstColumn="0" w:firstRowLastColumn="0" w:lastRowFirstColumn="0" w:lastRowLastColumn="0"/>
+            </w:pPr>
+            <w:r>
+              <w:lastRenderedPageBreak/>
+              <w:t xml:space="preserve">O sistema exibe a mensagem </w:t>
+            </w:r>
+            <w:r>
+              <w:rPr>
+                <w:b/>
+                <w:i/>
+              </w:rPr>
+              <w:t>MSG024</w:t>
+            </w:r>
+          </w:p>
         </w:tc>
       </w:tr>
       <w:tr>
@@ -7989,6 +9384,7 @@
               <w:jc w:val="right"/>
             </w:pPr>
             <w:r>
+              <w:lastRenderedPageBreak/>
               <w:t>Pós-Condições:</w:t>
             </w:r>
           </w:p>
@@ -8001,6 +9397,9 @@
             <w:pPr>
               <w:cnfStyle w:val="000000000000" w:firstRow="0" w:lastRow="0" w:firstColumn="0" w:lastColumn="0" w:oddVBand="0" w:evenVBand="0" w:oddHBand="0" w:evenHBand="0" w:firstRowFirstColumn="0" w:firstRowLastColumn="0" w:lastRowFirstColumn="0" w:lastRowLastColumn="0"/>
             </w:pPr>
+            <w:r>
+              <w:t>Os dados são armazenados no banco de dados, o usuário e redirecionado para a página inicial do sistema.</w:t>
+            </w:r>
           </w:p>
         </w:tc>
       </w:tr>
@@ -8015,7 +9414,7 @@
       <w:pPr>
         <w:pStyle w:val="Ttulo2"/>
       </w:pPr>
-      <w:bookmarkStart w:id="5" w:name="_Toc509599770"/>
+      <w:bookmarkStart w:id="5" w:name="_Toc510548993"/>
       <w:r>
         <w:lastRenderedPageBreak/>
         <w:t>Mensagens de Sistema</w:t>
@@ -8596,6 +9995,150 @@
           </w:p>
         </w:tc>
       </w:tr>
+      <w:tr>
+        <w:tc>
+          <w:tcPr>
+            <w:cnfStyle w:val="001000000000" w:firstRow="0" w:lastRow="0" w:firstColumn="1" w:lastColumn="0" w:oddVBand="0" w:evenVBand="0" w:oddHBand="0" w:evenHBand="0" w:firstRowFirstColumn="0" w:firstRowLastColumn="0" w:lastRowFirstColumn="0" w:lastRowLastColumn="0"/>
+            <w:tcW w:w="1129" w:type="dxa"/>
+          </w:tcPr>
+          <w:p>
+            <w:r>
+              <w:t>MSG020</w:t>
+            </w:r>
+          </w:p>
+        </w:tc>
+        <w:tc>
+          <w:tcPr>
+            <w:tcW w:w="7365" w:type="dxa"/>
+          </w:tcPr>
+          <w:p>
+            <w:pPr>
+              <w:cnfStyle w:val="000000000000" w:firstRow="0" w:lastRow="0" w:firstColumn="0" w:lastColumn="0" w:oddVBand="0" w:evenVBand="0" w:oddHBand="0" w:evenHBand="0" w:firstRowFirstColumn="0" w:firstRowLastColumn="0" w:lastRowFirstColumn="0" w:lastRowLastColumn="0"/>
+            </w:pPr>
+            <w:r>
+              <w:t>Usuário cadastrado com sucesso.</w:t>
+            </w:r>
+          </w:p>
+        </w:tc>
+      </w:tr>
+      <w:tr>
+        <w:trPr>
+          <w:cnfStyle w:val="000000100000" w:firstRow="0" w:lastRow="0" w:firstColumn="0" w:lastColumn="0" w:oddVBand="0" w:evenVBand="0" w:oddHBand="1" w:evenHBand="0" w:firstRowFirstColumn="0" w:firstRowLastColumn="0" w:lastRowFirstColumn="0" w:lastRowLastColumn="0"/>
+        </w:trPr>
+        <w:tc>
+          <w:tcPr>
+            <w:cnfStyle w:val="001000000000" w:firstRow="0" w:lastRow="0" w:firstColumn="1" w:lastColumn="0" w:oddVBand="0" w:evenVBand="0" w:oddHBand="0" w:evenHBand="0" w:firstRowFirstColumn="0" w:firstRowLastColumn="0" w:lastRowFirstColumn="0" w:lastRowLastColumn="0"/>
+            <w:tcW w:w="1129" w:type="dxa"/>
+          </w:tcPr>
+          <w:p>
+            <w:r>
+              <w:t>MSG021</w:t>
+            </w:r>
+          </w:p>
+        </w:tc>
+        <w:tc>
+          <w:tcPr>
+            <w:tcW w:w="7365" w:type="dxa"/>
+          </w:tcPr>
+          <w:p>
+            <w:pPr>
+              <w:cnfStyle w:val="000000100000" w:firstRow="0" w:lastRow="0" w:firstColumn="0" w:lastColumn="0" w:oddVBand="0" w:evenVBand="0" w:oddHBand="1" w:evenHBand="0" w:firstRowFirstColumn="0" w:firstRowLastColumn="0" w:lastRowFirstColumn="0" w:lastRowLastColumn="0"/>
+            </w:pPr>
+            <w:r>
+              <w:t>Usuário alterado com sucesso.</w:t>
+            </w:r>
+          </w:p>
+        </w:tc>
+      </w:tr>
+      <w:tr>
+        <w:tc>
+          <w:tcPr>
+            <w:cnfStyle w:val="001000000000" w:firstRow="0" w:lastRow="0" w:firstColumn="1" w:lastColumn="0" w:oddVBand="0" w:evenVBand="0" w:oddHBand="0" w:evenHBand="0" w:firstRowFirstColumn="0" w:firstRowLastColumn="0" w:lastRowFirstColumn="0" w:lastRowLastColumn="0"/>
+            <w:tcW w:w="1129" w:type="dxa"/>
+          </w:tcPr>
+          <w:p>
+            <w:r>
+              <w:t>MSG022</w:t>
+            </w:r>
+          </w:p>
+        </w:tc>
+        <w:tc>
+          <w:tcPr>
+            <w:tcW w:w="7365" w:type="dxa"/>
+          </w:tcPr>
+          <w:p>
+            <w:pPr>
+              <w:cnfStyle w:val="000000000000" w:firstRow="0" w:lastRow="0" w:firstColumn="0" w:lastColumn="0" w:oddVBand="0" w:evenVBand="0" w:oddHBand="0" w:evenHBand="0" w:firstRowFirstColumn="0" w:firstRowLastColumn="0" w:lastRowFirstColumn="0" w:lastRowLastColumn="0"/>
+            </w:pPr>
+            <w:r>
+              <w:t>Usuário excluído com sucesso.</w:t>
+            </w:r>
+          </w:p>
+        </w:tc>
+      </w:tr>
+      <w:tr>
+        <w:trPr>
+          <w:cnfStyle w:val="000000100000" w:firstRow="0" w:lastRow="0" w:firstColumn="0" w:lastColumn="0" w:oddVBand="0" w:evenVBand="0" w:oddHBand="1" w:evenHBand="0" w:firstRowFirstColumn="0" w:firstRowLastColumn="0" w:lastRowFirstColumn="0" w:lastRowLastColumn="0"/>
+        </w:trPr>
+        <w:tc>
+          <w:tcPr>
+            <w:cnfStyle w:val="001000000000" w:firstRow="0" w:lastRow="0" w:firstColumn="1" w:lastColumn="0" w:oddVBand="0" w:evenVBand="0" w:oddHBand="0" w:evenHBand="0" w:firstRowFirstColumn="0" w:firstRowLastColumn="0" w:lastRowFirstColumn="0" w:lastRowLastColumn="0"/>
+            <w:tcW w:w="1129" w:type="dxa"/>
+          </w:tcPr>
+          <w:p>
+            <w:r>
+              <w:t>MSG023</w:t>
+            </w:r>
+          </w:p>
+        </w:tc>
+        <w:tc>
+          <w:tcPr>
+            <w:tcW w:w="7365" w:type="dxa"/>
+          </w:tcPr>
+          <w:p>
+            <w:pPr>
+              <w:cnfStyle w:val="000000100000" w:firstRow="0" w:lastRow="0" w:firstColumn="0" w:lastColumn="0" w:oddVBand="0" w:evenVBand="0" w:oddHBand="1" w:evenHBand="0" w:firstRowFirstColumn="0" w:firstRowLastColumn="0" w:lastRowFirstColumn="0" w:lastRowLastColumn="0"/>
+            </w:pPr>
+            <w:r>
+              <w:t>Email não encontrado, favor verifique o email informado.</w:t>
+            </w:r>
+          </w:p>
+        </w:tc>
+      </w:tr>
+      <w:tr>
+        <w:tc>
+          <w:tcPr>
+            <w:cnfStyle w:val="001000000000" w:firstRow="0" w:lastRow="0" w:firstColumn="1" w:lastColumn="0" w:oddVBand="0" w:evenVBand="0" w:oddHBand="0" w:evenHBand="0" w:firstRowFirstColumn="0" w:firstRowLastColumn="0" w:lastRowFirstColumn="0" w:lastRowLastColumn="0"/>
+            <w:tcW w:w="1129" w:type="dxa"/>
+          </w:tcPr>
+          <w:p>
+            <w:r>
+              <w:t>MSG024</w:t>
+            </w:r>
+          </w:p>
+        </w:tc>
+        <w:tc>
+          <w:tcPr>
+            <w:tcW w:w="7365" w:type="dxa"/>
+          </w:tcPr>
+          <w:p>
+            <w:pPr>
+              <w:cnfStyle w:val="000000000000" w:firstRow="0" w:lastRow="0" w:firstColumn="0" w:lastColumn="0" w:oddVBand="0" w:evenVBand="0" w:oddHBand="0" w:evenHBand="0" w:firstRowFirstColumn="0" w:firstRowLastColumn="0" w:lastRowFirstColumn="0" w:lastRowLastColumn="0"/>
+            </w:pPr>
+            <w:r>
+              <w:t xml:space="preserve">A senha deve conter no mínimo 01 Letra maiúscula, 01 Letra minúscula, </w:t>
+            </w:r>
+            <w:proofErr w:type="gramStart"/>
+            <w:r>
+              <w:t>01 numeral</w:t>
+            </w:r>
+            <w:proofErr w:type="gramEnd"/>
+            <w:r>
+              <w:t xml:space="preserve"> e deve conter entre 6 a 20 caracteres.</w:t>
+            </w:r>
+          </w:p>
+        </w:tc>
+      </w:tr>
     </w:tbl>
     <w:p/>
     <w:sectPr>
@@ -10023,6 +11566,95 @@
     </w:lvl>
   </w:abstractNum>
   <w:abstractNum w:abstractNumId="16" w15:restartNumberingAfterBreak="0">
+    <w:nsid w:val="57CD2631"/>
+    <w:multiLevelType w:val="multilevel"/>
+    <w:tmpl w:val="0416001F"/>
+    <w:lvl w:ilvl="0">
+      <w:start w:val="1"/>
+      <w:numFmt w:val="decimal"/>
+      <w:lvlText w:val="%1."/>
+      <w:lvlJc w:val="left"/>
+      <w:pPr>
+        <w:ind w:left="360" w:hanging="360"/>
+      </w:pPr>
+      <w:rPr>
+        <w:rFonts w:hint="default"/>
+      </w:rPr>
+    </w:lvl>
+    <w:lvl w:ilvl="1">
+      <w:start w:val="1"/>
+      <w:numFmt w:val="decimal"/>
+      <w:lvlText w:val="%1.%2."/>
+      <w:lvlJc w:val="left"/>
+      <w:pPr>
+        <w:ind w:left="792" w:hanging="432"/>
+      </w:pPr>
+    </w:lvl>
+    <w:lvl w:ilvl="2">
+      <w:start w:val="1"/>
+      <w:numFmt w:val="decimal"/>
+      <w:lvlText w:val="%1.%2.%3."/>
+      <w:lvlJc w:val="left"/>
+      <w:pPr>
+        <w:ind w:left="1224" w:hanging="504"/>
+      </w:pPr>
+    </w:lvl>
+    <w:lvl w:ilvl="3">
+      <w:start w:val="1"/>
+      <w:numFmt w:val="decimal"/>
+      <w:lvlText w:val="%1.%2.%3.%4."/>
+      <w:lvlJc w:val="left"/>
+      <w:pPr>
+        <w:ind w:left="1728" w:hanging="648"/>
+      </w:pPr>
+    </w:lvl>
+    <w:lvl w:ilvl="4">
+      <w:start w:val="1"/>
+      <w:numFmt w:val="decimal"/>
+      <w:lvlText w:val="%1.%2.%3.%4.%5."/>
+      <w:lvlJc w:val="left"/>
+      <w:pPr>
+        <w:ind w:left="2232" w:hanging="792"/>
+      </w:pPr>
+    </w:lvl>
+    <w:lvl w:ilvl="5">
+      <w:start w:val="1"/>
+      <w:numFmt w:val="decimal"/>
+      <w:lvlText w:val="%1.%2.%3.%4.%5.%6."/>
+      <w:lvlJc w:val="left"/>
+      <w:pPr>
+        <w:ind w:left="2736" w:hanging="936"/>
+      </w:pPr>
+    </w:lvl>
+    <w:lvl w:ilvl="6">
+      <w:start w:val="1"/>
+      <w:numFmt w:val="decimal"/>
+      <w:lvlText w:val="%1.%2.%3.%4.%5.%6.%7."/>
+      <w:lvlJc w:val="left"/>
+      <w:pPr>
+        <w:ind w:left="3240" w:hanging="1080"/>
+      </w:pPr>
+    </w:lvl>
+    <w:lvl w:ilvl="7">
+      <w:start w:val="1"/>
+      <w:numFmt w:val="decimal"/>
+      <w:lvlText w:val="%1.%2.%3.%4.%5.%6.%7.%8."/>
+      <w:lvlJc w:val="left"/>
+      <w:pPr>
+        <w:ind w:left="3744" w:hanging="1224"/>
+      </w:pPr>
+    </w:lvl>
+    <w:lvl w:ilvl="8">
+      <w:start w:val="1"/>
+      <w:numFmt w:val="decimal"/>
+      <w:lvlText w:val="%1.%2.%3.%4.%5.%6.%7.%8.%9."/>
+      <w:lvlJc w:val="left"/>
+      <w:pPr>
+        <w:ind w:left="4320" w:hanging="1440"/>
+      </w:pPr>
+    </w:lvl>
+  </w:abstractNum>
+  <w:abstractNum w:abstractNumId="17" w15:restartNumberingAfterBreak="0">
     <w:nsid w:val="58C71C21"/>
     <w:multiLevelType w:val="multilevel"/>
     <w:tmpl w:val="45CAD220"/>
@@ -10111,7 +11743,96 @@
       </w:pPr>
     </w:lvl>
   </w:abstractNum>
-  <w:abstractNum w:abstractNumId="17" w15:restartNumberingAfterBreak="0">
+  <w:abstractNum w:abstractNumId="18" w15:restartNumberingAfterBreak="0">
+    <w:nsid w:val="58D52862"/>
+    <w:multiLevelType w:val="multilevel"/>
+    <w:tmpl w:val="0416001F"/>
+    <w:lvl w:ilvl="0">
+      <w:start w:val="1"/>
+      <w:numFmt w:val="decimal"/>
+      <w:lvlText w:val="%1."/>
+      <w:lvlJc w:val="left"/>
+      <w:pPr>
+        <w:ind w:left="360" w:hanging="360"/>
+      </w:pPr>
+      <w:rPr>
+        <w:rFonts w:hint="default"/>
+      </w:rPr>
+    </w:lvl>
+    <w:lvl w:ilvl="1">
+      <w:start w:val="1"/>
+      <w:numFmt w:val="decimal"/>
+      <w:lvlText w:val="%1.%2."/>
+      <w:lvlJc w:val="left"/>
+      <w:pPr>
+        <w:ind w:left="792" w:hanging="432"/>
+      </w:pPr>
+    </w:lvl>
+    <w:lvl w:ilvl="2">
+      <w:start w:val="1"/>
+      <w:numFmt w:val="decimal"/>
+      <w:lvlText w:val="%1.%2.%3."/>
+      <w:lvlJc w:val="left"/>
+      <w:pPr>
+        <w:ind w:left="1224" w:hanging="504"/>
+      </w:pPr>
+    </w:lvl>
+    <w:lvl w:ilvl="3">
+      <w:start w:val="1"/>
+      <w:numFmt w:val="decimal"/>
+      <w:lvlText w:val="%1.%2.%3.%4."/>
+      <w:lvlJc w:val="left"/>
+      <w:pPr>
+        <w:ind w:left="1728" w:hanging="648"/>
+      </w:pPr>
+    </w:lvl>
+    <w:lvl w:ilvl="4">
+      <w:start w:val="1"/>
+      <w:numFmt w:val="decimal"/>
+      <w:lvlText w:val="%1.%2.%3.%4.%5."/>
+      <w:lvlJc w:val="left"/>
+      <w:pPr>
+        <w:ind w:left="2232" w:hanging="792"/>
+      </w:pPr>
+    </w:lvl>
+    <w:lvl w:ilvl="5">
+      <w:start w:val="1"/>
+      <w:numFmt w:val="decimal"/>
+      <w:lvlText w:val="%1.%2.%3.%4.%5.%6."/>
+      <w:lvlJc w:val="left"/>
+      <w:pPr>
+        <w:ind w:left="2736" w:hanging="936"/>
+      </w:pPr>
+    </w:lvl>
+    <w:lvl w:ilvl="6">
+      <w:start w:val="1"/>
+      <w:numFmt w:val="decimal"/>
+      <w:lvlText w:val="%1.%2.%3.%4.%5.%6.%7."/>
+      <w:lvlJc w:val="left"/>
+      <w:pPr>
+        <w:ind w:left="3240" w:hanging="1080"/>
+      </w:pPr>
+    </w:lvl>
+    <w:lvl w:ilvl="7">
+      <w:start w:val="1"/>
+      <w:numFmt w:val="decimal"/>
+      <w:lvlText w:val="%1.%2.%3.%4.%5.%6.%7.%8."/>
+      <w:lvlJc w:val="left"/>
+      <w:pPr>
+        <w:ind w:left="3744" w:hanging="1224"/>
+      </w:pPr>
+    </w:lvl>
+    <w:lvl w:ilvl="8">
+      <w:start w:val="1"/>
+      <w:numFmt w:val="decimal"/>
+      <w:lvlText w:val="%1.%2.%3.%4.%5.%6.%7.%8.%9."/>
+      <w:lvlJc w:val="left"/>
+      <w:pPr>
+        <w:ind w:left="4320" w:hanging="1440"/>
+      </w:pPr>
+    </w:lvl>
+  </w:abstractNum>
+  <w:abstractNum w:abstractNumId="19" w15:restartNumberingAfterBreak="0">
     <w:nsid w:val="5EC8685A"/>
     <w:multiLevelType w:val="multilevel"/>
     <w:tmpl w:val="45CAD220"/>
@@ -10200,7 +11921,7 @@
       </w:pPr>
     </w:lvl>
   </w:abstractNum>
-  <w:abstractNum w:abstractNumId="18" w15:restartNumberingAfterBreak="0">
+  <w:abstractNum w:abstractNumId="20" w15:restartNumberingAfterBreak="0">
     <w:nsid w:val="5FF45CB4"/>
     <w:multiLevelType w:val="multilevel"/>
     <w:tmpl w:val="5A9CA718"/>
@@ -10321,7 +12042,7 @@
       </w:rPr>
     </w:lvl>
   </w:abstractNum>
-  <w:abstractNum w:abstractNumId="19" w15:restartNumberingAfterBreak="0">
+  <w:abstractNum w:abstractNumId="21" w15:restartNumberingAfterBreak="0">
     <w:nsid w:val="60654857"/>
     <w:multiLevelType w:val="multilevel"/>
     <w:tmpl w:val="45CAD220"/>
@@ -10410,7 +12131,7 @@
       </w:pPr>
     </w:lvl>
   </w:abstractNum>
-  <w:abstractNum w:abstractNumId="20" w15:restartNumberingAfterBreak="0">
+  <w:abstractNum w:abstractNumId="22" w15:restartNumberingAfterBreak="0">
     <w:nsid w:val="6156780E"/>
     <w:multiLevelType w:val="multilevel"/>
     <w:tmpl w:val="0416001F"/>
@@ -10496,7 +12217,7 @@
       </w:pPr>
     </w:lvl>
   </w:abstractNum>
-  <w:abstractNum w:abstractNumId="21" w15:restartNumberingAfterBreak="0">
+  <w:abstractNum w:abstractNumId="23" w15:restartNumberingAfterBreak="0">
     <w:nsid w:val="6B44681F"/>
     <w:multiLevelType w:val="hybridMultilevel"/>
     <w:tmpl w:val="8E609626"/>
@@ -10585,7 +12306,7 @@
       </w:pPr>
     </w:lvl>
   </w:abstractNum>
-  <w:abstractNum w:abstractNumId="22" w15:restartNumberingAfterBreak="0">
+  <w:abstractNum w:abstractNumId="24" w15:restartNumberingAfterBreak="0">
     <w:nsid w:val="73460900"/>
     <w:multiLevelType w:val="hybridMultilevel"/>
     <w:tmpl w:val="B4B03628"/>
@@ -10674,7 +12395,7 @@
       </w:pPr>
     </w:lvl>
   </w:abstractNum>
-  <w:abstractNum w:abstractNumId="23" w15:restartNumberingAfterBreak="0">
+  <w:abstractNum w:abstractNumId="25" w15:restartNumberingAfterBreak="0">
     <w:nsid w:val="772A5B7A"/>
     <w:multiLevelType w:val="multilevel"/>
     <w:tmpl w:val="CDBEB180"/>
@@ -10765,13 +12486,13 @@
     </w:lvl>
   </w:abstractNum>
   <w:num w:numId="1">
-    <w:abstractNumId w:val="22"/>
+    <w:abstractNumId w:val="24"/>
   </w:num>
   <w:num w:numId="2">
     <w:abstractNumId w:val="11"/>
   </w:num>
   <w:num w:numId="3">
-    <w:abstractNumId w:val="18"/>
+    <w:abstractNumId w:val="20"/>
   </w:num>
   <w:num w:numId="4">
     <w:abstractNumId w:val="6"/>
@@ -10783,7 +12504,7 @@
     <w:abstractNumId w:val="4"/>
   </w:num>
   <w:num w:numId="7">
-    <w:abstractNumId w:val="21"/>
+    <w:abstractNumId w:val="23"/>
   </w:num>
   <w:num w:numId="8">
     <w:abstractNumId w:val="2"/>
@@ -10804,7 +12525,7 @@
     <w:abstractNumId w:val="1"/>
   </w:num>
   <w:num w:numId="14">
-    <w:abstractNumId w:val="20"/>
+    <w:abstractNumId w:val="22"/>
   </w:num>
   <w:num w:numId="15">
     <w:abstractNumId w:val="0"/>
@@ -10813,7 +12534,7 @@
     <w:abstractNumId w:val="3"/>
   </w:num>
   <w:num w:numId="17">
-    <w:abstractNumId w:val="23"/>
+    <w:abstractNumId w:val="25"/>
   </w:num>
   <w:num w:numId="18">
     <w:abstractNumId w:val="10"/>
@@ -10822,19 +12543,25 @@
     <w:abstractNumId w:val="14"/>
   </w:num>
   <w:num w:numId="20">
-    <w:abstractNumId w:val="16"/>
+    <w:abstractNumId w:val="17"/>
   </w:num>
   <w:num w:numId="21">
     <w:abstractNumId w:val="13"/>
   </w:num>
   <w:num w:numId="22">
-    <w:abstractNumId w:val="17"/>
+    <w:abstractNumId w:val="19"/>
   </w:num>
   <w:num w:numId="23">
-    <w:abstractNumId w:val="19"/>
+    <w:abstractNumId w:val="21"/>
   </w:num>
   <w:num w:numId="24">
     <w:abstractNumId w:val="9"/>
+  </w:num>
+  <w:num w:numId="25">
+    <w:abstractNumId w:val="16"/>
+  </w:num>
+  <w:num w:numId="26">
+    <w:abstractNumId w:val="18"/>
   </w:num>
 </w:numbering>
 </file>
@@ -11789,7 +13516,7 @@
 </file>
 
 <file path=customXml/itemProps1.xml><?xml version="1.0" encoding="utf-8"?>
-<ds:datastoreItem xmlns:ds="http://schemas.openxmlformats.org/officeDocument/2006/customXml" ds:itemID="{19BB71C1-E675-4976-BE08-BF6083AB3970}">
+<ds:datastoreItem xmlns:ds="http://schemas.openxmlformats.org/officeDocument/2006/customXml" ds:itemID="{EB888AB1-43AE-4134-8878-BF4708B93136}">
   <ds:schemaRefs>
     <ds:schemaRef ds:uri="http://schemas.openxmlformats.org/officeDocument/2006/bibliography"/>
   </ds:schemaRefs>

</xml_diff>